<commit_message>
Starting of new resume for electronics application.
</commit_message>
<xml_diff>
--- a/My Resume/رزومه الکترونیک.docx
+++ b/My Resume/رزومه الکترونیک.docx
@@ -1,190 +1,568 @@
 
 <file path=word/document.xml><?xml version="1.0" encoding="utf-8"?>
-<w:document xmlns:wpc="http://schemas.microsoft.com/office/word/2010/wordprocessingCanvas" xmlns:cx="http://schemas.microsoft.com/office/drawing/2014/chartex" xmlns:cx1="http://schemas.microsoft.com/office/drawing/2015/9/8/chartex" xmlns:cx2="http://schemas.microsoft.com/office/drawing/2015/10/21/chartex" xmlns:cx3="http://schemas.microsoft.com/office/drawing/2016/5/9/chartex" xmlns:cx4="http://schemas.microsoft.com/office/drawing/2016/5/10/chartex" xmlns:cx5="http://schemas.microsoft.com/office/drawing/2016/5/11/chartex" xmlns:cx6="http://schemas.microsoft.com/office/drawing/2016/5/12/chartex" xmlns:cx7="http://schemas.microsoft.com/office/drawing/2016/5/13/chartex" xmlns:cx8="http://schemas.microsoft.com/office/drawing/2016/5/14/chartex" xmlns:mc="http://schemas.openxmlformats.org/markup-compatibility/2006" xmlns:aink="http://schemas.microsoft.com/office/drawing/2016/ink" xmlns:am3d="http://schemas.microsoft.com/office/drawing/2017/model3d" xmlns:o="urn:schemas-microsoft-com:office:office" xmlns:oel="http://schemas.microsoft.com/office/2019/extlst" xmlns:r="http://schemas.openxmlformats.org/officeDocument/2006/relationships" xmlns:m="http://schemas.openxmlformats.org/officeDocument/2006/math" xmlns:v="urn:schemas-microsoft-com:vml" xmlns:wp14="http://schemas.microsoft.com/office/word/2010/wordprocessingDrawing" xmlns:wp="http://schemas.openxmlformats.org/drawingml/2006/wordprocessingDrawing" xmlns:w10="urn:schemas-microsoft-com:office:word" xmlns:w="http://schemas.openxmlformats.org/wordprocessingml/2006/main" xmlns:w14="http://schemas.microsoft.com/office/word/2010/wordml" xmlns:w15="http://schemas.microsoft.com/office/word/2012/wordml" xmlns:w16cex="http://schemas.microsoft.com/office/word/2018/wordml/cex" xmlns:w16cid="http://schemas.microsoft.com/office/word/2016/wordml/cid" xmlns:w16="http://schemas.microsoft.com/office/word/2018/wordml" xmlns:w16du="http://schemas.microsoft.com/office/word/2023/wordml/word16du" xmlns:w16sdtdh="http://schemas.microsoft.com/office/word/2020/wordml/sdtdatahash" xmlns:w16se="http://schemas.microsoft.com/office/word/2015/wordml/symex" xmlns:wpg="http://schemas.microsoft.com/office/word/2010/wordprocessingGroup" xmlns:wpi="http://schemas.microsoft.com/office/word/2010/wordprocessingInk" xmlns:wne="http://schemas.microsoft.com/office/word/2006/wordml" xmlns:wps="http://schemas.microsoft.com/office/word/2010/wordprocessingShape" mc:Ignorable="w14 w15 w16se w16cid w16 w16cex w16sdtdh w16du wp14">
+<w:document xmlns:wpc="http://schemas.microsoft.com/office/word/2010/wordprocessingCanvas" xmlns:cx="http://schemas.microsoft.com/office/drawing/2014/chartex" xmlns:cx1="http://schemas.microsoft.com/office/drawing/2015/9/8/chartex" xmlns:cx2="http://schemas.microsoft.com/office/drawing/2015/10/21/chartex" xmlns:cx3="http://schemas.microsoft.com/office/drawing/2016/5/9/chartex" xmlns:cx4="http://schemas.microsoft.com/office/drawing/2016/5/10/chartex" xmlns:cx5="http://schemas.microsoft.com/office/drawing/2016/5/11/chartex" xmlns:cx6="http://schemas.microsoft.com/office/drawing/2016/5/12/chartex" xmlns:cx7="http://schemas.microsoft.com/office/drawing/2016/5/13/chartex" xmlns:cx8="http://schemas.microsoft.com/office/drawing/2016/5/14/chartex" xmlns:mc="http://schemas.openxmlformats.org/markup-compatibility/2006" xmlns:aink="http://schemas.microsoft.com/office/drawing/2016/ink" xmlns:am3d="http://schemas.microsoft.com/office/drawing/2017/model3d" xmlns:o="urn:schemas-microsoft-com:office:office" xmlns:oel="http://schemas.microsoft.com/office/2019/extlst" xmlns:r="http://schemas.openxmlformats.org/officeDocument/2006/relationships" xmlns:m="http://schemas.openxmlformats.org/officeDocument/2006/math" xmlns:v="urn:schemas-microsoft-com:vml" xmlns:wp14="http://schemas.microsoft.com/office/word/2010/wordprocessingDrawing" xmlns:wp="http://schemas.openxmlformats.org/drawingml/2006/wordprocessingDrawing" xmlns:w10="urn:schemas-microsoft-com:office:word" xmlns:w="http://schemas.openxmlformats.org/wordprocessingml/2006/main" xmlns:w14="http://schemas.microsoft.com/office/word/2010/wordml" xmlns:w15="http://schemas.microsoft.com/office/word/2012/wordml" xmlns:w16cex="http://schemas.microsoft.com/office/word/2018/wordml/cex" xmlns:w16cid="http://schemas.microsoft.com/office/word/2016/wordml/cid" xmlns:w16="http://schemas.microsoft.com/office/word/2018/wordml" xmlns:w16du="http://schemas.microsoft.com/office/word/2023/wordml/word16du" xmlns:w16sdtdh="http://schemas.microsoft.com/office/word/2020/wordml/sdtdatahash" xmlns:w16se="http://schemas.microsoft.com/office/word/2015/wordml/symex" xmlns:wpg="http://schemas.microsoft.com/office/word/2010/wordprocessingGroup" xmlns:wpi="http://schemas.microsoft.com/office/word/2010/wordprocessingInk" xmlns:wne="http://schemas.microsoft.com/office/word/2006/wordml" xmlns:wps="http://schemas.microsoft.com/office/word/2010/wordprocessingShape" mc:Ignorable="w14 w15 w16se w16cid w16 w16cex w16sdtdh wp14">
   <w:body>
     <w:p>
       <w:pPr>
         <w:bidi/>
-        <w:rPr>
+        <w:jc w:val="center"/>
+        <w:rPr>
+          <w:rFonts w:cs="B Zar"/>
           <w:b/>
-          <w:sz w:val="28"/>
-          <w:szCs w:val="28"/>
+          <w:sz w:val="62"/>
+          <w:szCs w:val="62"/>
+          <w:rtl/>
+          <w:lang w:bidi="fa-IR"/>
+        </w:rPr>
+      </w:pPr>
+      <w:r>
+        <w:rPr>
+          <w:rFonts w:cs="B Zar" w:hint="cs"/>
+          <w:b/>
+          <w:sz w:val="62"/>
+          <w:szCs w:val="62"/>
+          <w:rtl/>
+          <w:lang w:bidi="fa-IR"/>
+        </w:rPr>
+        <w:t>امیر علیزاده</w:t>
+      </w:r>
+    </w:p>
+    <w:p>
+      <w:pPr>
+        <w:bidi/>
+        <w:jc w:val="center"/>
+        <w:rPr>
+          <w:b/>
           <w:u w:val="single"/>
         </w:rPr>
       </w:pPr>
       <w:r>
         <w:rPr>
           <w:b/>
-          <w:sz w:val="28"/>
-          <w:szCs w:val="28"/>
+          <w:noProof/>
+        </w:rPr>
+        <w:drawing>
+          <wp:inline distT="0" distB="0" distL="0" distR="0" wp14:anchorId="320586E5" wp14:editId="1CF20F04">
+            <wp:extent cx="1536065" cy="2099882"/>
+            <wp:effectExtent l="0" t="0" r="6985" b="0"/>
+            <wp:docPr id="1026443821" name="Picture 3"/>
+            <wp:cNvGraphicFramePr>
+              <a:graphicFrameLocks xmlns:a="http://schemas.openxmlformats.org/drawingml/2006/main" noChangeAspect="1"/>
+            </wp:cNvGraphicFramePr>
+            <a:graphic xmlns:a="http://schemas.openxmlformats.org/drawingml/2006/main">
+              <a:graphicData uri="http://schemas.openxmlformats.org/drawingml/2006/picture">
+                <pic:pic xmlns:pic="http://schemas.openxmlformats.org/drawingml/2006/picture">
+                  <pic:nvPicPr>
+                    <pic:cNvPr id="1026443821" name="Picture 1026443821"/>
+                    <pic:cNvPicPr/>
+                  </pic:nvPicPr>
+                  <pic:blipFill>
+                    <a:blip r:embed="rId7">
+                      <a:extLst>
+                        <a:ext uri="{28A0092B-C50C-407E-A947-70E740481C1C}">
+                          <a14:useLocalDpi xmlns:a14="http://schemas.microsoft.com/office/drawing/2010/main" val="0"/>
+                        </a:ext>
+                      </a:extLst>
+                    </a:blip>
+                    <a:stretch>
+                      <a:fillRect/>
+                    </a:stretch>
+                  </pic:blipFill>
+                  <pic:spPr>
+                    <a:xfrm>
+                      <a:off x="0" y="0"/>
+                      <a:ext cx="1549040" cy="2117619"/>
+                    </a:xfrm>
+                    <a:prstGeom prst="rect">
+                      <a:avLst/>
+                    </a:prstGeom>
+                  </pic:spPr>
+                </pic:pic>
+              </a:graphicData>
+            </a:graphic>
+          </wp:inline>
+        </w:drawing>
+      </w:r>
+    </w:p>
+    <w:p>
+      <w:pPr>
+        <w:bidi/>
+        <w:rPr>
+          <w:b/>
           <w:u w:val="single"/>
-          <w:rtl/>
-        </w:rPr>
-        <w:t>مشخصات فردي</w:t>
-      </w:r>
-    </w:p>
-    <w:p>
-      <w:pPr>
-        <w:bidi/>
-        <w:rPr>
-          <w:sz w:val="28"/>
-          <w:szCs w:val="28"/>
-        </w:rPr>
-      </w:pPr>
-      <w:r>
-        <w:rPr>
-          <w:sz w:val="28"/>
-          <w:szCs w:val="28"/>
-          <w:rtl/>
-        </w:rPr>
-        <w:t xml:space="preserve">امير عليزاده </w:t>
-      </w:r>
-      <w:r>
-        <w:rPr>
-          <w:sz w:val="28"/>
-          <w:szCs w:val="28"/>
-          <w:rtl/>
-        </w:rPr>
-        <w:tab/>
-      </w:r>
-      <w:r>
-        <w:rPr>
-          <w:sz w:val="28"/>
-          <w:szCs w:val="28"/>
-          <w:rtl/>
-        </w:rPr>
-        <w:tab/>
-        <w:t>متولد 1359 تهران</w:t>
-      </w:r>
-      <w:r>
-        <w:rPr>
-          <w:sz w:val="28"/>
-          <w:szCs w:val="28"/>
-          <w:rtl/>
-        </w:rPr>
-        <w:tab/>
-      </w:r>
-      <w:r>
-        <w:rPr>
-          <w:sz w:val="28"/>
-          <w:szCs w:val="28"/>
-          <w:rtl/>
-        </w:rPr>
-        <w:tab/>
-        <w:t xml:space="preserve">متاهل </w:t>
-      </w:r>
-      <w:r>
-        <w:rPr>
-          <w:sz w:val="28"/>
-          <w:szCs w:val="28"/>
-          <w:rtl/>
-        </w:rPr>
-        <w:tab/>
-      </w:r>
-      <w:r>
-        <w:rPr>
-          <w:sz w:val="28"/>
-          <w:szCs w:val="28"/>
-          <w:rtl/>
-        </w:rPr>
-        <w:tab/>
-        <w:t>داراي کارت پايان خدمت</w:t>
-      </w:r>
-    </w:p>
-    <w:p>
-      <w:pPr>
-        <w:bidi/>
-        <w:rPr>
-          <w:sz w:val="28"/>
-          <w:szCs w:val="28"/>
-        </w:rPr>
-      </w:pPr>
-      <w:hyperlink r:id="rId6">
+        </w:rPr>
+      </w:pPr>
+    </w:p>
+    <w:p>
+      <w:pPr>
+        <w:bidi/>
+        <w:rPr>
+          <w:b/>
+          <w:sz w:val="24"/>
+          <w:szCs w:val="24"/>
+          <w:u w:val="single"/>
+          <w:rtl/>
+        </w:rPr>
+      </w:pPr>
+      <w:r>
+        <w:rPr>
+          <w:b/>
+          <w:sz w:val="24"/>
+          <w:szCs w:val="24"/>
+          <w:u w:val="single"/>
+          <w:rtl/>
+        </w:rPr>
+        <w:t>مشخصات فرد</w:t>
+      </w:r>
+      <w:r>
+        <w:rPr>
+          <w:rFonts w:hint="cs"/>
+          <w:b/>
+          <w:sz w:val="24"/>
+          <w:szCs w:val="24"/>
+          <w:u w:val="single"/>
+          <w:rtl/>
+        </w:rPr>
+        <w:t>ی</w:t>
+      </w:r>
+    </w:p>
+    <w:p>
+      <w:pPr>
+        <w:pStyle w:val="ListParagraph"/>
+        <w:numPr>
+          <w:ilvl w:val="0"/>
+          <w:numId w:val="7"/>
+        </w:numPr>
+        <w:bidi/>
+        <w:ind w:left="340"/>
+        <w:rPr>
+          <w:sz w:val="24"/>
+          <w:szCs w:val="24"/>
+        </w:rPr>
+      </w:pPr>
+      <w:r>
+        <w:rPr>
+          <w:sz w:val="24"/>
+          <w:szCs w:val="24"/>
+          <w:rtl/>
+        </w:rPr>
+        <w:t xml:space="preserve">متولد 1359 </w:t>
+      </w:r>
+      <w:r>
+        <w:rPr>
+          <w:rFonts w:hint="cs"/>
+          <w:sz w:val="24"/>
+          <w:szCs w:val="24"/>
+          <w:rtl/>
+        </w:rPr>
+        <w:t xml:space="preserve">- </w:t>
+      </w:r>
+      <w:r>
+        <w:rPr>
+          <w:sz w:val="24"/>
+          <w:szCs w:val="24"/>
+          <w:rtl/>
+        </w:rPr>
+        <w:t>تهران</w:t>
+      </w:r>
+    </w:p>
+    <w:p>
+      <w:pPr>
+        <w:pStyle w:val="ListParagraph"/>
+        <w:numPr>
+          <w:ilvl w:val="0"/>
+          <w:numId w:val="7"/>
+        </w:numPr>
+        <w:bidi/>
+        <w:ind w:left="340"/>
+        <w:rPr>
+          <w:sz w:val="24"/>
+          <w:szCs w:val="24"/>
+        </w:rPr>
+      </w:pPr>
+      <w:r>
+        <w:rPr>
+          <w:sz w:val="24"/>
+          <w:szCs w:val="24"/>
+          <w:rtl/>
+        </w:rPr>
+        <w:t>متاهل</w:t>
+      </w:r>
+      <w:r>
+        <w:rPr>
+          <w:rFonts w:hint="cs"/>
+          <w:sz w:val="24"/>
+          <w:szCs w:val="24"/>
+          <w:rtl/>
+        </w:rPr>
+        <w:t xml:space="preserve"> </w:t>
+      </w:r>
+      <w:r>
+        <w:rPr>
+          <w:sz w:val="24"/>
+          <w:szCs w:val="24"/>
+          <w:rtl/>
+        </w:rPr>
+        <w:t>–</w:t>
+      </w:r>
+      <w:r>
+        <w:rPr>
+          <w:rFonts w:hint="cs"/>
+          <w:sz w:val="24"/>
+          <w:szCs w:val="24"/>
+          <w:rtl/>
+        </w:rPr>
+        <w:t xml:space="preserve"> یک فرزند</w:t>
+      </w:r>
+    </w:p>
+    <w:p>
+      <w:pPr>
+        <w:pStyle w:val="ListParagraph"/>
+        <w:numPr>
+          <w:ilvl w:val="0"/>
+          <w:numId w:val="7"/>
+        </w:numPr>
+        <w:bidi/>
+        <w:ind w:left="340"/>
+        <w:rPr>
+          <w:sz w:val="24"/>
+          <w:szCs w:val="24"/>
+        </w:rPr>
+      </w:pPr>
+      <w:r>
+        <w:rPr>
+          <w:sz w:val="24"/>
+          <w:szCs w:val="24"/>
+          <w:rtl/>
+        </w:rPr>
+        <w:t>دارا</w:t>
+      </w:r>
+      <w:r>
+        <w:rPr>
+          <w:sz w:val="24"/>
+          <w:szCs w:val="24"/>
+          <w:rtl/>
+        </w:rPr>
+        <w:t>ی</w:t>
+      </w:r>
+      <w:r>
+        <w:rPr>
+          <w:sz w:val="24"/>
+          <w:szCs w:val="24"/>
+          <w:rtl/>
+        </w:rPr>
+        <w:t xml:space="preserve"> کارت پا</w:t>
+      </w:r>
+      <w:r>
+        <w:rPr>
+          <w:sz w:val="24"/>
+          <w:szCs w:val="24"/>
+          <w:rtl/>
+        </w:rPr>
+        <w:t>ی</w:t>
+      </w:r>
+      <w:r>
+        <w:rPr>
+          <w:sz w:val="24"/>
+          <w:szCs w:val="24"/>
+          <w:rtl/>
+        </w:rPr>
+        <w:t>ان خدمت</w:t>
+      </w:r>
+    </w:p>
+    <w:p>
+      <w:pPr>
+        <w:bidi/>
+        <w:rPr>
+          <w:b/>
+          <w:sz w:val="24"/>
+          <w:szCs w:val="24"/>
+          <w:u w:val="single"/>
+          <w:rtl/>
+        </w:rPr>
+      </w:pPr>
+      <w:r>
+        <w:rPr>
+          <w:rFonts w:hint="cs"/>
+          <w:b/>
+          <w:sz w:val="24"/>
+          <w:szCs w:val="24"/>
+          <w:u w:val="single"/>
+          <w:rtl/>
+        </w:rPr>
+        <w:t>اطلاعات تماس</w:t>
+      </w:r>
+    </w:p>
+    <w:p>
+      <w:pPr>
+        <w:pStyle w:val="ListParagraph"/>
+        <w:numPr>
+          <w:ilvl w:val="0"/>
+          <w:numId w:val="7"/>
+        </w:numPr>
+        <w:bidi/>
+        <w:ind w:left="340"/>
+        <w:rPr>
+          <w:sz w:val="24"/>
+          <w:szCs w:val="24"/>
+        </w:rPr>
+      </w:pPr>
+      <w:r>
+        <w:rPr>
+          <w:sz w:val="24"/>
+          <w:szCs w:val="24"/>
+          <w:rtl/>
+        </w:rPr>
+        <w:t xml:space="preserve">تلفن : </w:t>
+      </w:r>
+      <w:r>
+        <w:rPr>
+          <w:rFonts w:hint="cs"/>
+          <w:sz w:val="24"/>
+          <w:szCs w:val="24"/>
+          <w:rtl/>
+        </w:rPr>
+        <w:t>09212633143</w:t>
+      </w:r>
+    </w:p>
+    <w:p>
+      <w:pPr>
+        <w:pStyle w:val="ListParagraph"/>
+        <w:bidi/>
+        <w:ind w:left="340"/>
+        <w:rPr>
+          <w:sz w:val="24"/>
+          <w:szCs w:val="24"/>
+        </w:rPr>
+      </w:pPr>
+      <w:r>
+        <w:rPr>
+          <w:sz w:val="24"/>
+          <w:szCs w:val="24"/>
+          <w:rtl/>
+        </w:rPr>
+        <w:t xml:space="preserve"> 02634468679</w:t>
+      </w:r>
+    </w:p>
+    <w:p>
+      <w:pPr>
+        <w:pStyle w:val="ListParagraph"/>
+        <w:numPr>
+          <w:ilvl w:val="0"/>
+          <w:numId w:val="7"/>
+        </w:numPr>
+        <w:bidi/>
+        <w:ind w:left="340"/>
+        <w:rPr>
+          <w:sz w:val="24"/>
+          <w:szCs w:val="24"/>
+          <w:rtl/>
+        </w:rPr>
+      </w:pPr>
+      <w:r>
+        <w:rPr>
+          <w:sz w:val="24"/>
+          <w:szCs w:val="24"/>
+          <w:rtl/>
+        </w:rPr>
+        <w:t>آدرس : کرج – گوهردشت – بلوار موذن – شهرک بهدار</w:t>
+      </w:r>
+      <w:r>
+        <w:rPr>
+          <w:sz w:val="24"/>
+          <w:szCs w:val="24"/>
+          <w:rtl/>
+        </w:rPr>
+        <w:t>ی</w:t>
+      </w:r>
+      <w:r>
+        <w:rPr>
+          <w:sz w:val="24"/>
+          <w:szCs w:val="24"/>
+          <w:rtl/>
+        </w:rPr>
+        <w:t xml:space="preserve"> – فجر 5 – پلاک 24 – واحد 2</w:t>
+      </w:r>
+    </w:p>
+    <w:p>
+      <w:pPr>
+        <w:pStyle w:val="ListParagraph"/>
+        <w:numPr>
+          <w:ilvl w:val="0"/>
+          <w:numId w:val="7"/>
+        </w:numPr>
+        <w:bidi/>
+        <w:ind w:left="340"/>
+        <w:rPr>
+          <w:sz w:val="24"/>
+          <w:szCs w:val="24"/>
+          <w:rtl/>
+        </w:rPr>
+      </w:pPr>
+      <w:hyperlink r:id="rId8">
         <w:r>
           <w:rPr>
-            <w:color w:val="0563C1"/>
-            <w:sz w:val="28"/>
-            <w:szCs w:val="28"/>
-            <w:u w:val="single"/>
+            <w:sz w:val="24"/>
+            <w:szCs w:val="24"/>
           </w:rPr>
           <w:t>Alizadeh.am@gmail.com</w:t>
         </w:r>
       </w:hyperlink>
-      <w:r>
-        <w:rPr>
-          <w:sz w:val="28"/>
-          <w:szCs w:val="28"/>
-        </w:rPr>
-        <w:t xml:space="preserve"> </w:t>
-      </w:r>
-    </w:p>
-    <w:p>
-      <w:pPr>
-        <w:bidi/>
-        <w:rPr>
-          <w:sz w:val="28"/>
-          <w:szCs w:val="28"/>
-        </w:rPr>
-      </w:pPr>
-      <w:r>
-        <w:rPr>
-          <w:sz w:val="28"/>
-          <w:szCs w:val="28"/>
-          <w:rtl/>
-        </w:rPr>
-        <w:t>تلفن : 09127667717  و  02634468679</w:t>
-      </w:r>
-    </w:p>
-    <w:p>
-      <w:pPr>
-        <w:bidi/>
-        <w:rPr>
-          <w:sz w:val="28"/>
-          <w:szCs w:val="28"/>
-        </w:rPr>
-      </w:pPr>
-      <w:r>
-        <w:rPr>
-          <w:sz w:val="28"/>
-          <w:szCs w:val="28"/>
-          <w:rtl/>
-        </w:rPr>
-        <w:t>آدرس : کرج – گوهردشت – بلوار موذن – شهرک بهداري – فجر 5 – پلاک 24 – واحد 2</w:t>
-      </w:r>
-    </w:p>
-    <w:p>
-      <w:pPr>
-        <w:bidi/>
-        <w:rPr>
-          <w:sz w:val="28"/>
-          <w:szCs w:val="28"/>
-        </w:rPr>
-      </w:pPr>
-      <w:r>
-        <w:pict w14:anchorId="75B26523">
-          <v:rect id="_x0000_i1025" style="width:0;height:1.5pt" o:hralign="center" o:hrstd="t" o:hr="t" fillcolor="#a0a0a0" stroked="f"/>
-        </w:pict>
-      </w:r>
     </w:p>
     <w:p>
       <w:pPr>
         <w:bidi/>
         <w:rPr>
           <w:b/>
-          <w:sz w:val="28"/>
-          <w:szCs w:val="28"/>
           <w:u w:val="single"/>
         </w:rPr>
       </w:pPr>
-      <w:r>
+    </w:p>
+    <w:p>
+      <w:pPr>
+        <w:bidi/>
         <w:rPr>
           <w:b/>
-          <w:sz w:val="28"/>
-          <w:szCs w:val="28"/>
           <w:u w:val="single"/>
-          <w:rtl/>
-        </w:rPr>
-        <w:t>مدارک تحصيلي و تخصصي</w:t>
+        </w:rPr>
+      </w:pPr>
+    </w:p>
+    <w:p>
+      <w:pPr>
+        <w:bidi/>
+        <w:rPr>
+          <w:b/>
+          <w:u w:val="single"/>
+        </w:rPr>
+      </w:pPr>
+    </w:p>
+    <w:p>
+      <w:pPr>
+        <w:bidi/>
+        <w:rPr>
+          <w:b/>
+          <w:u w:val="single"/>
+          <w:rtl/>
+        </w:rPr>
+      </w:pPr>
+    </w:p>
+    <w:p>
+      <w:pPr>
+        <w:bidi/>
+        <w:rPr>
+          <w:b/>
+          <w:u w:val="single"/>
+          <w:rtl/>
+        </w:rPr>
+      </w:pPr>
+    </w:p>
+    <w:p>
+      <w:pPr>
+        <w:bidi/>
+        <w:rPr>
+          <w:b/>
+          <w:u w:val="single"/>
+        </w:rPr>
+      </w:pPr>
+    </w:p>
+    <w:p>
+      <w:pPr>
+        <w:bidi/>
+        <w:rPr>
+          <w:b/>
+          <w:u w:val="single"/>
+        </w:rPr>
+      </w:pPr>
+    </w:p>
+    <w:p>
+      <w:pPr>
+        <w:bidi/>
+        <w:rPr>
+          <w:b/>
+          <w:u w:val="single"/>
+          <w:rtl/>
+        </w:rPr>
+      </w:pPr>
+    </w:p>
+    <w:p>
+      <w:pPr>
+        <w:bidi/>
+        <w:rPr>
+          <w:b/>
+          <w:u w:val="single"/>
+        </w:rPr>
+      </w:pPr>
+    </w:p>
+    <w:p>
+      <w:pPr>
+        <w:bidi/>
+        <w:ind w:left="-18"/>
+        <w:rPr>
+          <w:b/>
+          <w:sz w:val="26"/>
+          <w:szCs w:val="26"/>
+          <w:u w:val="single"/>
+        </w:rPr>
+      </w:pPr>
+      <w:r>
+        <w:rPr>
+          <w:b/>
+          <w:sz w:val="26"/>
+          <w:szCs w:val="26"/>
+          <w:u w:val="single"/>
+          <w:rtl/>
+        </w:rPr>
+        <w:t>مدارک تحص</w:t>
+      </w:r>
+      <w:r>
+        <w:rPr>
+          <w:b/>
+          <w:sz w:val="26"/>
+          <w:szCs w:val="26"/>
+          <w:u w:val="single"/>
+          <w:rtl/>
+        </w:rPr>
+        <w:t>ی</w:t>
+      </w:r>
+      <w:r>
+        <w:rPr>
+          <w:b/>
+          <w:sz w:val="26"/>
+          <w:szCs w:val="26"/>
+          <w:u w:val="single"/>
+          <w:rtl/>
+        </w:rPr>
+        <w:t>ل</w:t>
+      </w:r>
+      <w:r>
+        <w:rPr>
+          <w:b/>
+          <w:sz w:val="26"/>
+          <w:szCs w:val="26"/>
+          <w:u w:val="single"/>
+          <w:rtl/>
+        </w:rPr>
+        <w:t>ی</w:t>
+      </w:r>
+      <w:r>
+        <w:rPr>
+          <w:b/>
+          <w:sz w:val="26"/>
+          <w:szCs w:val="26"/>
+          <w:u w:val="single"/>
+          <w:rtl/>
+        </w:rPr>
+        <w:t xml:space="preserve"> و تخصص</w:t>
+      </w:r>
+      <w:r>
+        <w:rPr>
+          <w:b/>
+          <w:sz w:val="26"/>
+          <w:szCs w:val="26"/>
+          <w:u w:val="single"/>
+          <w:rtl/>
+        </w:rPr>
+        <w:t>ی</w:t>
       </w:r>
     </w:p>
     <w:p>
@@ -204,18 +582,126 @@
         <w:spacing w:after="0"/>
         <w:rPr>
           <w:color w:val="000000"/>
-          <w:sz w:val="28"/>
-          <w:szCs w:val="28"/>
-        </w:rPr>
-      </w:pPr>
-      <w:r>
-        <w:rPr>
-          <w:color w:val="000000"/>
-          <w:sz w:val="28"/>
-          <w:szCs w:val="28"/>
-          <w:rtl/>
-        </w:rPr>
-        <w:t>دانشکده صنعت هواپيمايي کشوري – کارداني الکترونيک هواپيما</w:t>
+          <w:sz w:val="24"/>
+          <w:szCs w:val="24"/>
+        </w:rPr>
+      </w:pPr>
+      <w:r>
+        <w:rPr>
+          <w:color w:val="000000"/>
+          <w:sz w:val="24"/>
+          <w:szCs w:val="24"/>
+          <w:rtl/>
+        </w:rPr>
+        <w:t>دانشکده صنعت هواپ</w:t>
+      </w:r>
+      <w:r>
+        <w:rPr>
+          <w:color w:val="000000"/>
+          <w:sz w:val="24"/>
+          <w:szCs w:val="24"/>
+          <w:rtl/>
+        </w:rPr>
+        <w:t>ی</w:t>
+      </w:r>
+      <w:r>
+        <w:rPr>
+          <w:color w:val="000000"/>
+          <w:sz w:val="24"/>
+          <w:szCs w:val="24"/>
+          <w:rtl/>
+        </w:rPr>
+        <w:t>ما</w:t>
+      </w:r>
+      <w:r>
+        <w:rPr>
+          <w:color w:val="000000"/>
+          <w:sz w:val="24"/>
+          <w:szCs w:val="24"/>
+          <w:rtl/>
+        </w:rPr>
+        <w:t>یی</w:t>
+      </w:r>
+      <w:r>
+        <w:rPr>
+          <w:color w:val="000000"/>
+          <w:sz w:val="24"/>
+          <w:szCs w:val="24"/>
+          <w:rtl/>
+        </w:rPr>
+        <w:t xml:space="preserve"> کشور</w:t>
+      </w:r>
+      <w:r>
+        <w:rPr>
+          <w:color w:val="000000"/>
+          <w:sz w:val="24"/>
+          <w:szCs w:val="24"/>
+          <w:rtl/>
+        </w:rPr>
+        <w:t>ی</w:t>
+      </w:r>
+      <w:r>
+        <w:rPr>
+          <w:color w:val="000000"/>
+          <w:sz w:val="24"/>
+          <w:szCs w:val="24"/>
+          <w:rtl/>
+        </w:rPr>
+        <w:t xml:space="preserve"> – کاردان</w:t>
+      </w:r>
+      <w:r>
+        <w:rPr>
+          <w:color w:val="000000"/>
+          <w:sz w:val="24"/>
+          <w:szCs w:val="24"/>
+          <w:rtl/>
+        </w:rPr>
+        <w:t>ی</w:t>
+      </w:r>
+      <w:r>
+        <w:rPr>
+          <w:color w:val="000000"/>
+          <w:sz w:val="24"/>
+          <w:szCs w:val="24"/>
+          <w:rtl/>
+        </w:rPr>
+        <w:t xml:space="preserve"> الکترون</w:t>
+      </w:r>
+      <w:r>
+        <w:rPr>
+          <w:color w:val="000000"/>
+          <w:sz w:val="24"/>
+          <w:szCs w:val="24"/>
+          <w:rtl/>
+        </w:rPr>
+        <w:t>ی</w:t>
+      </w:r>
+      <w:r>
+        <w:rPr>
+          <w:color w:val="000000"/>
+          <w:sz w:val="24"/>
+          <w:szCs w:val="24"/>
+          <w:rtl/>
+        </w:rPr>
+        <w:t>ک هواپ</w:t>
+      </w:r>
+      <w:r>
+        <w:rPr>
+          <w:color w:val="000000"/>
+          <w:sz w:val="24"/>
+          <w:szCs w:val="24"/>
+          <w:rtl/>
+        </w:rPr>
+        <w:t>ی</w:t>
+      </w:r>
+      <w:r>
+        <w:rPr>
+          <w:color w:val="000000"/>
+          <w:sz w:val="24"/>
+          <w:szCs w:val="24"/>
+          <w:rtl/>
+        </w:rPr>
+        <w:t>ما</w:t>
       </w:r>
     </w:p>
     <w:p>
@@ -235,23 +721,23 @@
         <w:spacing w:after="0"/>
         <w:rPr>
           <w:color w:val="000000"/>
-          <w:sz w:val="28"/>
-          <w:szCs w:val="28"/>
-        </w:rPr>
-      </w:pPr>
-      <w:r>
-        <w:rPr>
-          <w:color w:val="000000"/>
-          <w:sz w:val="28"/>
-          <w:szCs w:val="28"/>
+          <w:sz w:val="24"/>
+          <w:szCs w:val="24"/>
+        </w:rPr>
+      </w:pPr>
+      <w:r>
+        <w:rPr>
+          <w:color w:val="000000"/>
+          <w:sz w:val="24"/>
+          <w:szCs w:val="24"/>
           <w:rtl/>
         </w:rPr>
         <w:t xml:space="preserve">دانشگاه </w:t>
       </w:r>
       <w:r>
         <w:rPr>
-          <w:sz w:val="28"/>
-          <w:szCs w:val="28"/>
+          <w:sz w:val="24"/>
+          <w:szCs w:val="24"/>
           <w:rtl/>
         </w:rPr>
         <w:t>آ</w:t>
@@ -259,11 +745,47 @@
       <w:r>
         <w:rPr>
           <w:color w:val="000000"/>
-          <w:sz w:val="28"/>
-          <w:szCs w:val="28"/>
-          <w:rtl/>
-        </w:rPr>
-        <w:t xml:space="preserve">زاد واحد تهران جنوب – مهندسي برق الکترونيک </w:t>
+          <w:sz w:val="24"/>
+          <w:szCs w:val="24"/>
+          <w:rtl/>
+        </w:rPr>
+        <w:t>زاد واحد تهران جنوب – مهندس</w:t>
+      </w:r>
+      <w:r>
+        <w:rPr>
+          <w:color w:val="000000"/>
+          <w:sz w:val="24"/>
+          <w:szCs w:val="24"/>
+          <w:rtl/>
+        </w:rPr>
+        <w:t>ی</w:t>
+      </w:r>
+      <w:r>
+        <w:rPr>
+          <w:color w:val="000000"/>
+          <w:sz w:val="24"/>
+          <w:szCs w:val="24"/>
+          <w:rtl/>
+        </w:rPr>
+        <w:t xml:space="preserve"> برق الکترون</w:t>
+      </w:r>
+      <w:r>
+        <w:rPr>
+          <w:color w:val="000000"/>
+          <w:sz w:val="24"/>
+          <w:szCs w:val="24"/>
+          <w:rtl/>
+        </w:rPr>
+        <w:t>ی</w:t>
+      </w:r>
+      <w:r>
+        <w:rPr>
+          <w:color w:val="000000"/>
+          <w:sz w:val="24"/>
+          <w:szCs w:val="24"/>
+          <w:rtl/>
+        </w:rPr>
+        <w:t xml:space="preserve">ک </w:t>
       </w:r>
     </w:p>
     <w:p>
@@ -283,18 +805,93 @@
         <w:spacing w:after="0"/>
         <w:rPr>
           <w:color w:val="000000"/>
-          <w:sz w:val="28"/>
-          <w:szCs w:val="28"/>
-        </w:rPr>
-      </w:pPr>
-      <w:r>
-        <w:rPr>
-          <w:color w:val="000000"/>
-          <w:sz w:val="28"/>
-          <w:szCs w:val="28"/>
-          <w:rtl/>
-        </w:rPr>
-        <w:t>الکتريک و الکترونيک  هلي کوپتر</w:t>
+          <w:sz w:val="24"/>
+          <w:szCs w:val="24"/>
+        </w:rPr>
+      </w:pPr>
+      <w:r>
+        <w:rPr>
+          <w:rFonts w:hint="cs"/>
+          <w:color w:val="000000"/>
+          <w:sz w:val="24"/>
+          <w:szCs w:val="24"/>
+          <w:rtl/>
+          <w:lang w:bidi="fa-IR"/>
+        </w:rPr>
+        <w:t xml:space="preserve">دوره </w:t>
+      </w:r>
+      <w:r>
+        <w:rPr>
+          <w:color w:val="000000"/>
+          <w:sz w:val="24"/>
+          <w:szCs w:val="24"/>
+          <w:rtl/>
+        </w:rPr>
+        <w:t>الکتر</w:t>
+      </w:r>
+      <w:r>
+        <w:rPr>
+          <w:color w:val="000000"/>
+          <w:sz w:val="24"/>
+          <w:szCs w:val="24"/>
+          <w:rtl/>
+        </w:rPr>
+        <w:t>ی</w:t>
+      </w:r>
+      <w:r>
+        <w:rPr>
+          <w:color w:val="000000"/>
+          <w:sz w:val="24"/>
+          <w:szCs w:val="24"/>
+          <w:rtl/>
+        </w:rPr>
+        <w:t>ک و الکترون</w:t>
+      </w:r>
+      <w:r>
+        <w:rPr>
+          <w:color w:val="000000"/>
+          <w:sz w:val="24"/>
+          <w:szCs w:val="24"/>
+          <w:rtl/>
+        </w:rPr>
+        <w:t>ی</w:t>
+      </w:r>
+      <w:r>
+        <w:rPr>
+          <w:color w:val="000000"/>
+          <w:sz w:val="24"/>
+          <w:szCs w:val="24"/>
+          <w:rtl/>
+        </w:rPr>
+        <w:t>ک  هل</w:t>
+      </w:r>
+      <w:r>
+        <w:rPr>
+          <w:color w:val="000000"/>
+          <w:sz w:val="24"/>
+          <w:szCs w:val="24"/>
+          <w:rtl/>
+        </w:rPr>
+        <w:t>ی</w:t>
+      </w:r>
+      <w:r>
+        <w:rPr>
+          <w:color w:val="000000"/>
+          <w:sz w:val="24"/>
+          <w:szCs w:val="24"/>
+          <w:rtl/>
+        </w:rPr>
+        <w:t xml:space="preserve"> کوپتر</w:t>
+      </w:r>
+      <w:r>
+        <w:rPr>
+          <w:rFonts w:hint="cs"/>
+          <w:color w:val="000000"/>
+          <w:sz w:val="24"/>
+          <w:szCs w:val="24"/>
+          <w:rtl/>
+        </w:rPr>
+        <w:t xml:space="preserve"> و هواپیما</w:t>
       </w:r>
     </w:p>
     <w:p>
@@ -314,18 +911,72 @@
         <w:spacing w:after="0"/>
         <w:rPr>
           <w:color w:val="000000"/>
-          <w:sz w:val="28"/>
-          <w:szCs w:val="28"/>
-        </w:rPr>
-      </w:pPr>
-      <w:r>
-        <w:rPr>
-          <w:color w:val="000000"/>
-          <w:sz w:val="28"/>
-          <w:szCs w:val="28"/>
-          <w:rtl/>
-        </w:rPr>
-        <w:t>دوره سيستم هاي نشاندهنده هلي کوپتر</w:t>
+          <w:sz w:val="24"/>
+          <w:szCs w:val="24"/>
+        </w:rPr>
+      </w:pPr>
+      <w:r>
+        <w:rPr>
+          <w:color w:val="000000"/>
+          <w:sz w:val="24"/>
+          <w:szCs w:val="24"/>
+          <w:rtl/>
+        </w:rPr>
+        <w:t>دوره س</w:t>
+      </w:r>
+      <w:r>
+        <w:rPr>
+          <w:color w:val="000000"/>
+          <w:sz w:val="24"/>
+          <w:szCs w:val="24"/>
+          <w:rtl/>
+        </w:rPr>
+        <w:t>ی</w:t>
+      </w:r>
+      <w:r>
+        <w:rPr>
+          <w:color w:val="000000"/>
+          <w:sz w:val="24"/>
+          <w:szCs w:val="24"/>
+          <w:rtl/>
+        </w:rPr>
+        <w:t>ستم ها</w:t>
+      </w:r>
+      <w:r>
+        <w:rPr>
+          <w:color w:val="000000"/>
+          <w:sz w:val="24"/>
+          <w:szCs w:val="24"/>
+          <w:rtl/>
+        </w:rPr>
+        <w:t>ی</w:t>
+      </w:r>
+      <w:r>
+        <w:rPr>
+          <w:color w:val="000000"/>
+          <w:sz w:val="24"/>
+          <w:szCs w:val="24"/>
+          <w:rtl/>
+        </w:rPr>
+        <w:t xml:space="preserve"> نشاندهنده هل</w:t>
+      </w:r>
+      <w:r>
+        <w:rPr>
+          <w:color w:val="000000"/>
+          <w:sz w:val="24"/>
+          <w:szCs w:val="24"/>
+          <w:rtl/>
+        </w:rPr>
+        <w:t>ی</w:t>
+      </w:r>
+      <w:r>
+        <w:rPr>
+          <w:color w:val="000000"/>
+          <w:sz w:val="24"/>
+          <w:szCs w:val="24"/>
+          <w:rtl/>
+        </w:rPr>
+        <w:t xml:space="preserve"> کوپتر</w:t>
       </w:r>
     </w:p>
     <w:p>
@@ -342,33 +993,261 @@
           <w:between w:val="nil"/>
         </w:pBdr>
         <w:bidi/>
-        <w:rPr>
-          <w:color w:val="000000"/>
-          <w:sz w:val="28"/>
-          <w:szCs w:val="28"/>
-        </w:rPr>
-      </w:pPr>
-      <w:r>
-        <w:rPr>
-          <w:color w:val="000000"/>
-          <w:sz w:val="28"/>
-          <w:szCs w:val="28"/>
-          <w:rtl/>
-        </w:rPr>
-        <w:t>زبان انگليسي – مکالمه و نگارش پيشرفته</w:t>
-      </w:r>
-    </w:p>
-    <w:p>
-      <w:pPr>
-        <w:bidi/>
-        <w:rPr>
-          <w:sz w:val="28"/>
-          <w:szCs w:val="28"/>
-        </w:rPr>
-      </w:pPr>
-      <w:r>
+        <w:spacing w:after="0"/>
+        <w:rPr>
+          <w:color w:val="000000"/>
+          <w:sz w:val="24"/>
+          <w:szCs w:val="24"/>
+        </w:rPr>
+      </w:pPr>
+      <w:r>
+        <w:rPr>
+          <w:rFonts w:hint="cs"/>
+          <w:color w:val="000000"/>
+          <w:sz w:val="24"/>
+          <w:szCs w:val="24"/>
+          <w:rtl/>
+        </w:rPr>
+        <w:t xml:space="preserve">دوره </w:t>
+      </w:r>
+      <w:r>
+        <w:rPr>
+          <w:color w:val="000000"/>
+          <w:sz w:val="24"/>
+          <w:szCs w:val="24"/>
+        </w:rPr>
+        <w:t>Part 145</w:t>
+      </w:r>
+      <w:r>
+        <w:rPr>
+          <w:rFonts w:hint="cs"/>
+          <w:color w:val="000000"/>
+          <w:sz w:val="24"/>
+          <w:szCs w:val="24"/>
+          <w:rtl/>
+          <w:lang w:bidi="fa-IR"/>
+        </w:rPr>
+        <w:t xml:space="preserve"> الزامات تعمیرات هلی کوپتر</w:t>
+      </w:r>
+    </w:p>
+    <w:p>
+      <w:pPr>
+        <w:numPr>
+          <w:ilvl w:val="0"/>
+          <w:numId w:val="2"/>
+        </w:numPr>
+        <w:pBdr>
+          <w:top w:val="nil"/>
+          <w:left w:val="nil"/>
+          <w:bottom w:val="nil"/>
+          <w:right w:val="nil"/>
+          <w:between w:val="nil"/>
+        </w:pBdr>
+        <w:bidi/>
+        <w:spacing w:after="0"/>
+        <w:rPr>
+          <w:color w:val="000000"/>
+          <w:sz w:val="24"/>
+          <w:szCs w:val="24"/>
+        </w:rPr>
+      </w:pPr>
+      <w:r>
+        <w:rPr>
+          <w:rFonts w:hint="cs"/>
+          <w:color w:val="000000"/>
+          <w:sz w:val="24"/>
+          <w:szCs w:val="24"/>
+          <w:rtl/>
+          <w:lang w:bidi="fa-IR"/>
+        </w:rPr>
+        <w:t xml:space="preserve">دوره </w:t>
+      </w:r>
+      <w:r>
+        <w:rPr>
+          <w:color w:val="000000"/>
+          <w:sz w:val="24"/>
+          <w:szCs w:val="24"/>
+          <w:lang w:bidi="fa-IR"/>
+        </w:rPr>
+        <w:t>Human Factor</w:t>
+      </w:r>
+    </w:p>
+    <w:p>
+      <w:pPr>
+        <w:numPr>
+          <w:ilvl w:val="0"/>
+          <w:numId w:val="2"/>
+        </w:numPr>
+        <w:pBdr>
+          <w:top w:val="nil"/>
+          <w:left w:val="nil"/>
+          <w:bottom w:val="nil"/>
+          <w:right w:val="nil"/>
+          <w:between w:val="nil"/>
+        </w:pBdr>
+        <w:bidi/>
+        <w:spacing w:after="0"/>
+        <w:rPr>
+          <w:color w:val="000000"/>
+          <w:sz w:val="24"/>
+          <w:szCs w:val="24"/>
+        </w:rPr>
+      </w:pPr>
+      <w:r>
+        <w:rPr>
+          <w:rFonts w:hint="cs"/>
+          <w:color w:val="000000"/>
+          <w:sz w:val="24"/>
+          <w:szCs w:val="24"/>
+          <w:rtl/>
+          <w:lang w:bidi="fa-IR"/>
+        </w:rPr>
+        <w:t xml:space="preserve">گواهینامه </w:t>
+      </w:r>
+      <w:r>
+        <w:rPr>
+          <w:color w:val="000000"/>
+          <w:sz w:val="24"/>
+          <w:szCs w:val="24"/>
+          <w:lang w:bidi="fa-IR"/>
+        </w:rPr>
+        <w:t>B2</w:t>
+      </w:r>
+    </w:p>
+    <w:p>
+      <w:pPr>
+        <w:numPr>
+          <w:ilvl w:val="0"/>
+          <w:numId w:val="2"/>
+        </w:numPr>
+        <w:pBdr>
+          <w:top w:val="nil"/>
+          <w:left w:val="nil"/>
+          <w:bottom w:val="nil"/>
+          <w:right w:val="nil"/>
+          <w:between w:val="nil"/>
+        </w:pBdr>
+        <w:bidi/>
+        <w:spacing w:after="0"/>
+        <w:rPr>
+          <w:color w:val="000000"/>
+          <w:sz w:val="24"/>
+          <w:szCs w:val="24"/>
+        </w:rPr>
+      </w:pPr>
+      <w:r>
+        <w:rPr>
+          <w:rFonts w:hint="cs"/>
+          <w:color w:val="000000"/>
+          <w:sz w:val="24"/>
+          <w:szCs w:val="24"/>
+          <w:rtl/>
+          <w:lang w:bidi="fa-IR"/>
+        </w:rPr>
+        <w:t xml:space="preserve">تایپ هلی کوپتر </w:t>
+      </w:r>
+      <w:r>
+        <w:rPr>
+          <w:color w:val="000000"/>
+          <w:sz w:val="24"/>
+          <w:szCs w:val="24"/>
+          <w:lang w:bidi="fa-IR"/>
+        </w:rPr>
+        <w:t>412EP</w:t>
+      </w:r>
+    </w:p>
+    <w:p>
+      <w:pPr>
+        <w:numPr>
+          <w:ilvl w:val="0"/>
+          <w:numId w:val="2"/>
+        </w:numPr>
+        <w:pBdr>
+          <w:top w:val="nil"/>
+          <w:left w:val="nil"/>
+          <w:bottom w:val="nil"/>
+          <w:right w:val="nil"/>
+          <w:between w:val="nil"/>
+        </w:pBdr>
+        <w:bidi/>
+        <w:spacing w:after="0"/>
+        <w:rPr>
+          <w:color w:val="000000"/>
+          <w:sz w:val="24"/>
+          <w:szCs w:val="24"/>
+        </w:rPr>
+      </w:pPr>
+      <w:r>
+        <w:rPr>
+          <w:rFonts w:hint="cs"/>
+          <w:color w:val="000000"/>
+          <w:sz w:val="24"/>
+          <w:szCs w:val="24"/>
+          <w:rtl/>
+        </w:rPr>
+        <w:t xml:space="preserve">دوره پیشرفته </w:t>
+      </w:r>
+      <w:r>
+        <w:rPr>
+          <w:color w:val="000000"/>
+          <w:sz w:val="24"/>
+          <w:szCs w:val="24"/>
+          <w:rtl/>
+        </w:rPr>
+        <w:t>زبان انگل</w:t>
+      </w:r>
+      <w:r>
+        <w:rPr>
+          <w:color w:val="000000"/>
+          <w:sz w:val="24"/>
+          <w:szCs w:val="24"/>
+          <w:rtl/>
+        </w:rPr>
+        <w:t>ی</w:t>
+      </w:r>
+      <w:r>
+        <w:rPr>
+          <w:color w:val="000000"/>
+          <w:sz w:val="24"/>
+          <w:szCs w:val="24"/>
+          <w:rtl/>
+        </w:rPr>
+        <w:t>س</w:t>
+      </w:r>
+      <w:r>
+        <w:rPr>
+          <w:color w:val="000000"/>
+          <w:sz w:val="24"/>
+          <w:szCs w:val="24"/>
+          <w:rtl/>
+        </w:rPr>
+        <w:t>ی</w:t>
+      </w:r>
+      <w:r>
+        <w:rPr>
+          <w:color w:val="000000"/>
+          <w:sz w:val="24"/>
+          <w:szCs w:val="24"/>
+          <w:rtl/>
+        </w:rPr>
+        <w:t xml:space="preserve"> – مکالمه و نگارش </w:t>
+      </w:r>
+    </w:p>
+    <w:p>
+      <w:pPr>
+        <w:bidi/>
+        <w:rPr>
+          <w:sz w:val="24"/>
+          <w:szCs w:val="24"/>
+        </w:rPr>
+      </w:pPr>
+      <w:r>
+        <w:rPr>
+          <w:sz w:val="24"/>
+          <w:szCs w:val="24"/>
+        </w:rPr>
         <w:pict w14:anchorId="18BDA2CB">
-          <v:rect id="_x0000_i1026" style="width:0;height:1.5pt" o:hralign="center" o:hrstd="t" o:hr="t" fillcolor="#a0a0a0" stroked="f"/>
+          <v:rect id="_x0000_i1025" style="width:0;height:1.5pt" o:hralign="center" o:hrstd="t" o:hr="t" fillcolor="#a0a0a0" stroked="f"/>
         </w:pict>
       </w:r>
     </w:p>
@@ -377,20 +1256,40 @@
         <w:bidi/>
         <w:rPr>
           <w:b/>
-          <w:sz w:val="28"/>
-          <w:szCs w:val="28"/>
+          <w:sz w:val="26"/>
+          <w:szCs w:val="26"/>
           <w:u w:val="single"/>
         </w:rPr>
       </w:pPr>
       <w:r>
         <w:rPr>
           <w:b/>
-          <w:sz w:val="28"/>
-          <w:szCs w:val="28"/>
+          <w:sz w:val="26"/>
+          <w:szCs w:val="26"/>
           <w:u w:val="single"/>
           <w:rtl/>
         </w:rPr>
-        <w:t xml:space="preserve">سوابق کاري </w:t>
+        <w:t>سوابق کار</w:t>
+      </w:r>
+      <w:r>
+        <w:rPr>
+          <w:b/>
+          <w:sz w:val="26"/>
+          <w:szCs w:val="26"/>
+          <w:u w:val="single"/>
+          <w:rtl/>
+        </w:rPr>
+        <w:t>ی</w:t>
+      </w:r>
+      <w:r>
+        <w:rPr>
+          <w:b/>
+          <w:sz w:val="26"/>
+          <w:szCs w:val="26"/>
+          <w:u w:val="single"/>
+          <w:rtl/>
+        </w:rPr>
+        <w:t xml:space="preserve"> </w:t>
       </w:r>
     </w:p>
     <w:p>
@@ -410,18 +1309,72 @@
         <w:spacing w:after="0"/>
         <w:rPr>
           <w:color w:val="000000"/>
-          <w:sz w:val="28"/>
-          <w:szCs w:val="28"/>
-        </w:rPr>
-      </w:pPr>
-      <w:r>
-        <w:rPr>
-          <w:color w:val="000000"/>
-          <w:sz w:val="28"/>
-          <w:szCs w:val="28"/>
-          <w:rtl/>
-        </w:rPr>
-        <w:t>شرکت پنها – کارگاه اينسترومنت (آلات دقيق هلي کوپتر) 1386 – 1393</w:t>
+          <w:sz w:val="24"/>
+          <w:szCs w:val="24"/>
+        </w:rPr>
+      </w:pPr>
+      <w:r>
+        <w:rPr>
+          <w:color w:val="000000"/>
+          <w:sz w:val="24"/>
+          <w:szCs w:val="24"/>
+          <w:rtl/>
+        </w:rPr>
+        <w:t>شرکت پنها – کارگاه ا</w:t>
+      </w:r>
+      <w:r>
+        <w:rPr>
+          <w:color w:val="000000"/>
+          <w:sz w:val="24"/>
+          <w:szCs w:val="24"/>
+          <w:rtl/>
+        </w:rPr>
+        <w:t>ی</w:t>
+      </w:r>
+      <w:r>
+        <w:rPr>
+          <w:color w:val="000000"/>
+          <w:sz w:val="24"/>
+          <w:szCs w:val="24"/>
+          <w:rtl/>
+        </w:rPr>
+        <w:t>نسترومنت (آلات دق</w:t>
+      </w:r>
+      <w:r>
+        <w:rPr>
+          <w:color w:val="000000"/>
+          <w:sz w:val="24"/>
+          <w:szCs w:val="24"/>
+          <w:rtl/>
+        </w:rPr>
+        <w:t>ی</w:t>
+      </w:r>
+      <w:r>
+        <w:rPr>
+          <w:color w:val="000000"/>
+          <w:sz w:val="24"/>
+          <w:szCs w:val="24"/>
+          <w:rtl/>
+        </w:rPr>
+        <w:t>ق هل</w:t>
+      </w:r>
+      <w:r>
+        <w:rPr>
+          <w:color w:val="000000"/>
+          <w:sz w:val="24"/>
+          <w:szCs w:val="24"/>
+          <w:rtl/>
+        </w:rPr>
+        <w:t>ی</w:t>
+      </w:r>
+      <w:r>
+        <w:rPr>
+          <w:color w:val="000000"/>
+          <w:sz w:val="24"/>
+          <w:szCs w:val="24"/>
+          <w:rtl/>
+        </w:rPr>
+        <w:t xml:space="preserve"> کوپتر) 1386 – 1393</w:t>
       </w:r>
     </w:p>
     <w:p>
@@ -441,18 +1394,72 @@
         <w:spacing w:after="0"/>
         <w:rPr>
           <w:color w:val="000000"/>
-          <w:sz w:val="28"/>
-          <w:szCs w:val="28"/>
-        </w:rPr>
-      </w:pPr>
-      <w:r>
-        <w:rPr>
-          <w:color w:val="000000"/>
-          <w:sz w:val="28"/>
-          <w:szCs w:val="28"/>
-          <w:rtl/>
-        </w:rPr>
-        <w:t>شرکت پنها – مهندسي الکتروايونيک 1393 – 1399</w:t>
+          <w:sz w:val="24"/>
+          <w:szCs w:val="24"/>
+        </w:rPr>
+      </w:pPr>
+      <w:r>
+        <w:rPr>
+          <w:color w:val="000000"/>
+          <w:sz w:val="24"/>
+          <w:szCs w:val="24"/>
+          <w:rtl/>
+        </w:rPr>
+        <w:t>شرکت پنها – مهندس</w:t>
+      </w:r>
+      <w:r>
+        <w:rPr>
+          <w:color w:val="000000"/>
+          <w:sz w:val="24"/>
+          <w:szCs w:val="24"/>
+          <w:rtl/>
+        </w:rPr>
+        <w:t>ی</w:t>
+      </w:r>
+      <w:r>
+        <w:rPr>
+          <w:color w:val="000000"/>
+          <w:sz w:val="24"/>
+          <w:szCs w:val="24"/>
+          <w:rtl/>
+        </w:rPr>
+        <w:t xml:space="preserve"> الکتروا</w:t>
+      </w:r>
+      <w:r>
+        <w:rPr>
+          <w:color w:val="000000"/>
+          <w:sz w:val="24"/>
+          <w:szCs w:val="24"/>
+          <w:rtl/>
+        </w:rPr>
+        <w:t>ی</w:t>
+      </w:r>
+      <w:r>
+        <w:rPr>
+          <w:color w:val="000000"/>
+          <w:sz w:val="24"/>
+          <w:szCs w:val="24"/>
+          <w:rtl/>
+        </w:rPr>
+        <w:t>ون</w:t>
+      </w:r>
+      <w:r>
+        <w:rPr>
+          <w:color w:val="000000"/>
+          <w:sz w:val="24"/>
+          <w:szCs w:val="24"/>
+          <w:rtl/>
+        </w:rPr>
+        <w:t>ی</w:t>
+      </w:r>
+      <w:r>
+        <w:rPr>
+          <w:color w:val="000000"/>
+          <w:sz w:val="24"/>
+          <w:szCs w:val="24"/>
+          <w:rtl/>
+        </w:rPr>
+        <w:t>ک 1393 – 1399</w:t>
       </w:r>
     </w:p>
     <w:p>
@@ -472,18 +1479,82 @@
         <w:spacing w:after="0"/>
         <w:rPr>
           <w:color w:val="000000"/>
-          <w:sz w:val="28"/>
-          <w:szCs w:val="28"/>
-        </w:rPr>
-      </w:pPr>
-      <w:r>
-        <w:rPr>
-          <w:color w:val="000000"/>
-          <w:sz w:val="28"/>
-          <w:szCs w:val="28"/>
-          <w:rtl/>
-        </w:rPr>
-        <w:t>شرکت آگرالکترونيک – کارشناس کنترل کيفيت 1399 – 1400</w:t>
+          <w:sz w:val="24"/>
+          <w:szCs w:val="24"/>
+        </w:rPr>
+      </w:pPr>
+      <w:r>
+        <w:rPr>
+          <w:color w:val="000000"/>
+          <w:sz w:val="24"/>
+          <w:szCs w:val="24"/>
+          <w:rtl/>
+        </w:rPr>
+        <w:t>شرکت آگرالکترون</w:t>
+      </w:r>
+      <w:r>
+        <w:rPr>
+          <w:color w:val="000000"/>
+          <w:sz w:val="24"/>
+          <w:szCs w:val="24"/>
+          <w:rtl/>
+        </w:rPr>
+        <w:t>ی</w:t>
+      </w:r>
+      <w:r>
+        <w:rPr>
+          <w:color w:val="000000"/>
+          <w:sz w:val="24"/>
+          <w:szCs w:val="24"/>
+          <w:rtl/>
+        </w:rPr>
+        <w:t>ک – کارشناس کنترل ک</w:t>
+      </w:r>
+      <w:r>
+        <w:rPr>
+          <w:color w:val="000000"/>
+          <w:sz w:val="24"/>
+          <w:szCs w:val="24"/>
+          <w:rtl/>
+        </w:rPr>
+        <w:t>ی</w:t>
+      </w:r>
+      <w:r>
+        <w:rPr>
+          <w:color w:val="000000"/>
+          <w:sz w:val="24"/>
+          <w:szCs w:val="24"/>
+          <w:rtl/>
+        </w:rPr>
+        <w:t>ف</w:t>
+      </w:r>
+      <w:r>
+        <w:rPr>
+          <w:color w:val="000000"/>
+          <w:sz w:val="24"/>
+          <w:szCs w:val="24"/>
+          <w:rtl/>
+        </w:rPr>
+        <w:t>ی</w:t>
+      </w:r>
+      <w:r>
+        <w:rPr>
+          <w:color w:val="000000"/>
+          <w:sz w:val="24"/>
+          <w:szCs w:val="24"/>
+          <w:rtl/>
+        </w:rPr>
+        <w:t>ت 1399 – 140</w:t>
+      </w:r>
+      <w:r>
+        <w:rPr>
+          <w:rFonts w:hint="cs"/>
+          <w:color w:val="000000"/>
+          <w:sz w:val="24"/>
+          <w:szCs w:val="24"/>
+          <w:rtl/>
+        </w:rPr>
+        <w:t>1</w:t>
       </w:r>
     </w:p>
     <w:p>
@@ -502,31 +1573,136 @@
         <w:bidi/>
         <w:rPr>
           <w:color w:val="000000"/>
-          <w:sz w:val="28"/>
-          <w:szCs w:val="28"/>
-        </w:rPr>
-      </w:pPr>
-      <w:r>
-        <w:rPr>
-          <w:color w:val="000000"/>
-          <w:sz w:val="28"/>
-          <w:szCs w:val="28"/>
-          <w:rtl/>
-        </w:rPr>
-        <w:t>شرکت آذين الکتروايده – مهندسي تحقيق و توسعه 1400 – 1402</w:t>
-      </w:r>
-    </w:p>
-    <w:p>
-      <w:pPr>
-        <w:bidi/>
-        <w:rPr>
-          <w:sz w:val="28"/>
-          <w:szCs w:val="28"/>
-        </w:rPr>
-      </w:pPr>
-      <w:r>
+          <w:sz w:val="24"/>
+          <w:szCs w:val="24"/>
+        </w:rPr>
+      </w:pPr>
+      <w:r>
+        <w:rPr>
+          <w:color w:val="000000"/>
+          <w:sz w:val="24"/>
+          <w:szCs w:val="24"/>
+          <w:rtl/>
+        </w:rPr>
+        <w:t>شرکت آذ</w:t>
+      </w:r>
+      <w:r>
+        <w:rPr>
+          <w:color w:val="000000"/>
+          <w:sz w:val="24"/>
+          <w:szCs w:val="24"/>
+          <w:rtl/>
+        </w:rPr>
+        <w:t>ی</w:t>
+      </w:r>
+      <w:r>
+        <w:rPr>
+          <w:color w:val="000000"/>
+          <w:sz w:val="24"/>
+          <w:szCs w:val="24"/>
+          <w:rtl/>
+        </w:rPr>
+        <w:t>ن الکتروا</w:t>
+      </w:r>
+      <w:r>
+        <w:rPr>
+          <w:color w:val="000000"/>
+          <w:sz w:val="24"/>
+          <w:szCs w:val="24"/>
+          <w:rtl/>
+        </w:rPr>
+        <w:t>ی</w:t>
+      </w:r>
+      <w:r>
+        <w:rPr>
+          <w:color w:val="000000"/>
+          <w:sz w:val="24"/>
+          <w:szCs w:val="24"/>
+          <w:rtl/>
+        </w:rPr>
+        <w:t>ده – مهندس</w:t>
+      </w:r>
+      <w:r>
+        <w:rPr>
+          <w:color w:val="000000"/>
+          <w:sz w:val="24"/>
+          <w:szCs w:val="24"/>
+          <w:rtl/>
+        </w:rPr>
+        <w:t>ی</w:t>
+      </w:r>
+      <w:r>
+        <w:rPr>
+          <w:color w:val="000000"/>
+          <w:sz w:val="24"/>
+          <w:szCs w:val="24"/>
+          <w:rtl/>
+        </w:rPr>
+        <w:t xml:space="preserve"> تحق</w:t>
+      </w:r>
+      <w:r>
+        <w:rPr>
+          <w:color w:val="000000"/>
+          <w:sz w:val="24"/>
+          <w:szCs w:val="24"/>
+          <w:rtl/>
+        </w:rPr>
+        <w:t>ی</w:t>
+      </w:r>
+      <w:r>
+        <w:rPr>
+          <w:color w:val="000000"/>
+          <w:sz w:val="24"/>
+          <w:szCs w:val="24"/>
+          <w:rtl/>
+        </w:rPr>
+        <w:t>ق و توسعه 140</w:t>
+      </w:r>
+      <w:r>
+        <w:rPr>
+          <w:rFonts w:hint="cs"/>
+          <w:color w:val="000000"/>
+          <w:sz w:val="24"/>
+          <w:szCs w:val="24"/>
+          <w:rtl/>
+        </w:rPr>
+        <w:t>1</w:t>
+      </w:r>
+      <w:r>
+        <w:rPr>
+          <w:color w:val="000000"/>
+          <w:sz w:val="24"/>
+          <w:szCs w:val="24"/>
+          <w:rtl/>
+        </w:rPr>
+        <w:t xml:space="preserve"> – 140</w:t>
+      </w:r>
+      <w:r>
+        <w:rPr>
+          <w:rFonts w:hint="cs"/>
+          <w:color w:val="000000"/>
+          <w:sz w:val="24"/>
+          <w:szCs w:val="24"/>
+          <w:rtl/>
+        </w:rPr>
+        <w:t>3</w:t>
+      </w:r>
+    </w:p>
+    <w:p>
+      <w:pPr>
+        <w:bidi/>
+        <w:rPr>
+          <w:sz w:val="24"/>
+          <w:szCs w:val="24"/>
+        </w:rPr>
+      </w:pPr>
+      <w:r>
+        <w:rPr>
+          <w:sz w:val="24"/>
+          <w:szCs w:val="24"/>
+        </w:rPr>
         <w:pict w14:anchorId="7DC7F303">
-          <v:rect id="_x0000_i1027" style="width:0;height:1.5pt" o:hralign="center" o:hrstd="t" o:hr="t" fillcolor="#a0a0a0" stroked="f"/>
+          <v:rect id="_x0000_i1026" style="width:0;height:1.5pt" o:hralign="center" o:hrstd="t" o:hr="t" fillcolor="#a0a0a0" stroked="f"/>
         </w:pict>
       </w:r>
     </w:p>
@@ -535,16 +1711,16 @@
         <w:bidi/>
         <w:rPr>
           <w:b/>
-          <w:sz w:val="28"/>
-          <w:szCs w:val="28"/>
+          <w:sz w:val="26"/>
+          <w:szCs w:val="26"/>
           <w:u w:val="single"/>
         </w:rPr>
       </w:pPr>
       <w:r>
         <w:rPr>
           <w:b/>
-          <w:sz w:val="28"/>
-          <w:szCs w:val="28"/>
+          <w:sz w:val="26"/>
+          <w:szCs w:val="26"/>
           <w:u w:val="single"/>
           <w:rtl/>
         </w:rPr>
@@ -568,35 +1744,19 @@
         <w:spacing w:after="0"/>
         <w:rPr>
           <w:color w:val="000000"/>
-          <w:sz w:val="28"/>
-          <w:szCs w:val="28"/>
-        </w:rPr>
-      </w:pPr>
-      <w:r>
-        <w:rPr>
-          <w:color w:val="000000"/>
-          <w:sz w:val="28"/>
-          <w:szCs w:val="28"/>
-          <w:rtl/>
-        </w:rPr>
-        <w:t xml:space="preserve">نرم افزار </w:t>
-      </w:r>
-      <w:r>
-        <w:rPr>
-          <w:color w:val="000000"/>
-          <w:sz w:val="28"/>
-          <w:szCs w:val="28"/>
-        </w:rPr>
-        <w:t>Altium Designer</w:t>
-      </w:r>
-      <w:r>
-        <w:rPr>
-          <w:color w:val="000000"/>
-          <w:sz w:val="28"/>
-          <w:szCs w:val="28"/>
-          <w:rtl/>
-        </w:rPr>
-        <w:t xml:space="preserve"> – پيشرفته</w:t>
+          <w:sz w:val="24"/>
+          <w:szCs w:val="24"/>
+        </w:rPr>
+      </w:pPr>
+      <w:r>
+        <w:rPr>
+          <w:rFonts w:hint="cs"/>
+          <w:color w:val="000000"/>
+          <w:sz w:val="24"/>
+          <w:szCs w:val="24"/>
+          <w:rtl/>
+        </w:rPr>
+        <w:t xml:space="preserve">تحلیل و عیب یابی انواع برد های الکترونیکی و دستگاه های الکترومکانیکی هوایی </w:t>
       </w:r>
     </w:p>
     <w:p>
@@ -616,35 +1776,39 @@
         <w:spacing w:after="0"/>
         <w:rPr>
           <w:color w:val="000000"/>
-          <w:sz w:val="28"/>
-          <w:szCs w:val="28"/>
-        </w:rPr>
-      </w:pPr>
-      <w:r>
-        <w:rPr>
-          <w:color w:val="000000"/>
-          <w:sz w:val="28"/>
-          <w:szCs w:val="28"/>
-          <w:rtl/>
-        </w:rPr>
-        <w:t xml:space="preserve">برنامه نويسي </w:t>
-      </w:r>
-      <w:r>
-        <w:rPr>
-          <w:color w:val="000000"/>
-          <w:sz w:val="28"/>
-          <w:szCs w:val="28"/>
-        </w:rPr>
-        <w:t>C embedded</w:t>
-      </w:r>
-      <w:r>
-        <w:rPr>
-          <w:color w:val="000000"/>
-          <w:sz w:val="28"/>
-          <w:szCs w:val="28"/>
-          <w:rtl/>
-        </w:rPr>
-        <w:t xml:space="preserve"> </w:t>
+          <w:sz w:val="24"/>
+          <w:szCs w:val="24"/>
+        </w:rPr>
+      </w:pPr>
+      <w:r>
+        <w:rPr>
+          <w:rFonts w:hint="cs"/>
+          <w:color w:val="000000"/>
+          <w:sz w:val="24"/>
+          <w:szCs w:val="24"/>
+          <w:rtl/>
+        </w:rPr>
+        <w:t>تعمیر انواع نشان دهند</w:t>
+      </w:r>
+      <w:r>
+        <w:rPr>
+          <w:rFonts w:hint="cs"/>
+          <w:color w:val="000000"/>
+          <w:sz w:val="24"/>
+          <w:szCs w:val="24"/>
+          <w:rtl/>
+        </w:rPr>
+        <w:t>ه</w:t>
+      </w:r>
+      <w:r>
+        <w:rPr>
+          <w:rFonts w:hint="cs"/>
+          <w:color w:val="000000"/>
+          <w:sz w:val="24"/>
+          <w:szCs w:val="24"/>
+          <w:rtl/>
+        </w:rPr>
+        <w:t xml:space="preserve"> های الکترونیکی و جایرویی </w:t>
       </w:r>
     </w:p>
     <w:p>
@@ -664,35 +1828,19 @@
         <w:spacing w:after="0"/>
         <w:rPr>
           <w:color w:val="000000"/>
-          <w:sz w:val="28"/>
-          <w:szCs w:val="28"/>
-        </w:rPr>
-      </w:pPr>
-      <w:r>
-        <w:rPr>
-          <w:color w:val="000000"/>
-          <w:sz w:val="28"/>
-          <w:szCs w:val="28"/>
-          <w:rtl/>
-        </w:rPr>
-        <w:t xml:space="preserve">برنامه نويسي </w:t>
-      </w:r>
-      <w:r>
-        <w:rPr>
-          <w:color w:val="000000"/>
-          <w:sz w:val="28"/>
-          <w:szCs w:val="28"/>
-        </w:rPr>
-        <w:t>C</w:t>
-      </w:r>
-      <w:r>
-        <w:rPr>
-          <w:color w:val="000000"/>
-          <w:sz w:val="28"/>
-          <w:szCs w:val="28"/>
-          <w:rtl/>
-        </w:rPr>
-        <w:t>++ پيشرفته</w:t>
+          <w:sz w:val="24"/>
+          <w:szCs w:val="24"/>
+        </w:rPr>
+      </w:pPr>
+      <w:r>
+        <w:rPr>
+          <w:rFonts w:hint="cs"/>
+          <w:color w:val="000000"/>
+          <w:sz w:val="24"/>
+          <w:szCs w:val="24"/>
+          <w:rtl/>
+        </w:rPr>
+        <w:t>سابقه کار روی هلی کوپتر در خط پرواز و انجام تست های پروازی</w:t>
       </w:r>
     </w:p>
     <w:p>
@@ -712,35 +1860,27 @@
         <w:spacing w:after="0"/>
         <w:rPr>
           <w:color w:val="000000"/>
-          <w:sz w:val="28"/>
-          <w:szCs w:val="28"/>
-        </w:rPr>
-      </w:pPr>
-      <w:r>
-        <w:rPr>
-          <w:color w:val="000000"/>
-          <w:sz w:val="28"/>
-          <w:szCs w:val="28"/>
-          <w:rtl/>
-        </w:rPr>
-        <w:t xml:space="preserve">نرم افزار </w:t>
-      </w:r>
-      <w:r>
-        <w:rPr>
-          <w:color w:val="000000"/>
-          <w:sz w:val="28"/>
-          <w:szCs w:val="28"/>
-        </w:rPr>
-        <w:t>Solid work</w:t>
-      </w:r>
-      <w:r>
-        <w:rPr>
-          <w:color w:val="000000"/>
-          <w:sz w:val="28"/>
-          <w:szCs w:val="28"/>
-          <w:rtl/>
-        </w:rPr>
-        <w:t xml:space="preserve"> متوسط</w:t>
+          <w:sz w:val="24"/>
+          <w:szCs w:val="24"/>
+        </w:rPr>
+      </w:pPr>
+      <w:r>
+        <w:rPr>
+          <w:rFonts w:hint="cs"/>
+          <w:color w:val="000000"/>
+          <w:sz w:val="24"/>
+          <w:szCs w:val="24"/>
+          <w:rtl/>
+        </w:rPr>
+        <w:t xml:space="preserve">اشنایی کامل با سیستم های الکترونیکی هلی کوپترهای </w:t>
+      </w:r>
+      <w:r>
+        <w:rPr>
+          <w:color w:val="000000"/>
+          <w:sz w:val="24"/>
+          <w:szCs w:val="24"/>
+        </w:rPr>
+        <w:t>205, 206, 212, 214, 412, SH-3D</w:t>
       </w:r>
     </w:p>
     <w:p>
@@ -757,38 +1897,56 @@
           <w:between w:val="nil"/>
         </w:pBdr>
         <w:bidi/>
-        <w:rPr>
-          <w:color w:val="000000"/>
-          <w:sz w:val="28"/>
-          <w:szCs w:val="28"/>
-        </w:rPr>
-      </w:pPr>
-      <w:r>
-        <w:rPr>
-          <w:color w:val="000000"/>
-          <w:sz w:val="28"/>
-          <w:szCs w:val="28"/>
-          <w:rtl/>
-        </w:rPr>
-        <w:lastRenderedPageBreak/>
-        <w:t xml:space="preserve">برنامه نويسي ميکروکنترلرهاي </w:t>
-      </w:r>
-      <w:r>
-        <w:rPr>
-          <w:color w:val="000000"/>
-          <w:sz w:val="28"/>
-          <w:szCs w:val="28"/>
-        </w:rPr>
-        <w:t>AVR, PIC, STM32, Renesas, LPC</w:t>
-      </w:r>
-      <w:r>
-        <w:rPr>
-          <w:color w:val="000000"/>
-          <w:sz w:val="28"/>
-          <w:szCs w:val="28"/>
-          <w:rtl/>
-        </w:rPr>
-        <w:t>1788</w:t>
+        <w:spacing w:after="0"/>
+        <w:rPr>
+          <w:color w:val="000000"/>
+          <w:sz w:val="24"/>
+          <w:szCs w:val="24"/>
+        </w:rPr>
+      </w:pPr>
+      <w:r>
+        <w:rPr>
+          <w:color w:val="000000"/>
+          <w:sz w:val="24"/>
+          <w:szCs w:val="24"/>
+          <w:rtl/>
+        </w:rPr>
+        <w:t xml:space="preserve">نرم افزار </w:t>
+      </w:r>
+      <w:r>
+        <w:rPr>
+          <w:color w:val="000000"/>
+          <w:sz w:val="24"/>
+          <w:szCs w:val="24"/>
+        </w:rPr>
+        <w:t>Altium Designer</w:t>
+      </w:r>
+      <w:r>
+        <w:rPr>
+          <w:color w:val="000000"/>
+          <w:sz w:val="24"/>
+          <w:szCs w:val="24"/>
+          <w:rtl/>
+        </w:rPr>
+        <w:t xml:space="preserve"> – پ</w:t>
+      </w:r>
+      <w:r>
+        <w:rPr>
+          <w:color w:val="000000"/>
+          <w:sz w:val="24"/>
+          <w:szCs w:val="24"/>
+          <w:rtl/>
+        </w:rPr>
+        <w:t>ی</w:t>
+      </w:r>
+      <w:r>
+        <w:rPr>
+          <w:color w:val="000000"/>
+          <w:sz w:val="24"/>
+          <w:szCs w:val="24"/>
+          <w:rtl/>
+        </w:rPr>
+        <w:t>شرفته</w:t>
       </w:r>
     </w:p>
     <w:p>
@@ -805,45 +1963,444 @@
           <w:between w:val="nil"/>
         </w:pBdr>
         <w:bidi/>
-        <w:rPr>
-          <w:sz w:val="28"/>
-          <w:szCs w:val="28"/>
-        </w:rPr>
-      </w:pPr>
-    </w:p>
-    <w:p>
-      <w:pPr>
-        <w:bidi/>
-        <w:rPr>
-          <w:sz w:val="28"/>
-          <w:szCs w:val="28"/>
-        </w:rPr>
-      </w:pPr>
-      <w:r>
-        <w:pict w14:anchorId="3D1359C3">
-          <v:rect id="_x0000_i1028" style="width:0;height:1.5pt" o:hralign="center" o:hrstd="t" o:hr="t" fillcolor="#a0a0a0" stroked="f"/>
-        </w:pict>
-      </w:r>
-    </w:p>
-    <w:p>
-      <w:pPr>
+        <w:spacing w:after="0"/>
+        <w:rPr>
+          <w:color w:val="000000"/>
+          <w:sz w:val="24"/>
+          <w:szCs w:val="24"/>
+        </w:rPr>
+      </w:pPr>
+      <w:r>
+        <w:rPr>
+          <w:color w:val="000000"/>
+          <w:sz w:val="24"/>
+          <w:szCs w:val="24"/>
+          <w:rtl/>
+        </w:rPr>
+        <w:t>برنامه نو</w:t>
+      </w:r>
+      <w:r>
+        <w:rPr>
+          <w:color w:val="000000"/>
+          <w:sz w:val="24"/>
+          <w:szCs w:val="24"/>
+          <w:rtl/>
+        </w:rPr>
+        <w:t>ی</w:t>
+      </w:r>
+      <w:r>
+        <w:rPr>
+          <w:color w:val="000000"/>
+          <w:sz w:val="24"/>
+          <w:szCs w:val="24"/>
+          <w:rtl/>
+        </w:rPr>
+        <w:t>س</w:t>
+      </w:r>
+      <w:r>
+        <w:rPr>
+          <w:color w:val="000000"/>
+          <w:sz w:val="24"/>
+          <w:szCs w:val="24"/>
+          <w:rtl/>
+        </w:rPr>
+        <w:t>ی</w:t>
+      </w:r>
+      <w:r>
+        <w:rPr>
+          <w:color w:val="000000"/>
+          <w:sz w:val="24"/>
+          <w:szCs w:val="24"/>
+          <w:rtl/>
+        </w:rPr>
+        <w:t xml:space="preserve"> </w:t>
+      </w:r>
+      <w:r>
+        <w:rPr>
+          <w:color w:val="000000"/>
+          <w:sz w:val="24"/>
+          <w:szCs w:val="24"/>
+        </w:rPr>
+        <w:t>C embedded</w:t>
+      </w:r>
+      <w:r>
+        <w:rPr>
+          <w:color w:val="000000"/>
+          <w:sz w:val="24"/>
+          <w:szCs w:val="24"/>
+          <w:rtl/>
+        </w:rPr>
+        <w:t xml:space="preserve"> </w:t>
+      </w:r>
+      <w:r>
+        <w:rPr>
+          <w:color w:val="000000"/>
+          <w:sz w:val="24"/>
+          <w:szCs w:val="24"/>
+        </w:rPr>
+        <w:t xml:space="preserve"> </w:t>
+      </w:r>
+      <w:r>
+        <w:rPr>
+          <w:rFonts w:hint="cs"/>
+          <w:color w:val="000000"/>
+          <w:sz w:val="24"/>
+          <w:szCs w:val="24"/>
+          <w:rtl/>
+          <w:lang w:bidi="fa-IR"/>
+        </w:rPr>
+        <w:t xml:space="preserve">و </w:t>
+      </w:r>
+      <w:r>
+        <w:rPr>
+          <w:color w:val="000000"/>
+          <w:sz w:val="24"/>
+          <w:szCs w:val="24"/>
+          <w:lang w:bidi="fa-IR"/>
+        </w:rPr>
+        <w:t xml:space="preserve">C++ </w:t>
+      </w:r>
+      <w:r>
+        <w:rPr>
+          <w:rFonts w:hint="cs"/>
+          <w:color w:val="000000"/>
+          <w:sz w:val="24"/>
+          <w:szCs w:val="24"/>
+          <w:rtl/>
+          <w:lang w:bidi="fa-IR"/>
+        </w:rPr>
+        <w:t xml:space="preserve"> </w:t>
+      </w:r>
+      <w:r>
+        <w:rPr>
+          <w:rFonts w:hint="cs"/>
+          <w:color w:val="000000"/>
+          <w:sz w:val="24"/>
+          <w:szCs w:val="24"/>
+          <w:rtl/>
+        </w:rPr>
+        <w:t>پیشرفته</w:t>
+      </w:r>
+    </w:p>
+    <w:p>
+      <w:pPr>
+        <w:numPr>
+          <w:ilvl w:val="0"/>
+          <w:numId w:val="1"/>
+        </w:numPr>
+        <w:pBdr>
+          <w:top w:val="nil"/>
+          <w:left w:val="nil"/>
+          <w:bottom w:val="nil"/>
+          <w:right w:val="nil"/>
+          <w:between w:val="nil"/>
+        </w:pBdr>
+        <w:bidi/>
+        <w:spacing w:after="0" w:line="240" w:lineRule="auto"/>
+        <w:ind w:left="714" w:hanging="357"/>
+        <w:rPr>
+          <w:color w:val="000000"/>
+          <w:sz w:val="24"/>
+          <w:szCs w:val="24"/>
+        </w:rPr>
+      </w:pPr>
+      <w:r>
+        <w:rPr>
+          <w:color w:val="000000"/>
+          <w:sz w:val="24"/>
+          <w:szCs w:val="24"/>
+          <w:rtl/>
+        </w:rPr>
+        <w:t xml:space="preserve">نرم افزار </w:t>
+      </w:r>
+      <w:r>
+        <w:rPr>
+          <w:color w:val="000000"/>
+          <w:sz w:val="24"/>
+          <w:szCs w:val="24"/>
+        </w:rPr>
+        <w:t>Solid work</w:t>
+      </w:r>
+      <w:r>
+        <w:rPr>
+          <w:color w:val="000000"/>
+          <w:sz w:val="24"/>
+          <w:szCs w:val="24"/>
+          <w:rtl/>
+        </w:rPr>
+        <w:t xml:space="preserve"> متوسط</w:t>
+      </w:r>
+    </w:p>
+    <w:p>
+      <w:pPr>
+        <w:numPr>
+          <w:ilvl w:val="0"/>
+          <w:numId w:val="1"/>
+        </w:numPr>
+        <w:pBdr>
+          <w:top w:val="nil"/>
+          <w:left w:val="nil"/>
+          <w:bottom w:val="nil"/>
+          <w:right w:val="nil"/>
+          <w:between w:val="nil"/>
+        </w:pBdr>
+        <w:bidi/>
+        <w:spacing w:line="240" w:lineRule="auto"/>
+        <w:ind w:left="714" w:hanging="357"/>
+        <w:rPr>
+          <w:color w:val="000000"/>
+          <w:sz w:val="24"/>
+          <w:szCs w:val="24"/>
+        </w:rPr>
+      </w:pPr>
+      <w:r>
+        <w:rPr>
+          <w:color w:val="000000"/>
+          <w:sz w:val="24"/>
+          <w:szCs w:val="24"/>
+          <w:rtl/>
+        </w:rPr>
+        <w:t>برنامه نو</w:t>
+      </w:r>
+      <w:r>
+        <w:rPr>
+          <w:color w:val="000000"/>
+          <w:sz w:val="24"/>
+          <w:szCs w:val="24"/>
+          <w:rtl/>
+        </w:rPr>
+        <w:t>ی</w:t>
+      </w:r>
+      <w:r>
+        <w:rPr>
+          <w:color w:val="000000"/>
+          <w:sz w:val="24"/>
+          <w:szCs w:val="24"/>
+          <w:rtl/>
+        </w:rPr>
+        <w:t>س</w:t>
+      </w:r>
+      <w:r>
+        <w:rPr>
+          <w:color w:val="000000"/>
+          <w:sz w:val="24"/>
+          <w:szCs w:val="24"/>
+          <w:rtl/>
+        </w:rPr>
+        <w:t>ی</w:t>
+      </w:r>
+      <w:r>
+        <w:rPr>
+          <w:color w:val="000000"/>
+          <w:sz w:val="24"/>
+          <w:szCs w:val="24"/>
+          <w:rtl/>
+        </w:rPr>
+        <w:t xml:space="preserve"> م</w:t>
+      </w:r>
+      <w:r>
+        <w:rPr>
+          <w:color w:val="000000"/>
+          <w:sz w:val="24"/>
+          <w:szCs w:val="24"/>
+          <w:rtl/>
+        </w:rPr>
+        <w:t>ی</w:t>
+      </w:r>
+      <w:r>
+        <w:rPr>
+          <w:color w:val="000000"/>
+          <w:sz w:val="24"/>
+          <w:szCs w:val="24"/>
+          <w:rtl/>
+        </w:rPr>
+        <w:t>کروکنترلرها</w:t>
+      </w:r>
+      <w:r>
+        <w:rPr>
+          <w:color w:val="000000"/>
+          <w:sz w:val="24"/>
+          <w:szCs w:val="24"/>
+          <w:rtl/>
+        </w:rPr>
+        <w:t>ی</w:t>
+      </w:r>
+      <w:r>
+        <w:rPr>
+          <w:color w:val="000000"/>
+          <w:sz w:val="24"/>
+          <w:szCs w:val="24"/>
+          <w:rtl/>
+        </w:rPr>
+        <w:t xml:space="preserve"> </w:t>
+      </w:r>
+      <w:r>
+        <w:rPr>
+          <w:color w:val="000000"/>
+          <w:sz w:val="24"/>
+          <w:szCs w:val="24"/>
+        </w:rPr>
+        <w:t>AVR, PIC, STM32, Renesas, LPC</w:t>
+      </w:r>
+    </w:p>
+    <w:p>
+      <w:pPr>
+        <w:pStyle w:val="ListParagraph"/>
+        <w:numPr>
+          <w:ilvl w:val="0"/>
+          <w:numId w:val="1"/>
+        </w:numPr>
+        <w:pBdr>
+          <w:top w:val="nil"/>
+          <w:left w:val="nil"/>
+          <w:bottom w:val="nil"/>
+          <w:right w:val="nil"/>
+          <w:between w:val="nil"/>
+        </w:pBdr>
+        <w:bidi/>
+        <w:spacing w:after="0" w:line="240" w:lineRule="auto"/>
+        <w:rPr>
+          <w:color w:val="000000"/>
+          <w:sz w:val="24"/>
+          <w:szCs w:val="24"/>
+        </w:rPr>
+      </w:pPr>
+      <w:r>
+        <w:rPr>
+          <w:rFonts w:hint="cs"/>
+          <w:color w:val="000000"/>
+          <w:sz w:val="24"/>
+          <w:szCs w:val="24"/>
+          <w:rtl/>
+          <w:lang w:bidi="fa-IR"/>
+        </w:rPr>
+        <w:t xml:space="preserve">تسلط روی نرم افزار </w:t>
+      </w:r>
+      <w:r>
+        <w:rPr>
+          <w:color w:val="000000"/>
+          <w:sz w:val="24"/>
+          <w:szCs w:val="24"/>
+          <w:lang w:bidi="fa-IR"/>
+        </w:rPr>
+        <w:t>Office</w:t>
+      </w:r>
+    </w:p>
+    <w:p>
+      <w:pPr>
+        <w:pBdr>
+          <w:top w:val="nil"/>
+          <w:left w:val="nil"/>
+          <w:bottom w:val="nil"/>
+          <w:right w:val="nil"/>
+          <w:between w:val="nil"/>
+        </w:pBdr>
         <w:bidi/>
         <w:rPr>
           <w:b/>
-          <w:sz w:val="28"/>
-          <w:szCs w:val="28"/>
+          <w:sz w:val="24"/>
+          <w:szCs w:val="24"/>
           <w:u w:val="single"/>
         </w:rPr>
       </w:pPr>
-      <w:r>
+    </w:p>
+    <w:p>
+      <w:pPr>
+        <w:pBdr>
+          <w:top w:val="nil"/>
+          <w:left w:val="nil"/>
+          <w:bottom w:val="nil"/>
+          <w:right w:val="nil"/>
+          <w:between w:val="nil"/>
+        </w:pBdr>
+        <w:bidi/>
+        <w:ind w:left="720"/>
         <w:rPr>
           <w:b/>
-          <w:sz w:val="28"/>
-          <w:szCs w:val="28"/>
+          <w:sz w:val="24"/>
+          <w:szCs w:val="24"/>
           <w:u w:val="single"/>
           <w:rtl/>
         </w:rPr>
-        <w:t>برخي فعاليت ها و پروژه ها</w:t>
+        <w:sectPr>
+          <w:type w:val="continuous"/>
+          <w:pgSz w:w="12240" w:h="15840"/>
+          <w:pgMar w:top="1440" w:right="1260" w:bottom="851" w:left="630" w:header="720" w:footer="720" w:gutter="0"/>
+          <w:pgNumType w:start="1"/>
+          <w:cols w:num="2" w:space="702" w:equalWidth="0">
+            <w:col w:w="3024" w:space="702"/>
+            <w:col w:w="6624"/>
+          </w:cols>
+        </w:sectPr>
+      </w:pPr>
+    </w:p>
+    <w:p>
+      <w:pPr>
+        <w:pBdr>
+          <w:top w:val="nil"/>
+          <w:left w:val="nil"/>
+          <w:bottom w:val="nil"/>
+          <w:right w:val="nil"/>
+          <w:between w:val="nil"/>
+        </w:pBdr>
+        <w:bidi/>
+        <w:rPr>
+          <w:b/>
+          <w:sz w:val="28"/>
+          <w:szCs w:val="28"/>
+          <w:u w:val="single"/>
+        </w:rPr>
+      </w:pPr>
+      <w:r>
+        <w:rPr>
+          <w:b/>
+          <w:sz w:val="28"/>
+          <w:szCs w:val="28"/>
+          <w:u w:val="single"/>
+          <w:rtl/>
+        </w:rPr>
+        <w:lastRenderedPageBreak/>
+        <w:t>برخ</w:t>
+      </w:r>
+      <w:r>
+        <w:rPr>
+          <w:b/>
+          <w:sz w:val="28"/>
+          <w:szCs w:val="28"/>
+          <w:u w:val="single"/>
+          <w:rtl/>
+        </w:rPr>
+        <w:t>ی</w:t>
+      </w:r>
+      <w:r>
+        <w:rPr>
+          <w:b/>
+          <w:sz w:val="28"/>
+          <w:szCs w:val="28"/>
+          <w:u w:val="single"/>
+          <w:rtl/>
+        </w:rPr>
+        <w:t xml:space="preserve"> فعال</w:t>
+      </w:r>
+      <w:r>
+        <w:rPr>
+          <w:b/>
+          <w:sz w:val="28"/>
+          <w:szCs w:val="28"/>
+          <w:u w:val="single"/>
+          <w:rtl/>
+        </w:rPr>
+        <w:t>ی</w:t>
+      </w:r>
+      <w:r>
+        <w:rPr>
+          <w:b/>
+          <w:sz w:val="28"/>
+          <w:szCs w:val="28"/>
+          <w:u w:val="single"/>
+          <w:rtl/>
+        </w:rPr>
+        <w:t>ت ها و پروژه ها</w:t>
       </w:r>
     </w:p>
     <w:p>
@@ -874,7 +2431,25 @@
           <w:szCs w:val="28"/>
           <w:rtl/>
         </w:rPr>
-        <w:t xml:space="preserve">طراحي </w:t>
+        <w:t>طراح</w:t>
+      </w:r>
+      <w:r>
+        <w:rPr>
+          <w:color w:val="000000"/>
+          <w:sz w:val="28"/>
+          <w:szCs w:val="28"/>
+          <w:rtl/>
+        </w:rPr>
+        <w:t>ی</w:t>
+      </w:r>
+      <w:r>
+        <w:rPr>
+          <w:color w:val="000000"/>
+          <w:sz w:val="28"/>
+          <w:szCs w:val="28"/>
+          <w:rtl/>
+        </w:rPr>
+        <w:t xml:space="preserve"> </w:t>
       </w:r>
       <w:r>
         <w:rPr>
@@ -891,7 +2466,60 @@
           <w:szCs w:val="28"/>
           <w:rtl/>
         </w:rPr>
-        <w:t xml:space="preserve"> و نصب و کاليبراسيون </w:t>
+        <w:t xml:space="preserve"> و نصب و کال</w:t>
+      </w:r>
+      <w:r>
+        <w:rPr>
+          <w:color w:val="000000"/>
+          <w:sz w:val="28"/>
+          <w:szCs w:val="28"/>
+          <w:rtl/>
+        </w:rPr>
+        <w:t>ی</w:t>
+      </w:r>
+      <w:r>
+        <w:rPr>
+          <w:color w:val="000000"/>
+          <w:sz w:val="28"/>
+          <w:szCs w:val="28"/>
+          <w:rtl/>
+        </w:rPr>
+        <w:t>براس</w:t>
+      </w:r>
+      <w:r>
+        <w:rPr>
+          <w:color w:val="000000"/>
+          <w:sz w:val="28"/>
+          <w:szCs w:val="28"/>
+          <w:rtl/>
+        </w:rPr>
+        <w:t>ی</w:t>
+      </w:r>
+      <w:r>
+        <w:rPr>
+          <w:color w:val="000000"/>
+          <w:sz w:val="28"/>
+          <w:szCs w:val="28"/>
+          <w:rtl/>
+        </w:rPr>
+        <w:t>ون</w:t>
+      </w:r>
+      <w:r>
+        <w:rPr>
+          <w:color w:val="000000"/>
+          <w:sz w:val="28"/>
+          <w:szCs w:val="28"/>
+        </w:rPr>
+        <w:t xml:space="preserve"> </w:t>
+      </w:r>
+      <w:r>
+        <w:rPr>
+          <w:color w:val="000000"/>
+          <w:sz w:val="28"/>
+          <w:szCs w:val="28"/>
+          <w:rtl/>
+        </w:rPr>
+        <w:t xml:space="preserve"> </w:t>
       </w:r>
       <w:r>
         <w:rPr>
@@ -908,7 +2536,61 @@
           <w:szCs w:val="28"/>
           <w:rtl/>
         </w:rPr>
-        <w:t xml:space="preserve"> ( جعبه سياه ) روي هلي کوپتر 214</w:t>
+        <w:t xml:space="preserve"> رو</w:t>
+      </w:r>
+      <w:r>
+        <w:rPr>
+          <w:color w:val="000000"/>
+          <w:sz w:val="28"/>
+          <w:szCs w:val="28"/>
+          <w:rtl/>
+        </w:rPr>
+        <w:t>ی</w:t>
+      </w:r>
+      <w:r>
+        <w:rPr>
+          <w:color w:val="000000"/>
+          <w:sz w:val="28"/>
+          <w:szCs w:val="28"/>
+          <w:rtl/>
+        </w:rPr>
+        <w:t xml:space="preserve"> هل</w:t>
+      </w:r>
+      <w:r>
+        <w:rPr>
+          <w:color w:val="000000"/>
+          <w:sz w:val="28"/>
+          <w:szCs w:val="28"/>
+          <w:rtl/>
+        </w:rPr>
+        <w:t>ی</w:t>
+      </w:r>
+      <w:r>
+        <w:rPr>
+          <w:color w:val="000000"/>
+          <w:sz w:val="28"/>
+          <w:szCs w:val="28"/>
+          <w:rtl/>
+        </w:rPr>
+        <w:t xml:space="preserve"> کوپتر</w:t>
+      </w:r>
+      <w:r>
+        <w:rPr>
+          <w:rFonts w:hint="cs"/>
+          <w:color w:val="000000"/>
+          <w:sz w:val="28"/>
+          <w:szCs w:val="28"/>
+          <w:rtl/>
+        </w:rPr>
+        <w:t xml:space="preserve"> </w:t>
+      </w:r>
+      <w:r>
+        <w:rPr>
+          <w:color w:val="000000"/>
+          <w:sz w:val="28"/>
+          <w:szCs w:val="28"/>
+        </w:rPr>
+        <w:t>Bell 214</w:t>
       </w:r>
     </w:p>
     <w:p>
@@ -939,7 +2621,25 @@
           <w:szCs w:val="28"/>
           <w:rtl/>
         </w:rPr>
-        <w:t xml:space="preserve">طراحي </w:t>
+        <w:t>طراح</w:t>
+      </w:r>
+      <w:r>
+        <w:rPr>
+          <w:color w:val="000000"/>
+          <w:sz w:val="28"/>
+          <w:szCs w:val="28"/>
+          <w:rtl/>
+        </w:rPr>
+        <w:t>ی</w:t>
+      </w:r>
+      <w:r>
+        <w:rPr>
+          <w:color w:val="000000"/>
+          <w:sz w:val="28"/>
+          <w:szCs w:val="28"/>
+          <w:rtl/>
+        </w:rPr>
+        <w:t xml:space="preserve"> </w:t>
       </w:r>
       <w:r>
         <w:rPr>
@@ -956,7 +2656,43 @@
           <w:szCs w:val="28"/>
           <w:rtl/>
         </w:rPr>
-        <w:t xml:space="preserve"> و نصب و کاليبراسيون  </w:t>
+        <w:t xml:space="preserve"> و نصب و کال</w:t>
+      </w:r>
+      <w:r>
+        <w:rPr>
+          <w:color w:val="000000"/>
+          <w:sz w:val="28"/>
+          <w:szCs w:val="28"/>
+          <w:rtl/>
+        </w:rPr>
+        <w:t>ی</w:t>
+      </w:r>
+      <w:r>
+        <w:rPr>
+          <w:color w:val="000000"/>
+          <w:sz w:val="28"/>
+          <w:szCs w:val="28"/>
+          <w:rtl/>
+        </w:rPr>
+        <w:t>براس</w:t>
+      </w:r>
+      <w:r>
+        <w:rPr>
+          <w:color w:val="000000"/>
+          <w:sz w:val="28"/>
+          <w:szCs w:val="28"/>
+          <w:rtl/>
+        </w:rPr>
+        <w:t>ی</w:t>
+      </w:r>
+      <w:r>
+        <w:rPr>
+          <w:color w:val="000000"/>
+          <w:sz w:val="28"/>
+          <w:szCs w:val="28"/>
+          <w:rtl/>
+        </w:rPr>
+        <w:t xml:space="preserve">ون  </w:t>
       </w:r>
       <w:r>
         <w:rPr>
@@ -973,7 +2709,61 @@
           <w:szCs w:val="28"/>
           <w:rtl/>
         </w:rPr>
-        <w:t xml:space="preserve"> روي هواپيماي </w:t>
+        <w:t xml:space="preserve"> رو</w:t>
+      </w:r>
+      <w:r>
+        <w:rPr>
+          <w:color w:val="000000"/>
+          <w:sz w:val="28"/>
+          <w:szCs w:val="28"/>
+          <w:rtl/>
+        </w:rPr>
+        <w:t>ی</w:t>
+      </w:r>
+      <w:r>
+        <w:rPr>
+          <w:color w:val="000000"/>
+          <w:sz w:val="28"/>
+          <w:szCs w:val="28"/>
+          <w:rtl/>
+        </w:rPr>
+        <w:t xml:space="preserve"> هواپ</w:t>
+      </w:r>
+      <w:r>
+        <w:rPr>
+          <w:color w:val="000000"/>
+          <w:sz w:val="28"/>
+          <w:szCs w:val="28"/>
+          <w:rtl/>
+        </w:rPr>
+        <w:t>ی</w:t>
+      </w:r>
+      <w:r>
+        <w:rPr>
+          <w:color w:val="000000"/>
+          <w:sz w:val="28"/>
+          <w:szCs w:val="28"/>
+          <w:rtl/>
+        </w:rPr>
+        <w:t>ما</w:t>
+      </w:r>
+      <w:r>
+        <w:rPr>
+          <w:color w:val="000000"/>
+          <w:sz w:val="28"/>
+          <w:szCs w:val="28"/>
+          <w:rtl/>
+        </w:rPr>
+        <w:t>ی</w:t>
+      </w:r>
+      <w:r>
+        <w:rPr>
+          <w:color w:val="000000"/>
+          <w:sz w:val="28"/>
+          <w:szCs w:val="28"/>
+          <w:rtl/>
+        </w:rPr>
+        <w:t xml:space="preserve"> </w:t>
       </w:r>
       <w:r>
         <w:rPr>
@@ -1015,7 +2805,25 @@
           <w:szCs w:val="28"/>
           <w:rtl/>
         </w:rPr>
-        <w:t xml:space="preserve">طراحي برد و ساخت تستر </w:t>
+        <w:t>طراح</w:t>
+      </w:r>
+      <w:r>
+        <w:rPr>
+          <w:color w:val="000000"/>
+          <w:sz w:val="28"/>
+          <w:szCs w:val="28"/>
+          <w:rtl/>
+        </w:rPr>
+        <w:t>ی</w:t>
+      </w:r>
+      <w:r>
+        <w:rPr>
+          <w:color w:val="000000"/>
+          <w:sz w:val="28"/>
+          <w:szCs w:val="28"/>
+          <w:rtl/>
+        </w:rPr>
+        <w:t xml:space="preserve"> و ساخت تستر </w:t>
       </w:r>
       <w:r>
         <w:rPr>
@@ -1058,12 +2866,34 @@
       </w:pPr>
       <w:r>
         <w:rPr>
-          <w:color w:val="000000"/>
-          <w:sz w:val="28"/>
-          <w:szCs w:val="28"/>
-          <w:rtl/>
-        </w:rPr>
-        <w:t xml:space="preserve">طراحي برد و برنامه نويسي ساعت ديجيتال هواپيما </w:t>
+          <w:rFonts w:hint="cs"/>
+          <w:color w:val="000000"/>
+          <w:sz w:val="28"/>
+          <w:szCs w:val="28"/>
+          <w:rtl/>
+          <w:lang w:bidi="fa-IR"/>
+        </w:rPr>
+        <w:t xml:space="preserve">تست و ارزیابی عملکرد </w:t>
+      </w:r>
+      <w:r>
+        <w:rPr>
+          <w:color w:val="000000"/>
+          <w:sz w:val="28"/>
+          <w:szCs w:val="28"/>
+          <w:lang w:bidi="fa-IR"/>
+        </w:rPr>
+        <w:t>CVR/FDR</w:t>
+      </w:r>
+      <w:r>
+        <w:rPr>
+          <w:rFonts w:hint="cs"/>
+          <w:color w:val="000000"/>
+          <w:sz w:val="28"/>
+          <w:szCs w:val="28"/>
+          <w:rtl/>
+          <w:lang w:bidi="fa-IR"/>
+        </w:rPr>
+        <w:t xml:space="preserve"> نصب شده و انجام تست های پروازی مورد نیاز </w:t>
       </w:r>
     </w:p>
     <w:p>
@@ -1089,54 +2919,95 @@
       </w:pPr>
       <w:r>
         <w:rPr>
-          <w:color w:val="000000"/>
-          <w:sz w:val="28"/>
-          <w:szCs w:val="28"/>
-          <w:rtl/>
-        </w:rPr>
-        <w:t xml:space="preserve">طراحي </w:t>
-      </w:r>
-      <w:r>
-        <w:rPr>
-          <w:color w:val="000000"/>
-          <w:sz w:val="28"/>
-          <w:szCs w:val="28"/>
-        </w:rPr>
-        <w:t>wiring</w:t>
-      </w:r>
-      <w:r>
-        <w:rPr>
-          <w:color w:val="000000"/>
-          <w:sz w:val="28"/>
-          <w:szCs w:val="28"/>
-          <w:rtl/>
-        </w:rPr>
-        <w:t xml:space="preserve"> و اجراي جايگزيني ساعت هاي </w:t>
-      </w:r>
-      <w:r>
-        <w:rPr>
-          <w:color w:val="000000"/>
-          <w:sz w:val="28"/>
-          <w:szCs w:val="28"/>
-        </w:rPr>
-        <w:t>M800 Davtron</w:t>
-      </w:r>
-      <w:r>
-        <w:rPr>
-          <w:color w:val="000000"/>
-          <w:sz w:val="28"/>
-          <w:szCs w:val="28"/>
-          <w:rtl/>
-        </w:rPr>
-        <w:t xml:space="preserve"> روي هلي کوپترهاي 205, 209, 214, 212, 206, </w:t>
-      </w:r>
-      <w:r>
-        <w:rPr>
-          <w:color w:val="000000"/>
-          <w:sz w:val="28"/>
-          <w:szCs w:val="28"/>
-        </w:rPr>
-        <w:t>SH-3D</w:t>
+          <w:rFonts w:hint="cs"/>
+          <w:color w:val="000000"/>
+          <w:sz w:val="28"/>
+          <w:szCs w:val="28"/>
+          <w:rtl/>
+        </w:rPr>
+        <w:t>مهندسی معکوس</w:t>
+      </w:r>
+      <w:r>
+        <w:rPr>
+          <w:color w:val="000000"/>
+          <w:sz w:val="28"/>
+          <w:szCs w:val="28"/>
+          <w:rtl/>
+        </w:rPr>
+        <w:t xml:space="preserve"> ساعت د</w:t>
+      </w:r>
+      <w:r>
+        <w:rPr>
+          <w:color w:val="000000"/>
+          <w:sz w:val="28"/>
+          <w:szCs w:val="28"/>
+          <w:rtl/>
+        </w:rPr>
+        <w:t>ی</w:t>
+      </w:r>
+      <w:r>
+        <w:rPr>
+          <w:color w:val="000000"/>
+          <w:sz w:val="28"/>
+          <w:szCs w:val="28"/>
+          <w:rtl/>
+        </w:rPr>
+        <w:t>ج</w:t>
+      </w:r>
+      <w:r>
+        <w:rPr>
+          <w:color w:val="000000"/>
+          <w:sz w:val="28"/>
+          <w:szCs w:val="28"/>
+          <w:rtl/>
+        </w:rPr>
+        <w:t>ی</w:t>
+      </w:r>
+      <w:r>
+        <w:rPr>
+          <w:color w:val="000000"/>
+          <w:sz w:val="28"/>
+          <w:szCs w:val="28"/>
+          <w:rtl/>
+        </w:rPr>
+        <w:t>تال هواپ</w:t>
+      </w:r>
+      <w:r>
+        <w:rPr>
+          <w:color w:val="000000"/>
+          <w:sz w:val="28"/>
+          <w:szCs w:val="28"/>
+          <w:rtl/>
+        </w:rPr>
+        <w:t>ی</w:t>
+      </w:r>
+      <w:r>
+        <w:rPr>
+          <w:color w:val="000000"/>
+          <w:sz w:val="28"/>
+          <w:szCs w:val="28"/>
+          <w:rtl/>
+        </w:rPr>
+        <w:t xml:space="preserve">ما </w:t>
+      </w:r>
+      <w:r>
+        <w:rPr>
+          <w:color w:val="000000"/>
+          <w:sz w:val="28"/>
+          <w:szCs w:val="28"/>
+        </w:rPr>
+        <w:t>M800</w:t>
+      </w:r>
+      <w:r>
+        <w:rPr>
+          <w:rFonts w:hint="cs"/>
+          <w:color w:val="000000"/>
+          <w:sz w:val="28"/>
+          <w:szCs w:val="28"/>
+          <w:rtl/>
+          <w:lang w:bidi="fa-IR"/>
+        </w:rPr>
+        <w:t xml:space="preserve"> </w:t>
       </w:r>
     </w:p>
     <w:p>
@@ -1167,24 +3038,228 @@
           <w:szCs w:val="28"/>
           <w:rtl/>
         </w:rPr>
-        <w:t xml:space="preserve">ساخت تستر </w:t>
-      </w:r>
-      <w:r>
-        <w:rPr>
-          <w:color w:val="000000"/>
-          <w:sz w:val="28"/>
-          <w:szCs w:val="28"/>
-        </w:rPr>
-        <w:t>Attitude Ind</w:t>
-      </w:r>
-      <w:r>
-        <w:rPr>
-          <w:color w:val="000000"/>
-          <w:sz w:val="28"/>
-          <w:szCs w:val="28"/>
-          <w:rtl/>
-        </w:rPr>
-        <w:t>.</w:t>
+        <w:t>طراح</w:t>
+      </w:r>
+      <w:r>
+        <w:rPr>
+          <w:color w:val="000000"/>
+          <w:sz w:val="28"/>
+          <w:szCs w:val="28"/>
+          <w:rtl/>
+        </w:rPr>
+        <w:t>ی</w:t>
+      </w:r>
+      <w:r>
+        <w:rPr>
+          <w:color w:val="000000"/>
+          <w:sz w:val="28"/>
+          <w:szCs w:val="28"/>
+        </w:rPr>
+        <w:t xml:space="preserve"> </w:t>
+      </w:r>
+      <w:r>
+        <w:rPr>
+          <w:color w:val="000000"/>
+          <w:sz w:val="28"/>
+          <w:szCs w:val="28"/>
+          <w:rtl/>
+        </w:rPr>
+        <w:t>و اجرا</w:t>
+      </w:r>
+      <w:r>
+        <w:rPr>
+          <w:color w:val="000000"/>
+          <w:sz w:val="28"/>
+          <w:szCs w:val="28"/>
+          <w:rtl/>
+        </w:rPr>
+        <w:t>ی</w:t>
+      </w:r>
+      <w:r>
+        <w:rPr>
+          <w:color w:val="000000"/>
+          <w:sz w:val="28"/>
+          <w:szCs w:val="28"/>
+          <w:rtl/>
+        </w:rPr>
+        <w:t xml:space="preserve"> </w:t>
+      </w:r>
+      <w:r>
+        <w:rPr>
+          <w:color w:val="000000"/>
+          <w:sz w:val="28"/>
+          <w:szCs w:val="28"/>
+        </w:rPr>
+        <w:t>wiring</w:t>
+      </w:r>
+      <w:r>
+        <w:rPr>
+          <w:color w:val="000000"/>
+          <w:sz w:val="28"/>
+          <w:szCs w:val="28"/>
+          <w:rtl/>
+        </w:rPr>
+        <w:t xml:space="preserve"> </w:t>
+      </w:r>
+      <w:r>
+        <w:rPr>
+          <w:color w:val="000000"/>
+          <w:sz w:val="28"/>
+          <w:szCs w:val="28"/>
+          <w:rtl/>
+        </w:rPr>
+        <w:t>جا</w:t>
+      </w:r>
+      <w:r>
+        <w:rPr>
+          <w:color w:val="000000"/>
+          <w:sz w:val="28"/>
+          <w:szCs w:val="28"/>
+          <w:rtl/>
+        </w:rPr>
+        <w:t>ی</w:t>
+      </w:r>
+      <w:r>
+        <w:rPr>
+          <w:color w:val="000000"/>
+          <w:sz w:val="28"/>
+          <w:szCs w:val="28"/>
+          <w:rtl/>
+        </w:rPr>
+        <w:t>گز</w:t>
+      </w:r>
+      <w:r>
+        <w:rPr>
+          <w:color w:val="000000"/>
+          <w:sz w:val="28"/>
+          <w:szCs w:val="28"/>
+          <w:rtl/>
+        </w:rPr>
+        <w:t>ی</w:t>
+      </w:r>
+      <w:r>
+        <w:rPr>
+          <w:color w:val="000000"/>
+          <w:sz w:val="28"/>
+          <w:szCs w:val="28"/>
+          <w:rtl/>
+        </w:rPr>
+        <w:t>ن</w:t>
+      </w:r>
+      <w:r>
+        <w:rPr>
+          <w:color w:val="000000"/>
+          <w:sz w:val="28"/>
+          <w:szCs w:val="28"/>
+          <w:rtl/>
+        </w:rPr>
+        <w:t>ی</w:t>
+      </w:r>
+      <w:r>
+        <w:rPr>
+          <w:color w:val="000000"/>
+          <w:sz w:val="28"/>
+          <w:szCs w:val="28"/>
+          <w:rtl/>
+        </w:rPr>
+        <w:t xml:space="preserve"> ساعت ها</w:t>
+      </w:r>
+      <w:r>
+        <w:rPr>
+          <w:color w:val="000000"/>
+          <w:sz w:val="28"/>
+          <w:szCs w:val="28"/>
+          <w:rtl/>
+        </w:rPr>
+        <w:t>ی</w:t>
+      </w:r>
+      <w:r>
+        <w:rPr>
+          <w:color w:val="000000"/>
+          <w:sz w:val="28"/>
+          <w:szCs w:val="28"/>
+          <w:rtl/>
+        </w:rPr>
+        <w:t xml:space="preserve"> </w:t>
+      </w:r>
+      <w:r>
+        <w:rPr>
+          <w:color w:val="000000"/>
+          <w:sz w:val="28"/>
+          <w:szCs w:val="28"/>
+        </w:rPr>
+        <w:t>M800 Davtron</w:t>
+      </w:r>
+      <w:r>
+        <w:rPr>
+          <w:color w:val="000000"/>
+          <w:sz w:val="28"/>
+          <w:szCs w:val="28"/>
+          <w:rtl/>
+        </w:rPr>
+        <w:t xml:space="preserve"> رو</w:t>
+      </w:r>
+      <w:r>
+        <w:rPr>
+          <w:color w:val="000000"/>
+          <w:sz w:val="28"/>
+          <w:szCs w:val="28"/>
+          <w:rtl/>
+        </w:rPr>
+        <w:t>ی</w:t>
+      </w:r>
+      <w:r>
+        <w:rPr>
+          <w:color w:val="000000"/>
+          <w:sz w:val="28"/>
+          <w:szCs w:val="28"/>
+          <w:rtl/>
+        </w:rPr>
+        <w:t xml:space="preserve"> هل</w:t>
+      </w:r>
+      <w:r>
+        <w:rPr>
+          <w:color w:val="000000"/>
+          <w:sz w:val="28"/>
+          <w:szCs w:val="28"/>
+          <w:rtl/>
+        </w:rPr>
+        <w:t>ی</w:t>
+      </w:r>
+      <w:r>
+        <w:rPr>
+          <w:color w:val="000000"/>
+          <w:sz w:val="28"/>
+          <w:szCs w:val="28"/>
+          <w:rtl/>
+        </w:rPr>
+        <w:t xml:space="preserve"> کوپترها</w:t>
+      </w:r>
+      <w:r>
+        <w:rPr>
+          <w:color w:val="000000"/>
+          <w:sz w:val="28"/>
+          <w:szCs w:val="28"/>
+          <w:rtl/>
+        </w:rPr>
+        <w:t>ی</w:t>
+      </w:r>
+      <w:r>
+        <w:rPr>
+          <w:color w:val="000000"/>
+          <w:sz w:val="28"/>
+          <w:szCs w:val="28"/>
+          <w:rtl/>
+        </w:rPr>
+        <w:t xml:space="preserve"> </w:t>
+      </w:r>
+      <w:r>
+        <w:rPr>
+          <w:color w:val="000000"/>
+          <w:sz w:val="28"/>
+          <w:szCs w:val="28"/>
+        </w:rPr>
+        <w:t>205, 209, 214, 212, 206, SH-3D</w:t>
       </w:r>
     </w:p>
     <w:p>
@@ -1210,29 +3285,74 @@
       </w:pPr>
       <w:r>
         <w:rPr>
-          <w:color w:val="000000"/>
-          <w:sz w:val="28"/>
-          <w:szCs w:val="28"/>
-          <w:rtl/>
-        </w:rPr>
-        <w:t xml:space="preserve">طراحي برد </w:t>
-      </w:r>
-      <w:r>
-        <w:rPr>
-          <w:color w:val="000000"/>
-          <w:sz w:val="28"/>
-          <w:szCs w:val="28"/>
-        </w:rPr>
-        <w:t>Fuel Probe</w:t>
-      </w:r>
-      <w:r>
-        <w:rPr>
-          <w:color w:val="000000"/>
-          <w:sz w:val="28"/>
-          <w:szCs w:val="28"/>
-          <w:rtl/>
-        </w:rPr>
-        <w:t xml:space="preserve"> هلي کوپتر صبا 248</w:t>
+          <w:rFonts w:hint="cs"/>
+          <w:color w:val="000000"/>
+          <w:sz w:val="28"/>
+          <w:szCs w:val="28"/>
+          <w:rtl/>
+          <w:lang w:bidi="fa-IR"/>
+        </w:rPr>
+        <w:t xml:space="preserve">مهندسی معکوس </w:t>
+      </w:r>
+      <w:r>
+        <w:rPr>
+          <w:color w:val="000000"/>
+          <w:sz w:val="28"/>
+          <w:szCs w:val="28"/>
+          <w:lang w:bidi="fa-IR"/>
+        </w:rPr>
+        <w:t>Wiring</w:t>
+      </w:r>
+      <w:r>
+        <w:rPr>
+          <w:rFonts w:hint="cs"/>
+          <w:color w:val="000000"/>
+          <w:sz w:val="28"/>
+          <w:szCs w:val="28"/>
+          <w:rtl/>
+          <w:lang w:bidi="fa-IR"/>
+        </w:rPr>
+        <w:t xml:space="preserve"> مربوط به  </w:t>
+      </w:r>
+      <w:r>
+        <w:rPr>
+          <w:color w:val="000000"/>
+          <w:sz w:val="28"/>
+          <w:szCs w:val="28"/>
+          <w:lang w:bidi="fa-IR"/>
+        </w:rPr>
+        <w:t>Instrument Panel</w:t>
+      </w:r>
+      <w:r>
+        <w:rPr>
+          <w:rFonts w:hint="cs"/>
+          <w:color w:val="000000"/>
+          <w:sz w:val="28"/>
+          <w:szCs w:val="28"/>
+          <w:rtl/>
+          <w:lang w:bidi="fa-IR"/>
+        </w:rPr>
+        <w:t xml:space="preserve"> هلی کوپتر </w:t>
+      </w:r>
+      <w:r>
+        <w:rPr>
+          <w:color w:val="000000"/>
+          <w:sz w:val="28"/>
+          <w:szCs w:val="28"/>
+          <w:lang w:bidi="fa-IR"/>
+        </w:rPr>
+        <w:t>SH-3D</w:t>
+      </w:r>
+      <w:r>
+        <w:rPr>
+          <w:rFonts w:hint="cs"/>
+          <w:color w:val="000000"/>
+          <w:sz w:val="28"/>
+          <w:szCs w:val="28"/>
+          <w:rtl/>
+          <w:lang w:bidi="fa-IR"/>
+        </w:rPr>
+        <w:t xml:space="preserve"> </w:t>
       </w:r>
     </w:p>
     <w:p>
@@ -1258,37 +3378,24 @@
       </w:pPr>
       <w:r>
         <w:rPr>
-          <w:color w:val="000000"/>
-          <w:sz w:val="28"/>
-          <w:szCs w:val="28"/>
-          <w:rtl/>
-        </w:rPr>
-        <w:t xml:space="preserve">طراحي برد و برنامه نويسي تستر بردهاي </w:t>
-      </w:r>
-      <w:r>
-        <w:rPr>
-          <w:color w:val="000000"/>
-          <w:sz w:val="28"/>
-          <w:szCs w:val="28"/>
-        </w:rPr>
-        <w:t>Power</w:t>
-      </w:r>
-      <w:r>
-        <w:rPr>
-          <w:color w:val="000000"/>
-          <w:sz w:val="28"/>
-          <w:szCs w:val="28"/>
-          <w:rtl/>
-        </w:rPr>
-        <w:t xml:space="preserve"> درايورهاي موتور </w:t>
-      </w:r>
-      <w:r>
-        <w:rPr>
-          <w:color w:val="000000"/>
-          <w:sz w:val="28"/>
-          <w:szCs w:val="28"/>
-        </w:rPr>
-        <w:t>AC</w:t>
+          <w:rFonts w:hint="cs"/>
+          <w:color w:val="000000"/>
+          <w:sz w:val="28"/>
+          <w:szCs w:val="28"/>
+          <w:rtl/>
+        </w:rPr>
+        <w:t xml:space="preserve">مستندسازی و اجرای استانداردهای </w:t>
+      </w:r>
+      <w:r>
+        <w:rPr>
+          <w:rFonts w:hint="cs"/>
+          <w:color w:val="000000"/>
+          <w:sz w:val="28"/>
+          <w:szCs w:val="28"/>
+          <w:rtl/>
+          <w:lang w:bidi="fa-IR"/>
+        </w:rPr>
+        <w:t>هوایی در حوزه الات دقیق هلی کوپتر</w:t>
       </w:r>
     </w:p>
     <w:p>
@@ -1314,29 +3421,56 @@
       </w:pPr>
       <w:r>
         <w:rPr>
-          <w:color w:val="000000"/>
-          <w:sz w:val="28"/>
-          <w:szCs w:val="28"/>
-          <w:rtl/>
-        </w:rPr>
-        <w:t xml:space="preserve">طراحي برد </w:t>
-      </w:r>
-      <w:r>
-        <w:rPr>
-          <w:color w:val="000000"/>
-          <w:sz w:val="28"/>
-          <w:szCs w:val="28"/>
-        </w:rPr>
-        <w:t>BCM</w:t>
-      </w:r>
-      <w:r>
-        <w:rPr>
-          <w:color w:val="000000"/>
-          <w:sz w:val="28"/>
-          <w:szCs w:val="28"/>
-          <w:rtl/>
-        </w:rPr>
-        <w:t xml:space="preserve"> خودرو اطلس</w:t>
+          <w:rFonts w:hint="cs"/>
+          <w:color w:val="000000"/>
+          <w:sz w:val="28"/>
+          <w:szCs w:val="28"/>
+          <w:rtl/>
+          <w:lang w:bidi="fa-IR"/>
+        </w:rPr>
+        <w:t xml:space="preserve">صدور دستور العمل های مهندسی </w:t>
+      </w:r>
+      <w:r>
+        <w:rPr>
+          <w:rFonts w:hint="cs"/>
+          <w:color w:val="000000"/>
+          <w:sz w:val="28"/>
+          <w:szCs w:val="28"/>
+          <w:rtl/>
+          <w:lang w:bidi="fa-IR"/>
+        </w:rPr>
+        <w:t xml:space="preserve">( </w:t>
+      </w:r>
+      <w:r>
+        <w:rPr>
+          <w:color w:val="000000"/>
+          <w:sz w:val="28"/>
+          <w:szCs w:val="28"/>
+          <w:lang w:bidi="fa-IR"/>
+        </w:rPr>
+        <w:t>EO , SAR</w:t>
+      </w:r>
+      <w:r>
+        <w:rPr>
+          <w:rFonts w:hint="cs"/>
+          <w:color w:val="000000"/>
+          <w:sz w:val="28"/>
+          <w:szCs w:val="28"/>
+          <w:rtl/>
+          <w:lang w:bidi="fa-IR"/>
+        </w:rPr>
+        <w:t xml:space="preserve"> ) </w:t>
+      </w:r>
+      <w:r>
+        <w:rPr>
+          <w:rFonts w:hint="cs"/>
+          <w:color w:val="000000"/>
+          <w:sz w:val="28"/>
+          <w:szCs w:val="28"/>
+          <w:rtl/>
+          <w:lang w:bidi="fa-IR"/>
+        </w:rPr>
+        <w:t>برای رفع ایرادات هلی کوپتری</w:t>
       </w:r>
     </w:p>
     <w:p>
@@ -1362,46 +3496,14 @@
       </w:pPr>
       <w:r>
         <w:rPr>
-          <w:color w:val="000000"/>
-          <w:sz w:val="28"/>
-          <w:szCs w:val="28"/>
-          <w:rtl/>
-        </w:rPr>
-        <w:t xml:space="preserve">طراحي برد و ساخت </w:t>
-      </w:r>
-      <w:r>
-        <w:rPr>
-          <w:color w:val="000000"/>
-          <w:sz w:val="28"/>
-          <w:szCs w:val="28"/>
-        </w:rPr>
-        <w:t>BCM</w:t>
-      </w:r>
-      <w:r>
-        <w:rPr>
-          <w:color w:val="000000"/>
-          <w:sz w:val="28"/>
-          <w:szCs w:val="28"/>
-          <w:rtl/>
-        </w:rPr>
-        <w:t xml:space="preserve"> با قابليت </w:t>
-      </w:r>
-      <w:r>
-        <w:rPr>
-          <w:color w:val="000000"/>
-          <w:sz w:val="28"/>
-          <w:szCs w:val="28"/>
-        </w:rPr>
-        <w:t>PEPS</w:t>
-      </w:r>
-      <w:r>
-        <w:rPr>
-          <w:color w:val="000000"/>
-          <w:sz w:val="28"/>
-          <w:szCs w:val="28"/>
-          <w:rtl/>
-        </w:rPr>
-        <w:t xml:space="preserve"> </w:t>
+          <w:rFonts w:hint="cs"/>
+          <w:color w:val="000000"/>
+          <w:sz w:val="28"/>
+          <w:szCs w:val="28"/>
+          <w:rtl/>
+          <w:lang w:bidi="fa-IR"/>
+        </w:rPr>
+        <w:t>مهندسی معکوس بردهای الکترونیکی</w:t>
       </w:r>
     </w:p>
     <w:p>
@@ -1432,24 +3534,60 @@
           <w:szCs w:val="28"/>
           <w:rtl/>
         </w:rPr>
-        <w:t xml:space="preserve">طراحي برد و برنامه نويسي سيستم </w:t>
-      </w:r>
-      <w:r>
-        <w:rPr>
-          <w:color w:val="000000"/>
-          <w:sz w:val="28"/>
-          <w:szCs w:val="28"/>
-        </w:rPr>
-        <w:t>TPMS</w:t>
-      </w:r>
-      <w:r>
-        <w:rPr>
-          <w:color w:val="000000"/>
-          <w:sz w:val="28"/>
-          <w:szCs w:val="28"/>
-          <w:rtl/>
-        </w:rPr>
-        <w:t xml:space="preserve"> </w:t>
+        <w:t>طراح</w:t>
+      </w:r>
+      <w:r>
+        <w:rPr>
+          <w:color w:val="000000"/>
+          <w:sz w:val="28"/>
+          <w:szCs w:val="28"/>
+          <w:rtl/>
+        </w:rPr>
+        <w:t>ی</w:t>
+      </w:r>
+      <w:r>
+        <w:rPr>
+          <w:color w:val="000000"/>
+          <w:sz w:val="28"/>
+          <w:szCs w:val="28"/>
+          <w:rtl/>
+        </w:rPr>
+        <w:t xml:space="preserve"> برد </w:t>
+      </w:r>
+      <w:r>
+        <w:rPr>
+          <w:color w:val="000000"/>
+          <w:sz w:val="28"/>
+          <w:szCs w:val="28"/>
+        </w:rPr>
+        <w:t>Fuel Probe</w:t>
+      </w:r>
+      <w:r>
+        <w:rPr>
+          <w:color w:val="000000"/>
+          <w:sz w:val="28"/>
+          <w:szCs w:val="28"/>
+          <w:rtl/>
+        </w:rPr>
+        <w:t xml:space="preserve"> هل</w:t>
+      </w:r>
+      <w:r>
+        <w:rPr>
+          <w:color w:val="000000"/>
+          <w:sz w:val="28"/>
+          <w:szCs w:val="28"/>
+          <w:rtl/>
+        </w:rPr>
+        <w:t>ی</w:t>
+      </w:r>
+      <w:r>
+        <w:rPr>
+          <w:color w:val="000000"/>
+          <w:sz w:val="28"/>
+          <w:szCs w:val="28"/>
+          <w:rtl/>
+        </w:rPr>
+        <w:t xml:space="preserve"> کوپتر صبا 248</w:t>
       </w:r>
     </w:p>
     <w:p>
@@ -1480,24 +3618,69 @@
           <w:szCs w:val="28"/>
           <w:rtl/>
         </w:rPr>
-        <w:t xml:space="preserve">طراحي برد و برنامه نويسي تستر </w:t>
-      </w:r>
-      <w:r>
-        <w:rPr>
-          <w:color w:val="000000"/>
-          <w:sz w:val="28"/>
-          <w:szCs w:val="28"/>
-        </w:rPr>
-        <w:t>BCM</w:t>
-      </w:r>
-      <w:r>
-        <w:rPr>
-          <w:color w:val="000000"/>
-          <w:sz w:val="28"/>
-          <w:szCs w:val="28"/>
-          <w:rtl/>
-        </w:rPr>
-        <w:t xml:space="preserve"> خودروهاي سايپا</w:t>
+        <w:t>طراح</w:t>
+      </w:r>
+      <w:r>
+        <w:rPr>
+          <w:color w:val="000000"/>
+          <w:sz w:val="28"/>
+          <w:szCs w:val="28"/>
+          <w:rtl/>
+        </w:rPr>
+        <w:t>ی</w:t>
+      </w:r>
+      <w:r>
+        <w:rPr>
+          <w:color w:val="000000"/>
+          <w:sz w:val="28"/>
+          <w:szCs w:val="28"/>
+          <w:rtl/>
+        </w:rPr>
+        <w:t xml:space="preserve"> برد و برنامه نو</w:t>
+      </w:r>
+      <w:r>
+        <w:rPr>
+          <w:color w:val="000000"/>
+          <w:sz w:val="28"/>
+          <w:szCs w:val="28"/>
+          <w:rtl/>
+        </w:rPr>
+        <w:t>ی</w:t>
+      </w:r>
+      <w:r>
+        <w:rPr>
+          <w:color w:val="000000"/>
+          <w:sz w:val="28"/>
+          <w:szCs w:val="28"/>
+          <w:rtl/>
+        </w:rPr>
+        <w:t>س</w:t>
+      </w:r>
+      <w:r>
+        <w:rPr>
+          <w:color w:val="000000"/>
+          <w:sz w:val="28"/>
+          <w:szCs w:val="28"/>
+          <w:rtl/>
+        </w:rPr>
+        <w:t>ی</w:t>
+      </w:r>
+      <w:r>
+        <w:rPr>
+          <w:color w:val="000000"/>
+          <w:sz w:val="28"/>
+          <w:szCs w:val="28"/>
+          <w:rtl/>
+        </w:rPr>
+        <w:t xml:space="preserve"> تستر </w:t>
+      </w:r>
+      <w:r>
+        <w:rPr>
+          <w:color w:val="000000"/>
+          <w:sz w:val="28"/>
+          <w:szCs w:val="28"/>
+        </w:rPr>
+        <w:t>Attitude Ind.</w:t>
       </w:r>
     </w:p>
     <w:p>
@@ -1523,33 +3706,42 @@
       </w:pPr>
       <w:r>
         <w:rPr>
-          <w:color w:val="000000"/>
-          <w:sz w:val="28"/>
-          <w:szCs w:val="28"/>
-          <w:rtl/>
-        </w:rPr>
-        <w:t xml:space="preserve">طراحي برد سيستم </w:t>
-      </w:r>
-      <w:r>
-        <w:rPr>
-          <w:color w:val="000000"/>
-          <w:sz w:val="28"/>
-          <w:szCs w:val="28"/>
-        </w:rPr>
-        <w:t>PEPS</w:t>
-      </w:r>
-      <w:r>
-        <w:rPr>
-          <w:color w:val="000000"/>
-          <w:sz w:val="28"/>
-          <w:szCs w:val="28"/>
-          <w:rtl/>
-        </w:rPr>
-        <w:t xml:space="preserve"> </w:t>
-      </w:r>
-    </w:p>
-    <w:p>
-      <w:pPr>
+          <w:rFonts w:hint="cs"/>
+          <w:color w:val="000000"/>
+          <w:sz w:val="28"/>
+          <w:szCs w:val="28"/>
+          <w:rtl/>
+          <w:lang w:bidi="fa-IR"/>
+        </w:rPr>
+        <w:t xml:space="preserve">تعمیر انواع </w:t>
+      </w:r>
+      <w:r>
+        <w:rPr>
+          <w:color w:val="000000"/>
+          <w:sz w:val="28"/>
+          <w:szCs w:val="28"/>
+          <w:lang w:bidi="fa-IR"/>
+        </w:rPr>
+        <w:t>Gyro</w:t>
+      </w:r>
+      <w:r>
+        <w:rPr>
+          <w:rFonts w:hint="cs"/>
+          <w:color w:val="000000"/>
+          <w:sz w:val="28"/>
+          <w:szCs w:val="28"/>
+          <w:rtl/>
+          <w:lang w:bidi="fa-IR"/>
+        </w:rPr>
+        <w:t xml:space="preserve"> های هلی کوپتر</w:t>
+      </w:r>
+    </w:p>
+    <w:p>
+      <w:pPr>
+        <w:numPr>
+          <w:ilvl w:val="0"/>
+          <w:numId w:val="4"/>
+        </w:numPr>
         <w:pBdr>
           <w:top w:val="nil"/>
           <w:left w:val="nil"/>
@@ -1558,36 +3750,401 @@
           <w:between w:val="nil"/>
         </w:pBdr>
         <w:bidi/>
+        <w:spacing w:after="0"/>
+        <w:rPr>
+          <w:color w:val="000000"/>
+          <w:sz w:val="28"/>
+          <w:szCs w:val="28"/>
+        </w:rPr>
+      </w:pPr>
+      <w:r>
+        <w:rPr>
+          <w:rFonts w:hint="cs"/>
+          <w:color w:val="000000"/>
+          <w:sz w:val="28"/>
+          <w:szCs w:val="28"/>
+          <w:rtl/>
+        </w:rPr>
+        <w:t xml:space="preserve">طراحی و ساخت دستگاه مورد نیاز برای تعمیر </w:t>
+      </w:r>
+      <w:r>
+        <w:rPr>
+          <w:color w:val="000000"/>
+          <w:sz w:val="28"/>
+          <w:szCs w:val="28"/>
+        </w:rPr>
+        <w:t>Flux valve</w:t>
+      </w:r>
+      <w:r>
+        <w:rPr>
+          <w:rFonts w:hint="cs"/>
+          <w:color w:val="000000"/>
+          <w:sz w:val="28"/>
+          <w:szCs w:val="28"/>
+          <w:rtl/>
+          <w:lang w:bidi="fa-IR"/>
+        </w:rPr>
+        <w:t xml:space="preserve"> های هلی کوپتر</w:t>
+      </w:r>
+    </w:p>
+    <w:p>
+      <w:pPr>
+        <w:numPr>
+          <w:ilvl w:val="0"/>
+          <w:numId w:val="4"/>
+        </w:numPr>
+        <w:pBdr>
+          <w:top w:val="nil"/>
+          <w:left w:val="nil"/>
+          <w:bottom w:val="nil"/>
+          <w:right w:val="nil"/>
+          <w:between w:val="nil"/>
+        </w:pBdr>
+        <w:bidi/>
+        <w:spacing w:after="0"/>
+        <w:rPr>
+          <w:color w:val="000000"/>
+          <w:sz w:val="28"/>
+          <w:szCs w:val="28"/>
+        </w:rPr>
+      </w:pPr>
+      <w:r>
+        <w:rPr>
+          <w:rFonts w:hint="cs"/>
+          <w:color w:val="000000"/>
+          <w:sz w:val="28"/>
+          <w:szCs w:val="28"/>
+          <w:rtl/>
+        </w:rPr>
+        <w:t xml:space="preserve">اشنایی با تعمیرات نشانده های </w:t>
+      </w:r>
+      <w:r>
+        <w:rPr>
+          <w:rFonts w:hint="cs"/>
+          <w:color w:val="000000"/>
+          <w:sz w:val="28"/>
+          <w:szCs w:val="28"/>
+          <w:rtl/>
+          <w:lang w:bidi="fa-IR"/>
+        </w:rPr>
+        <w:t xml:space="preserve">الکترونیکی و </w:t>
+      </w:r>
+      <w:r>
+        <w:rPr>
+          <w:rFonts w:hint="cs"/>
+          <w:color w:val="000000"/>
+          <w:sz w:val="28"/>
+          <w:szCs w:val="28"/>
+          <w:rtl/>
+        </w:rPr>
+        <w:t>مکانیکی هلی کوپتر از جمله</w:t>
+      </w:r>
+      <w:r>
+        <w:rPr>
+          <w:color w:val="000000"/>
+          <w:sz w:val="28"/>
+          <w:szCs w:val="28"/>
+        </w:rPr>
+        <w:t>Attitude Ind., Clock, Radar Alt. Ind.</w:t>
+      </w:r>
+      <w:r>
+        <w:rPr>
+          <w:color w:val="000000"/>
+          <w:sz w:val="28"/>
+          <w:szCs w:val="28"/>
+        </w:rPr>
+        <w:t xml:space="preserve">, </w:t>
+      </w:r>
+      <w:r>
+        <w:rPr>
+          <w:rFonts w:hint="cs"/>
+          <w:color w:val="000000"/>
+          <w:sz w:val="28"/>
+          <w:szCs w:val="28"/>
+        </w:rPr>
+        <w:t>Compass</w:t>
+      </w:r>
+      <w:r>
+        <w:rPr>
+          <w:color w:val="000000"/>
+          <w:sz w:val="28"/>
+          <w:szCs w:val="28"/>
+        </w:rPr>
+        <w:t xml:space="preserve">, VS Ind., </w:t>
+      </w:r>
+      <w:r>
+        <w:rPr>
+          <w:color w:val="000000"/>
+          <w:sz w:val="28"/>
+          <w:szCs w:val="28"/>
+        </w:rPr>
+        <w:t>AHRS</w:t>
+      </w:r>
+    </w:p>
+    <w:p>
+      <w:pPr>
+        <w:numPr>
+          <w:ilvl w:val="0"/>
+          <w:numId w:val="4"/>
+        </w:numPr>
+        <w:pBdr>
+          <w:top w:val="nil"/>
+          <w:left w:val="nil"/>
+          <w:bottom w:val="nil"/>
+          <w:right w:val="nil"/>
+          <w:between w:val="nil"/>
+        </w:pBdr>
+        <w:bidi/>
+        <w:spacing w:after="0"/>
+        <w:rPr>
+          <w:color w:val="000000"/>
+          <w:sz w:val="28"/>
+          <w:szCs w:val="28"/>
+        </w:rPr>
+      </w:pPr>
+      <w:r>
+        <w:rPr>
+          <w:rFonts w:hint="cs"/>
+          <w:color w:val="000000"/>
+          <w:sz w:val="28"/>
+          <w:szCs w:val="28"/>
+          <w:rtl/>
+        </w:rPr>
+        <w:t>دارای</w:t>
+      </w:r>
+      <w:r>
+        <w:rPr>
+          <w:color w:val="000000"/>
+          <w:sz w:val="28"/>
+          <w:szCs w:val="28"/>
+        </w:rPr>
+        <w:t xml:space="preserve">Log Book </w:t>
+      </w:r>
+      <w:r>
+        <w:rPr>
+          <w:rFonts w:hint="cs"/>
+          <w:color w:val="000000"/>
+          <w:sz w:val="28"/>
+          <w:szCs w:val="28"/>
+          <w:rtl/>
+          <w:lang w:bidi="fa-IR"/>
+        </w:rPr>
+        <w:t xml:space="preserve"> تعمیرات هلی کوپتر</w:t>
+      </w:r>
+    </w:p>
+    <w:p>
+      <w:pPr>
+        <w:pBdr>
+          <w:top w:val="nil"/>
+          <w:left w:val="nil"/>
+          <w:bottom w:val="nil"/>
+          <w:right w:val="nil"/>
+          <w:between w:val="nil"/>
+        </w:pBdr>
+        <w:bidi/>
         <w:ind w:left="720"/>
         <w:rPr>
           <w:color w:val="000000"/>
-          <w:sz w:val="28"/>
-          <w:szCs w:val="28"/>
-        </w:rPr>
-      </w:pPr>
-    </w:p>
-    <w:p>
-      <w:pPr>
-        <w:bidi/>
-        <w:rPr>
-          <w:sz w:val="28"/>
-          <w:szCs w:val="28"/>
-        </w:rPr>
-      </w:pPr>
+          <w:sz w:val="24"/>
+          <w:szCs w:val="24"/>
+        </w:rPr>
+      </w:pPr>
+    </w:p>
+    <w:p>
+      <w:pPr>
+        <w:bidi/>
+        <w:rPr>
+          <w:sz w:val="24"/>
+          <w:szCs w:val="24"/>
+          <w:rtl/>
+        </w:rPr>
+      </w:pPr>
+    </w:p>
+    <w:p>
+      <w:pPr>
+        <w:bidi/>
+        <w:rPr>
+          <w:sz w:val="24"/>
+          <w:szCs w:val="24"/>
+          <w:rtl/>
+        </w:rPr>
+      </w:pPr>
+    </w:p>
+    <w:p>
+      <w:pPr>
+        <w:bidi/>
+        <w:rPr>
+          <w:sz w:val="24"/>
+          <w:szCs w:val="24"/>
+          <w:rtl/>
+        </w:rPr>
+      </w:pPr>
+    </w:p>
+    <w:p>
+      <w:pPr>
+        <w:bidi/>
+        <w:rPr>
+          <w:sz w:val="24"/>
+          <w:szCs w:val="24"/>
+          <w:rtl/>
+        </w:rPr>
+      </w:pPr>
+    </w:p>
+    <w:p>
+      <w:pPr>
+        <w:bidi/>
+        <w:rPr>
+          <w:sz w:val="24"/>
+          <w:szCs w:val="24"/>
+          <w:rtl/>
+        </w:rPr>
+      </w:pPr>
+    </w:p>
+    <w:p>
+      <w:pPr>
+        <w:bidi/>
+        <w:rPr>
+          <w:sz w:val="20"/>
+          <w:szCs w:val="20"/>
+        </w:rPr>
+      </w:pPr>
+      <w:r>
+        <w:rPr>
+          <w:rFonts w:hint="cs"/>
+          <w:sz w:val="20"/>
+          <w:szCs w:val="20"/>
+          <w:rtl/>
+        </w:rPr>
+        <w:t xml:space="preserve">لازم به ذکر است در حال حاضر هیچ تعهد استخدامی ندارم. </w:t>
+      </w:r>
     </w:p>
     <w:sectPr>
+      <w:type w:val="continuous"/>
       <w:pgSz w:w="12240" w:h="15840"/>
-      <w:pgMar w:top="1440" w:right="1440" w:bottom="1440" w:left="1440" w:header="720" w:footer="720" w:gutter="0"/>
+      <w:pgMar w:top="1440" w:right="1080" w:bottom="1440" w:left="630" w:header="720" w:footer="720" w:gutter="0"/>
       <w:pgNumType w:start="1"/>
-      <w:cols w:space="720"/>
+      <w:cols w:space="702"/>
     </w:sectPr>
   </w:body>
 </w:document>
 </file>
 
 <file path=word/numbering.xml><?xml version="1.0" encoding="utf-8"?>
-<w:numbering xmlns:wpc="http://schemas.microsoft.com/office/word/2010/wordprocessingCanvas" xmlns:cx="http://schemas.microsoft.com/office/drawing/2014/chartex" xmlns:cx1="http://schemas.microsoft.com/office/drawing/2015/9/8/chartex" xmlns:cx2="http://schemas.microsoft.com/office/drawing/2015/10/21/chartex" xmlns:cx3="http://schemas.microsoft.com/office/drawing/2016/5/9/chartex" xmlns:cx4="http://schemas.microsoft.com/office/drawing/2016/5/10/chartex" xmlns:cx5="http://schemas.microsoft.com/office/drawing/2016/5/11/chartex" xmlns:cx6="http://schemas.microsoft.com/office/drawing/2016/5/12/chartex" xmlns:cx7="http://schemas.microsoft.com/office/drawing/2016/5/13/chartex" xmlns:cx8="http://schemas.microsoft.com/office/drawing/2016/5/14/chartex" xmlns:mc="http://schemas.openxmlformats.org/markup-compatibility/2006" xmlns:aink="http://schemas.microsoft.com/office/drawing/2016/ink" xmlns:am3d="http://schemas.microsoft.com/office/drawing/2017/model3d" xmlns:o="urn:schemas-microsoft-com:office:office" xmlns:oel="http://schemas.microsoft.com/office/2019/extlst" xmlns:r="http://schemas.openxmlformats.org/officeDocument/2006/relationships" xmlns:m="http://schemas.openxmlformats.org/officeDocument/2006/math" xmlns:v="urn:schemas-microsoft-com:vml" xmlns:wp14="http://schemas.microsoft.com/office/word/2010/wordprocessingDrawing" xmlns:wp="http://schemas.openxmlformats.org/drawingml/2006/wordprocessingDrawing" xmlns:w10="urn:schemas-microsoft-com:office:word" xmlns:w="http://schemas.openxmlformats.org/wordprocessingml/2006/main" xmlns:w14="http://schemas.microsoft.com/office/word/2010/wordml" xmlns:w15="http://schemas.microsoft.com/office/word/2012/wordml" xmlns:w16cex="http://schemas.microsoft.com/office/word/2018/wordml/cex" xmlns:w16cid="http://schemas.microsoft.com/office/word/2016/wordml/cid" xmlns:w16="http://schemas.microsoft.com/office/word/2018/wordml" xmlns:w16du="http://schemas.microsoft.com/office/word/2023/wordml/word16du" xmlns:w16sdtdh="http://schemas.microsoft.com/office/word/2020/wordml/sdtdatahash" xmlns:w16se="http://schemas.microsoft.com/office/word/2015/wordml/symex" xmlns:wpg="http://schemas.microsoft.com/office/word/2010/wordprocessingGroup" xmlns:wpi="http://schemas.microsoft.com/office/word/2010/wordprocessingInk" xmlns:wne="http://schemas.microsoft.com/office/word/2006/wordml" xmlns:wps="http://schemas.microsoft.com/office/word/2010/wordprocessingShape" mc:Ignorable="w14 w15 w16se w16cid w16 w16cex w16sdtdh w16du wp14">
+<w:numbering xmlns:wpc="http://schemas.microsoft.com/office/word/2010/wordprocessingCanvas" xmlns:cx="http://schemas.microsoft.com/office/drawing/2014/chartex" xmlns:cx1="http://schemas.microsoft.com/office/drawing/2015/9/8/chartex" xmlns:cx2="http://schemas.microsoft.com/office/drawing/2015/10/21/chartex" xmlns:cx3="http://schemas.microsoft.com/office/drawing/2016/5/9/chartex" xmlns:cx4="http://schemas.microsoft.com/office/drawing/2016/5/10/chartex" xmlns:cx5="http://schemas.microsoft.com/office/drawing/2016/5/11/chartex" xmlns:cx6="http://schemas.microsoft.com/office/drawing/2016/5/12/chartex" xmlns:cx7="http://schemas.microsoft.com/office/drawing/2016/5/13/chartex" xmlns:cx8="http://schemas.microsoft.com/office/drawing/2016/5/14/chartex" xmlns:mc="http://schemas.openxmlformats.org/markup-compatibility/2006" xmlns:aink="http://schemas.microsoft.com/office/drawing/2016/ink" xmlns:am3d="http://schemas.microsoft.com/office/drawing/2017/model3d" xmlns:o="urn:schemas-microsoft-com:office:office" xmlns:oel="http://schemas.microsoft.com/office/2019/extlst" xmlns:r="http://schemas.openxmlformats.org/officeDocument/2006/relationships" xmlns:m="http://schemas.openxmlformats.org/officeDocument/2006/math" xmlns:v="urn:schemas-microsoft-com:vml" xmlns:wp14="http://schemas.microsoft.com/office/word/2010/wordprocessingDrawing" xmlns:wp="http://schemas.openxmlformats.org/drawingml/2006/wordprocessingDrawing" xmlns:w10="urn:schemas-microsoft-com:office:word" xmlns:w="http://schemas.openxmlformats.org/wordprocessingml/2006/main" xmlns:w14="http://schemas.microsoft.com/office/word/2010/wordml" xmlns:w15="http://schemas.microsoft.com/office/word/2012/wordml" xmlns:w16cex="http://schemas.microsoft.com/office/word/2018/wordml/cex" xmlns:w16cid="http://schemas.microsoft.com/office/word/2016/wordml/cid" xmlns:w16="http://schemas.microsoft.com/office/word/2018/wordml" xmlns:w16du="http://schemas.microsoft.com/office/word/2023/wordml/word16du" xmlns:w16sdtdh="http://schemas.microsoft.com/office/word/2020/wordml/sdtdatahash" xmlns:w16se="http://schemas.microsoft.com/office/word/2015/wordml/symex" xmlns:wpg="http://schemas.microsoft.com/office/word/2010/wordprocessingGroup" xmlns:wpi="http://schemas.microsoft.com/office/word/2010/wordprocessingInk" xmlns:wne="http://schemas.microsoft.com/office/word/2006/wordml" xmlns:wps="http://schemas.microsoft.com/office/word/2010/wordprocessingShape" mc:Ignorable="w14 w15 w16se w16cid w16 w16cex w16sdtdh wp14">
   <w:abstractNum w:abstractNumId="0" w15:restartNumberingAfterBreak="0">
+    <w:nsid w:val="08781F54"/>
+    <w:multiLevelType w:val="hybridMultilevel"/>
+    <w:tmpl w:val="000ABA36"/>
+    <w:lvl w:ilvl="0" w:tplc="0409000D">
+      <w:start w:val="1"/>
+      <w:numFmt w:val="bullet"/>
+      <w:lvlText w:val=""/>
+      <w:lvlJc w:val="left"/>
+      <w:pPr>
+        <w:ind w:left="720" w:hanging="360"/>
+      </w:pPr>
+      <w:rPr>
+        <w:rFonts w:ascii="WingDings" w:hAnsi="WingDings" w:hint="default"/>
+      </w:rPr>
+    </w:lvl>
+    <w:lvl w:ilvl="1" w:tplc="04090003" w:tentative="1">
+      <w:start w:val="1"/>
+      <w:numFmt w:val="bullet"/>
+      <w:lvlText w:val="o"/>
+      <w:lvlJc w:val="left"/>
+      <w:pPr>
+        <w:ind w:left="1440" w:hanging="360"/>
+      </w:pPr>
+      <w:rPr>
+        <w:rFonts w:ascii="Courier New" w:hAnsi="Courier New" w:cs="Courier New" w:hint="default"/>
+      </w:rPr>
+    </w:lvl>
+    <w:lvl w:ilvl="2" w:tplc="04090005" w:tentative="1">
+      <w:start w:val="1"/>
+      <w:numFmt w:val="bullet"/>
+      <w:lvlText w:val=""/>
+      <w:lvlJc w:val="left"/>
+      <w:pPr>
+        <w:ind w:left="2160" w:hanging="360"/>
+      </w:pPr>
+      <w:rPr>
+        <w:rFonts w:ascii="WingDings" w:hAnsi="WingDings" w:hint="default"/>
+      </w:rPr>
+    </w:lvl>
+    <w:lvl w:ilvl="3" w:tplc="04090001" w:tentative="1">
+      <w:start w:val="1"/>
+      <w:numFmt w:val="bullet"/>
+      <w:lvlText w:val=""/>
+      <w:lvlJc w:val="left"/>
+      <w:pPr>
+        <w:ind w:left="2880" w:hanging="360"/>
+      </w:pPr>
+      <w:rPr>
+        <w:rFonts w:ascii="Symbol" w:hAnsi="Symbol" w:hint="default"/>
+      </w:rPr>
+    </w:lvl>
+    <w:lvl w:ilvl="4" w:tplc="04090003" w:tentative="1">
+      <w:start w:val="1"/>
+      <w:numFmt w:val="bullet"/>
+      <w:lvlText w:val="o"/>
+      <w:lvlJc w:val="left"/>
+      <w:pPr>
+        <w:ind w:left="3600" w:hanging="360"/>
+      </w:pPr>
+      <w:rPr>
+        <w:rFonts w:ascii="Courier New" w:hAnsi="Courier New" w:cs="Courier New" w:hint="default"/>
+      </w:rPr>
+    </w:lvl>
+    <w:lvl w:ilvl="5" w:tplc="04090005" w:tentative="1">
+      <w:start w:val="1"/>
+      <w:numFmt w:val="bullet"/>
+      <w:lvlText w:val=""/>
+      <w:lvlJc w:val="left"/>
+      <w:pPr>
+        <w:ind w:left="4320" w:hanging="360"/>
+      </w:pPr>
+      <w:rPr>
+        <w:rFonts w:ascii="WingDings" w:hAnsi="WingDings" w:hint="default"/>
+      </w:rPr>
+    </w:lvl>
+    <w:lvl w:ilvl="6" w:tplc="04090001" w:tentative="1">
+      <w:start w:val="1"/>
+      <w:numFmt w:val="bullet"/>
+      <w:lvlText w:val=""/>
+      <w:lvlJc w:val="left"/>
+      <w:pPr>
+        <w:ind w:left="5040" w:hanging="360"/>
+      </w:pPr>
+      <w:rPr>
+        <w:rFonts w:ascii="Symbol" w:hAnsi="Symbol" w:hint="default"/>
+      </w:rPr>
+    </w:lvl>
+    <w:lvl w:ilvl="7" w:tplc="04090003" w:tentative="1">
+      <w:start w:val="1"/>
+      <w:numFmt w:val="bullet"/>
+      <w:lvlText w:val="o"/>
+      <w:lvlJc w:val="left"/>
+      <w:pPr>
+        <w:ind w:left="5760" w:hanging="360"/>
+      </w:pPr>
+      <w:rPr>
+        <w:rFonts w:ascii="Courier New" w:hAnsi="Courier New" w:cs="Courier New" w:hint="default"/>
+      </w:rPr>
+    </w:lvl>
+    <w:lvl w:ilvl="8" w:tplc="04090005" w:tentative="1">
+      <w:start w:val="1"/>
+      <w:numFmt w:val="bullet"/>
+      <w:lvlText w:val=""/>
+      <w:lvlJc w:val="left"/>
+      <w:pPr>
+        <w:ind w:left="6480" w:hanging="360"/>
+      </w:pPr>
+      <w:rPr>
+        <w:rFonts w:ascii="WingDings" w:hAnsi="WingDings" w:hint="default"/>
+      </w:rPr>
+    </w:lvl>
+  </w:abstractNum>
+  <w:abstractNum w:abstractNumId="1" w15:restartNumberingAfterBreak="0">
     <w:nsid w:val="142F730C"/>
     <w:multiLevelType w:val="multilevel"/>
     <w:tmpl w:val="ECC4DD68"/>
@@ -1700,7 +4257,7 @@
       </w:rPr>
     </w:lvl>
   </w:abstractNum>
-  <w:abstractNum w:abstractNumId="1" w15:restartNumberingAfterBreak="0">
+  <w:abstractNum w:abstractNumId="2" w15:restartNumberingAfterBreak="0">
     <w:nsid w:val="397E569A"/>
     <w:multiLevelType w:val="multilevel"/>
     <w:tmpl w:val="37BC7134"/>
@@ -1813,7 +4370,233 @@
       </w:rPr>
     </w:lvl>
   </w:abstractNum>
-  <w:abstractNum w:abstractNumId="2" w15:restartNumberingAfterBreak="0">
+  <w:abstractNum w:abstractNumId="3" w15:restartNumberingAfterBreak="0">
+    <w:nsid w:val="4AC82F4D"/>
+    <w:multiLevelType w:val="hybridMultilevel"/>
+    <w:tmpl w:val="A1A010C6"/>
+    <w:lvl w:ilvl="0" w:tplc="04090001">
+      <w:start w:val="1"/>
+      <w:numFmt w:val="bullet"/>
+      <w:lvlText w:val=""/>
+      <w:lvlJc w:val="left"/>
+      <w:pPr>
+        <w:ind w:left="720" w:hanging="360"/>
+      </w:pPr>
+      <w:rPr>
+        <w:rFonts w:ascii="Symbol" w:hAnsi="Symbol" w:hint="default"/>
+      </w:rPr>
+    </w:lvl>
+    <w:lvl w:ilvl="1" w:tplc="04090003" w:tentative="1">
+      <w:start w:val="1"/>
+      <w:numFmt w:val="bullet"/>
+      <w:lvlText w:val="o"/>
+      <w:lvlJc w:val="left"/>
+      <w:pPr>
+        <w:ind w:left="1440" w:hanging="360"/>
+      </w:pPr>
+      <w:rPr>
+        <w:rFonts w:ascii="Courier New" w:hAnsi="Courier New" w:cs="Courier New" w:hint="default"/>
+      </w:rPr>
+    </w:lvl>
+    <w:lvl w:ilvl="2" w:tplc="04090005" w:tentative="1">
+      <w:start w:val="1"/>
+      <w:numFmt w:val="bullet"/>
+      <w:lvlText w:val=""/>
+      <w:lvlJc w:val="left"/>
+      <w:pPr>
+        <w:ind w:left="2160" w:hanging="360"/>
+      </w:pPr>
+      <w:rPr>
+        <w:rFonts w:ascii="WingDings" w:hAnsi="WingDings" w:hint="default"/>
+      </w:rPr>
+    </w:lvl>
+    <w:lvl w:ilvl="3" w:tplc="04090001" w:tentative="1">
+      <w:start w:val="1"/>
+      <w:numFmt w:val="bullet"/>
+      <w:lvlText w:val=""/>
+      <w:lvlJc w:val="left"/>
+      <w:pPr>
+        <w:ind w:left="2880" w:hanging="360"/>
+      </w:pPr>
+      <w:rPr>
+        <w:rFonts w:ascii="Symbol" w:hAnsi="Symbol" w:hint="default"/>
+      </w:rPr>
+    </w:lvl>
+    <w:lvl w:ilvl="4" w:tplc="04090003" w:tentative="1">
+      <w:start w:val="1"/>
+      <w:numFmt w:val="bullet"/>
+      <w:lvlText w:val="o"/>
+      <w:lvlJc w:val="left"/>
+      <w:pPr>
+        <w:ind w:left="3600" w:hanging="360"/>
+      </w:pPr>
+      <w:rPr>
+        <w:rFonts w:ascii="Courier New" w:hAnsi="Courier New" w:cs="Courier New" w:hint="default"/>
+      </w:rPr>
+    </w:lvl>
+    <w:lvl w:ilvl="5" w:tplc="04090005" w:tentative="1">
+      <w:start w:val="1"/>
+      <w:numFmt w:val="bullet"/>
+      <w:lvlText w:val=""/>
+      <w:lvlJc w:val="left"/>
+      <w:pPr>
+        <w:ind w:left="4320" w:hanging="360"/>
+      </w:pPr>
+      <w:rPr>
+        <w:rFonts w:ascii="WingDings" w:hAnsi="WingDings" w:hint="default"/>
+      </w:rPr>
+    </w:lvl>
+    <w:lvl w:ilvl="6" w:tplc="04090001" w:tentative="1">
+      <w:start w:val="1"/>
+      <w:numFmt w:val="bullet"/>
+      <w:lvlText w:val=""/>
+      <w:lvlJc w:val="left"/>
+      <w:pPr>
+        <w:ind w:left="5040" w:hanging="360"/>
+      </w:pPr>
+      <w:rPr>
+        <w:rFonts w:ascii="Symbol" w:hAnsi="Symbol" w:hint="default"/>
+      </w:rPr>
+    </w:lvl>
+    <w:lvl w:ilvl="7" w:tplc="04090003" w:tentative="1">
+      <w:start w:val="1"/>
+      <w:numFmt w:val="bullet"/>
+      <w:lvlText w:val="o"/>
+      <w:lvlJc w:val="left"/>
+      <w:pPr>
+        <w:ind w:left="5760" w:hanging="360"/>
+      </w:pPr>
+      <w:rPr>
+        <w:rFonts w:ascii="Courier New" w:hAnsi="Courier New" w:cs="Courier New" w:hint="default"/>
+      </w:rPr>
+    </w:lvl>
+    <w:lvl w:ilvl="8" w:tplc="04090005" w:tentative="1">
+      <w:start w:val="1"/>
+      <w:numFmt w:val="bullet"/>
+      <w:lvlText w:val=""/>
+      <w:lvlJc w:val="left"/>
+      <w:pPr>
+        <w:ind w:left="6480" w:hanging="360"/>
+      </w:pPr>
+      <w:rPr>
+        <w:rFonts w:ascii="WingDings" w:hAnsi="WingDings" w:hint="default"/>
+      </w:rPr>
+    </w:lvl>
+  </w:abstractNum>
+  <w:abstractNum w:abstractNumId="4" w15:restartNumberingAfterBreak="0">
+    <w:nsid w:val="5E510DAC"/>
+    <w:multiLevelType w:val="hybridMultilevel"/>
+    <w:tmpl w:val="7C205DBA"/>
+    <w:lvl w:ilvl="0" w:tplc="04090001">
+      <w:start w:val="1"/>
+      <w:numFmt w:val="bullet"/>
+      <w:lvlText w:val=""/>
+      <w:lvlJc w:val="left"/>
+      <w:pPr>
+        <w:ind w:left="720" w:hanging="360"/>
+      </w:pPr>
+      <w:rPr>
+        <w:rFonts w:ascii="Symbol" w:hAnsi="Symbol" w:hint="default"/>
+      </w:rPr>
+    </w:lvl>
+    <w:lvl w:ilvl="1" w:tplc="04090003" w:tentative="1">
+      <w:start w:val="1"/>
+      <w:numFmt w:val="bullet"/>
+      <w:lvlText w:val="o"/>
+      <w:lvlJc w:val="left"/>
+      <w:pPr>
+        <w:ind w:left="1440" w:hanging="360"/>
+      </w:pPr>
+      <w:rPr>
+        <w:rFonts w:ascii="Courier New" w:hAnsi="Courier New" w:cs="Courier New" w:hint="default"/>
+      </w:rPr>
+    </w:lvl>
+    <w:lvl w:ilvl="2" w:tplc="04090005" w:tentative="1">
+      <w:start w:val="1"/>
+      <w:numFmt w:val="bullet"/>
+      <w:lvlText w:val=""/>
+      <w:lvlJc w:val="left"/>
+      <w:pPr>
+        <w:ind w:left="2160" w:hanging="360"/>
+      </w:pPr>
+      <w:rPr>
+        <w:rFonts w:ascii="WingDings" w:hAnsi="WingDings" w:hint="default"/>
+      </w:rPr>
+    </w:lvl>
+    <w:lvl w:ilvl="3" w:tplc="04090001" w:tentative="1">
+      <w:start w:val="1"/>
+      <w:numFmt w:val="bullet"/>
+      <w:lvlText w:val=""/>
+      <w:lvlJc w:val="left"/>
+      <w:pPr>
+        <w:ind w:left="2880" w:hanging="360"/>
+      </w:pPr>
+      <w:rPr>
+        <w:rFonts w:ascii="Symbol" w:hAnsi="Symbol" w:hint="default"/>
+      </w:rPr>
+    </w:lvl>
+    <w:lvl w:ilvl="4" w:tplc="04090003" w:tentative="1">
+      <w:start w:val="1"/>
+      <w:numFmt w:val="bullet"/>
+      <w:lvlText w:val="o"/>
+      <w:lvlJc w:val="left"/>
+      <w:pPr>
+        <w:ind w:left="3600" w:hanging="360"/>
+      </w:pPr>
+      <w:rPr>
+        <w:rFonts w:ascii="Courier New" w:hAnsi="Courier New" w:cs="Courier New" w:hint="default"/>
+      </w:rPr>
+    </w:lvl>
+    <w:lvl w:ilvl="5" w:tplc="04090005" w:tentative="1">
+      <w:start w:val="1"/>
+      <w:numFmt w:val="bullet"/>
+      <w:lvlText w:val=""/>
+      <w:lvlJc w:val="left"/>
+      <w:pPr>
+        <w:ind w:left="4320" w:hanging="360"/>
+      </w:pPr>
+      <w:rPr>
+        <w:rFonts w:ascii="WingDings" w:hAnsi="WingDings" w:hint="default"/>
+      </w:rPr>
+    </w:lvl>
+    <w:lvl w:ilvl="6" w:tplc="04090001" w:tentative="1">
+      <w:start w:val="1"/>
+      <w:numFmt w:val="bullet"/>
+      <w:lvlText w:val=""/>
+      <w:lvlJc w:val="left"/>
+      <w:pPr>
+        <w:ind w:left="5040" w:hanging="360"/>
+      </w:pPr>
+      <w:rPr>
+        <w:rFonts w:ascii="Symbol" w:hAnsi="Symbol" w:hint="default"/>
+      </w:rPr>
+    </w:lvl>
+    <w:lvl w:ilvl="7" w:tplc="04090003" w:tentative="1">
+      <w:start w:val="1"/>
+      <w:numFmt w:val="bullet"/>
+      <w:lvlText w:val="o"/>
+      <w:lvlJc w:val="left"/>
+      <w:pPr>
+        <w:ind w:left="5760" w:hanging="360"/>
+      </w:pPr>
+      <w:rPr>
+        <w:rFonts w:ascii="Courier New" w:hAnsi="Courier New" w:cs="Courier New" w:hint="default"/>
+      </w:rPr>
+    </w:lvl>
+    <w:lvl w:ilvl="8" w:tplc="04090005" w:tentative="1">
+      <w:start w:val="1"/>
+      <w:numFmt w:val="bullet"/>
+      <w:lvlText w:val=""/>
+      <w:lvlJc w:val="left"/>
+      <w:pPr>
+        <w:ind w:left="6480" w:hanging="360"/>
+      </w:pPr>
+      <w:rPr>
+        <w:rFonts w:ascii="WingDings" w:hAnsi="WingDings" w:hint="default"/>
+      </w:rPr>
+    </w:lvl>
+  </w:abstractNum>
+  <w:abstractNum w:abstractNumId="5" w15:restartNumberingAfterBreak="0">
     <w:nsid w:val="63160864"/>
     <w:multiLevelType w:val="multilevel"/>
     <w:tmpl w:val="432A033A"/>
@@ -1926,7 +4709,7 @@
       </w:rPr>
     </w:lvl>
   </w:abstractNum>
-  <w:abstractNum w:abstractNumId="3" w15:restartNumberingAfterBreak="0">
+  <w:abstractNum w:abstractNumId="6" w15:restartNumberingAfterBreak="0">
     <w:nsid w:val="6D7D3499"/>
     <w:multiLevelType w:val="multilevel"/>
     <w:tmpl w:val="154A30DC"/>
@@ -2039,23 +4822,148 @@
       </w:rPr>
     </w:lvl>
   </w:abstractNum>
+  <w:abstractNum w:abstractNumId="7" w15:restartNumberingAfterBreak="0">
+    <w:nsid w:val="744D0862"/>
+    <w:multiLevelType w:val="hybridMultilevel"/>
+    <w:tmpl w:val="8A1AA846"/>
+    <w:lvl w:ilvl="0" w:tplc="0409000D">
+      <w:start w:val="1"/>
+      <w:numFmt w:val="bullet"/>
+      <w:lvlText w:val=""/>
+      <w:lvlJc w:val="left"/>
+      <w:pPr>
+        <w:ind w:left="720" w:hanging="360"/>
+      </w:pPr>
+      <w:rPr>
+        <w:rFonts w:ascii="WingDings" w:hAnsi="WingDings" w:hint="default"/>
+      </w:rPr>
+    </w:lvl>
+    <w:lvl w:ilvl="1" w:tplc="04090003" w:tentative="1">
+      <w:start w:val="1"/>
+      <w:numFmt w:val="bullet"/>
+      <w:lvlText w:val="o"/>
+      <w:lvlJc w:val="left"/>
+      <w:pPr>
+        <w:ind w:left="1440" w:hanging="360"/>
+      </w:pPr>
+      <w:rPr>
+        <w:rFonts w:ascii="Courier New" w:hAnsi="Courier New" w:cs="Courier New" w:hint="default"/>
+      </w:rPr>
+    </w:lvl>
+    <w:lvl w:ilvl="2" w:tplc="04090005" w:tentative="1">
+      <w:start w:val="1"/>
+      <w:numFmt w:val="bullet"/>
+      <w:lvlText w:val=""/>
+      <w:lvlJc w:val="left"/>
+      <w:pPr>
+        <w:ind w:left="2160" w:hanging="360"/>
+      </w:pPr>
+      <w:rPr>
+        <w:rFonts w:ascii="WingDings" w:hAnsi="WingDings" w:hint="default"/>
+      </w:rPr>
+    </w:lvl>
+    <w:lvl w:ilvl="3" w:tplc="04090001" w:tentative="1">
+      <w:start w:val="1"/>
+      <w:numFmt w:val="bullet"/>
+      <w:lvlText w:val=""/>
+      <w:lvlJc w:val="left"/>
+      <w:pPr>
+        <w:ind w:left="2880" w:hanging="360"/>
+      </w:pPr>
+      <w:rPr>
+        <w:rFonts w:ascii="Symbol" w:hAnsi="Symbol" w:hint="default"/>
+      </w:rPr>
+    </w:lvl>
+    <w:lvl w:ilvl="4" w:tplc="04090003" w:tentative="1">
+      <w:start w:val="1"/>
+      <w:numFmt w:val="bullet"/>
+      <w:lvlText w:val="o"/>
+      <w:lvlJc w:val="left"/>
+      <w:pPr>
+        <w:ind w:left="3600" w:hanging="360"/>
+      </w:pPr>
+      <w:rPr>
+        <w:rFonts w:ascii="Courier New" w:hAnsi="Courier New" w:cs="Courier New" w:hint="default"/>
+      </w:rPr>
+    </w:lvl>
+    <w:lvl w:ilvl="5" w:tplc="04090005" w:tentative="1">
+      <w:start w:val="1"/>
+      <w:numFmt w:val="bullet"/>
+      <w:lvlText w:val=""/>
+      <w:lvlJc w:val="left"/>
+      <w:pPr>
+        <w:ind w:left="4320" w:hanging="360"/>
+      </w:pPr>
+      <w:rPr>
+        <w:rFonts w:ascii="WingDings" w:hAnsi="WingDings" w:hint="default"/>
+      </w:rPr>
+    </w:lvl>
+    <w:lvl w:ilvl="6" w:tplc="04090001" w:tentative="1">
+      <w:start w:val="1"/>
+      <w:numFmt w:val="bullet"/>
+      <w:lvlText w:val=""/>
+      <w:lvlJc w:val="left"/>
+      <w:pPr>
+        <w:ind w:left="5040" w:hanging="360"/>
+      </w:pPr>
+      <w:rPr>
+        <w:rFonts w:ascii="Symbol" w:hAnsi="Symbol" w:hint="default"/>
+      </w:rPr>
+    </w:lvl>
+    <w:lvl w:ilvl="7" w:tplc="04090003" w:tentative="1">
+      <w:start w:val="1"/>
+      <w:numFmt w:val="bullet"/>
+      <w:lvlText w:val="o"/>
+      <w:lvlJc w:val="left"/>
+      <w:pPr>
+        <w:ind w:left="5760" w:hanging="360"/>
+      </w:pPr>
+      <w:rPr>
+        <w:rFonts w:ascii="Courier New" w:hAnsi="Courier New" w:cs="Courier New" w:hint="default"/>
+      </w:rPr>
+    </w:lvl>
+    <w:lvl w:ilvl="8" w:tplc="04090005" w:tentative="1">
+      <w:start w:val="1"/>
+      <w:numFmt w:val="bullet"/>
+      <w:lvlText w:val=""/>
+      <w:lvlJc w:val="left"/>
+      <w:pPr>
+        <w:ind w:left="6480" w:hanging="360"/>
+      </w:pPr>
+      <w:rPr>
+        <w:rFonts w:ascii="WingDings" w:hAnsi="WingDings" w:hint="default"/>
+      </w:rPr>
+    </w:lvl>
+  </w:abstractNum>
   <w:num w:numId="1" w16cid:durableId="2121991144">
-    <w:abstractNumId w:val="3"/>
+    <w:abstractNumId w:val="6"/>
   </w:num>
   <w:num w:numId="2" w16cid:durableId="1932084145">
+    <w:abstractNumId w:val="1"/>
+  </w:num>
+  <w:num w:numId="3" w16cid:durableId="1006176217">
+    <w:abstractNumId w:val="2"/>
+  </w:num>
+  <w:num w:numId="4" w16cid:durableId="1627000708">
+    <w:abstractNumId w:val="5"/>
+  </w:num>
+  <w:num w:numId="5" w16cid:durableId="524682686">
     <w:abstractNumId w:val="0"/>
   </w:num>
-  <w:num w:numId="3" w16cid:durableId="1006176217">
-    <w:abstractNumId w:val="1"/>
+  <w:num w:numId="6" w16cid:durableId="181556429">
+    <w:abstractNumId w:val="7"/>
   </w:num>
-  <w:num w:numId="4" w16cid:durableId="1627000708">
-    <w:abstractNumId w:val="2"/>
+  <w:num w:numId="7" w16cid:durableId="1247110406">
+    <w:abstractNumId w:val="4"/>
+  </w:num>
+  <w:num w:numId="8" w16cid:durableId="1524784632">
+    <w:abstractNumId w:val="3"/>
   </w:num>
 </w:numbering>
 </file>
 
 <file path=word/styles.xml><?xml version="1.0" encoding="utf-8"?>
-<w:styles xmlns:mc="http://schemas.openxmlformats.org/markup-compatibility/2006" xmlns:r="http://schemas.openxmlformats.org/officeDocument/2006/relationships" xmlns:w="http://schemas.openxmlformats.org/wordprocessingml/2006/main" xmlns:w14="http://schemas.microsoft.com/office/word/2010/wordml" xmlns:w15="http://schemas.microsoft.com/office/word/2012/wordml" xmlns:w16cex="http://schemas.microsoft.com/office/word/2018/wordml/cex" xmlns:w16cid="http://schemas.microsoft.com/office/word/2016/wordml/cid" xmlns:w16="http://schemas.microsoft.com/office/word/2018/wordml" xmlns:w16du="http://schemas.microsoft.com/office/word/2023/wordml/word16du" xmlns:w16sdtdh="http://schemas.microsoft.com/office/word/2020/wordml/sdtdatahash" xmlns:w16se="http://schemas.microsoft.com/office/word/2015/wordml/symex" mc:Ignorable="w14 w15 w16se w16cid w16 w16cex w16sdtdh w16du">
+<w:styles xmlns:mc="http://schemas.openxmlformats.org/markup-compatibility/2006" xmlns:r="http://schemas.openxmlformats.org/officeDocument/2006/relationships" xmlns:w="http://schemas.openxmlformats.org/wordprocessingml/2006/main" xmlns:w14="http://schemas.microsoft.com/office/word/2010/wordml" xmlns:w15="http://schemas.microsoft.com/office/word/2012/wordml" xmlns:w16cex="http://schemas.microsoft.com/office/word/2018/wordml/cex" xmlns:w16cid="http://schemas.microsoft.com/office/word/2016/wordml/cid" xmlns:w16="http://schemas.microsoft.com/office/word/2018/wordml" xmlns:w16sdtdh="http://schemas.microsoft.com/office/word/2020/wordml/sdtdatahash" xmlns:w16se="http://schemas.microsoft.com/office/word/2015/wordml/symex" mc:Ignorable="w14 w15 w16se w16cid w16 w16cex w16sdtdh">
   <w:docDefaults>
     <w:rPrDefault>
       <w:rPr>
@@ -3030,6 +5938,10 @@
 </go:gDocsCustomXmlDataStorage>
 </file>
 
+<file path=customXml/item2.xml><?xml version="1.0" encoding="utf-8"?>
+<b:Sources xmlns:b="http://schemas.openxmlformats.org/officeDocument/2006/bibliography" xmlns="http://schemas.openxmlformats.org/officeDocument/2006/bibliography" SelectedStyle="\APASixthEditionOfficeOnline.xsl" StyleName="APA" Version="6"/>
+</file>
+
 <file path=customXml/itemProps1.xml><?xml version="1.0" encoding="utf-8"?>
 <ds:datastoreItem xmlns:ds="http://schemas.openxmlformats.org/officeDocument/2006/customXml" ds:itemID="{11111111-1234-1234-1234-123412341234}">
   <ds:schemaRefs>
@@ -3037,4 +5949,12 @@
     <ds:schemaRef ds:uri="http://schemas.openxmlformats.org/officeDocument/2006/relationships"/>
   </ds:schemaRefs>
 </ds:datastoreItem>
+</file>
+
+<file path=customXml/itemProps2.xml><?xml version="1.0" encoding="utf-8"?>
+<ds:datastoreItem xmlns:ds="http://schemas.openxmlformats.org/officeDocument/2006/customXml" ds:itemID="{C67CDD4F-7CE8-4CF9-BDA3-CA7BD34F7F70}">
+  <ds:schemaRefs>
+    <ds:schemaRef ds:uri="http://schemas.openxmlformats.org/officeDocument/2006/bibliography"/>
+  </ds:schemaRefs>
+</ds:datastoreItem>
 </file>
</xml_diff>

<commit_message>
Updating of my resume
</commit_message>
<xml_diff>
--- a/My Resume/رزومه الکترونیک.docx
+++ b/My Resume/رزومه الکترونیک.docx
@@ -1,6 +1,6 @@
 
 <file path=word/document.xml><?xml version="1.0" encoding="utf-8"?>
-<w:document xmlns:wpc="http://schemas.microsoft.com/office/word/2010/wordprocessingCanvas" xmlns:cx="http://schemas.microsoft.com/office/drawing/2014/chartex" xmlns:cx1="http://schemas.microsoft.com/office/drawing/2015/9/8/chartex" xmlns:cx2="http://schemas.microsoft.com/office/drawing/2015/10/21/chartex" xmlns:cx3="http://schemas.microsoft.com/office/drawing/2016/5/9/chartex" xmlns:cx4="http://schemas.microsoft.com/office/drawing/2016/5/10/chartex" xmlns:cx5="http://schemas.microsoft.com/office/drawing/2016/5/11/chartex" xmlns:cx6="http://schemas.microsoft.com/office/drawing/2016/5/12/chartex" xmlns:cx7="http://schemas.microsoft.com/office/drawing/2016/5/13/chartex" xmlns:cx8="http://schemas.microsoft.com/office/drawing/2016/5/14/chartex" xmlns:mc="http://schemas.openxmlformats.org/markup-compatibility/2006" xmlns:aink="http://schemas.microsoft.com/office/drawing/2016/ink" xmlns:am3d="http://schemas.microsoft.com/office/drawing/2017/model3d" xmlns:o="urn:schemas-microsoft-com:office:office" xmlns:oel="http://schemas.microsoft.com/office/2019/extlst" xmlns:r="http://schemas.openxmlformats.org/officeDocument/2006/relationships" xmlns:m="http://schemas.openxmlformats.org/officeDocument/2006/math" xmlns:v="urn:schemas-microsoft-com:vml" xmlns:wp14="http://schemas.microsoft.com/office/word/2010/wordprocessingDrawing" xmlns:wp="http://schemas.openxmlformats.org/drawingml/2006/wordprocessingDrawing" xmlns:w10="urn:schemas-microsoft-com:office:word" xmlns:w="http://schemas.openxmlformats.org/wordprocessingml/2006/main" xmlns:w14="http://schemas.microsoft.com/office/word/2010/wordml" xmlns:w15="http://schemas.microsoft.com/office/word/2012/wordml" xmlns:w16cex="http://schemas.microsoft.com/office/word/2018/wordml/cex" xmlns:w16cid="http://schemas.microsoft.com/office/word/2016/wordml/cid" xmlns:w16="http://schemas.microsoft.com/office/word/2018/wordml" xmlns:w16du="http://schemas.microsoft.com/office/word/2023/wordml/word16du" xmlns:w16sdtdh="http://schemas.microsoft.com/office/word/2020/wordml/sdtdatahash" xmlns:w16se="http://schemas.microsoft.com/office/word/2015/wordml/symex" xmlns:wpg="http://schemas.microsoft.com/office/word/2010/wordprocessingGroup" xmlns:wpi="http://schemas.microsoft.com/office/word/2010/wordprocessingInk" xmlns:wne="http://schemas.microsoft.com/office/word/2006/wordml" xmlns:wps="http://schemas.microsoft.com/office/word/2010/wordprocessingShape" mc:Ignorable="w14 w15 w16se w16cid w16 w16cex w16sdtdh wp14">
+<w:document xmlns:wpc="http://schemas.microsoft.com/office/word/2010/wordprocessingCanvas" xmlns:cx="http://schemas.microsoft.com/office/drawing/2014/chartex" xmlns:cx1="http://schemas.microsoft.com/office/drawing/2015/9/8/chartex" xmlns:cx2="http://schemas.microsoft.com/office/drawing/2015/10/21/chartex" xmlns:cx3="http://schemas.microsoft.com/office/drawing/2016/5/9/chartex" xmlns:cx4="http://schemas.microsoft.com/office/drawing/2016/5/10/chartex" xmlns:cx5="http://schemas.microsoft.com/office/drawing/2016/5/11/chartex" xmlns:cx6="http://schemas.microsoft.com/office/drawing/2016/5/12/chartex" xmlns:cx7="http://schemas.microsoft.com/office/drawing/2016/5/13/chartex" xmlns:cx8="http://schemas.microsoft.com/office/drawing/2016/5/14/chartex" xmlns:mc="http://schemas.openxmlformats.org/markup-compatibility/2006" xmlns:aink="http://schemas.microsoft.com/office/drawing/2016/ink" xmlns:am3d="http://schemas.microsoft.com/office/drawing/2017/model3d" xmlns:o="urn:schemas-microsoft-com:office:office" xmlns:oel="http://schemas.microsoft.com/office/2019/extlst" xmlns:r="http://schemas.openxmlformats.org/officeDocument/2006/relationships" xmlns:m="http://schemas.openxmlformats.org/officeDocument/2006/math" xmlns:v="urn:schemas-microsoft-com:vml" xmlns:wp14="http://schemas.microsoft.com/office/word/2010/wordprocessingDrawing" xmlns:wp="http://schemas.openxmlformats.org/drawingml/2006/wordprocessingDrawing" xmlns:w10="urn:schemas-microsoft-com:office:word" xmlns:w="http://schemas.openxmlformats.org/wordprocessingml/2006/main" xmlns:w14="http://schemas.microsoft.com/office/word/2010/wordml" xmlns:w15="http://schemas.microsoft.com/office/word/2012/wordml" xmlns:w16cex="http://schemas.microsoft.com/office/word/2018/wordml/cex" xmlns:w16cid="http://schemas.microsoft.com/office/word/2016/wordml/cid" xmlns:w16="http://schemas.microsoft.com/office/word/2018/wordml" xmlns:w16du="http://schemas.microsoft.com/office/word/2023/wordml/word16du" xmlns:w16sdtdh="http://schemas.microsoft.com/office/word/2020/wordml/sdtdatahash" xmlns:w16se="http://schemas.microsoft.com/office/word/2015/wordml/symex" xmlns:wpg="http://schemas.microsoft.com/office/word/2010/wordprocessingGroup" xmlns:wpi="http://schemas.microsoft.com/office/word/2010/wordprocessingInk" xmlns:wne="http://schemas.microsoft.com/office/word/2006/wordml" xmlns:wps="http://schemas.microsoft.com/office/word/2010/wordprocessingShape" mc:Ignorable="w14 w15 w16se w16cid w16 w16cex w16sdtdh w16du wp14">
   <w:body>
     <w:p>
       <w:pPr>
@@ -146,46 +146,6 @@
           <w:szCs w:val="24"/>
           <w:rtl/>
         </w:rPr>
-        <w:t xml:space="preserve">متولد 1359 </w:t>
-      </w:r>
-      <w:r>
-        <w:rPr>
-          <w:rFonts w:hint="cs"/>
-          <w:sz w:val="24"/>
-          <w:szCs w:val="24"/>
-          <w:rtl/>
-        </w:rPr>
-        <w:t xml:space="preserve">- </w:t>
-      </w:r>
-      <w:r>
-        <w:rPr>
-          <w:sz w:val="24"/>
-          <w:szCs w:val="24"/>
-          <w:rtl/>
-        </w:rPr>
-        <w:t>تهران</w:t>
-      </w:r>
-    </w:p>
-    <w:p>
-      <w:pPr>
-        <w:pStyle w:val="ListParagraph"/>
-        <w:numPr>
-          <w:ilvl w:val="0"/>
-          <w:numId w:val="7"/>
-        </w:numPr>
-        <w:bidi/>
-        <w:ind w:left="340"/>
-        <w:rPr>
-          <w:sz w:val="24"/>
-          <w:szCs w:val="24"/>
-        </w:rPr>
-      </w:pPr>
-      <w:r>
-        <w:rPr>
-          <w:sz w:val="24"/>
-          <w:szCs w:val="24"/>
-          <w:rtl/>
-        </w:rPr>
         <w:t>متاهل</w:t>
       </w:r>
       <w:r>
@@ -1788,27 +1748,15 @@
           <w:szCs w:val="24"/>
           <w:rtl/>
         </w:rPr>
-        <w:t>تعمیر انواع نشان دهند</w:t>
-      </w:r>
-      <w:r>
-        <w:rPr>
-          <w:rFonts w:hint="cs"/>
-          <w:color w:val="000000"/>
-          <w:sz w:val="24"/>
-          <w:szCs w:val="24"/>
-          <w:rtl/>
-        </w:rPr>
-        <w:t>ه</w:t>
-      </w:r>
-      <w:r>
-        <w:rPr>
-          <w:rFonts w:hint="cs"/>
-          <w:color w:val="000000"/>
-          <w:sz w:val="24"/>
-          <w:szCs w:val="24"/>
-          <w:rtl/>
-        </w:rPr>
-        <w:t xml:space="preserve"> های الکترونیکی و جایرویی </w:t>
+        <w:t xml:space="preserve">اشنایی کامل با سیستم های الکترونیکی هلی کوپترهای </w:t>
+      </w:r>
+      <w:r>
+        <w:rPr>
+          <w:color w:val="000000"/>
+          <w:sz w:val="24"/>
+          <w:szCs w:val="24"/>
+        </w:rPr>
+        <w:t>205, 206, 212, 214, 412, SH-3D</w:t>
       </w:r>
     </w:p>
     <w:p>
@@ -1834,13 +1782,47 @@
       </w:pPr>
       <w:r>
         <w:rPr>
-          <w:rFonts w:hint="cs"/>
-          <w:color w:val="000000"/>
-          <w:sz w:val="24"/>
-          <w:szCs w:val="24"/>
-          <w:rtl/>
-        </w:rPr>
-        <w:t>سابقه کار روی هلی کوپتر در خط پرواز و انجام تست های پروازی</w:t>
+          <w:color w:val="000000"/>
+          <w:sz w:val="24"/>
+          <w:szCs w:val="24"/>
+          <w:rtl/>
+        </w:rPr>
+        <w:t xml:space="preserve">نرم افزار </w:t>
+      </w:r>
+      <w:r>
+        <w:rPr>
+          <w:color w:val="000000"/>
+          <w:sz w:val="24"/>
+          <w:szCs w:val="24"/>
+        </w:rPr>
+        <w:t>Altium Designer</w:t>
+      </w:r>
+      <w:r>
+        <w:rPr>
+          <w:color w:val="000000"/>
+          <w:sz w:val="24"/>
+          <w:szCs w:val="24"/>
+          <w:rtl/>
+        </w:rPr>
+        <w:t xml:space="preserve"> – پ</w:t>
+      </w:r>
+      <w:r>
+        <w:rPr>
+          <w:color w:val="000000"/>
+          <w:sz w:val="24"/>
+          <w:szCs w:val="24"/>
+          <w:rtl/>
+        </w:rPr>
+        <w:t>ی</w:t>
+      </w:r>
+      <w:r>
+        <w:rPr>
+          <w:color w:val="000000"/>
+          <w:sz w:val="24"/>
+          <w:szCs w:val="24"/>
+          <w:rtl/>
+        </w:rPr>
+        <w:t>شرفته</w:t>
       </w:r>
     </w:p>
     <w:p>
@@ -1866,21 +1848,114 @@
       </w:pPr>
       <w:r>
         <w:rPr>
+          <w:color w:val="000000"/>
+          <w:sz w:val="24"/>
+          <w:szCs w:val="24"/>
+          <w:rtl/>
+        </w:rPr>
+        <w:t>برنامه نو</w:t>
+      </w:r>
+      <w:r>
+        <w:rPr>
+          <w:color w:val="000000"/>
+          <w:sz w:val="24"/>
+          <w:szCs w:val="24"/>
+          <w:rtl/>
+        </w:rPr>
+        <w:t>ی</w:t>
+      </w:r>
+      <w:r>
+        <w:rPr>
+          <w:color w:val="000000"/>
+          <w:sz w:val="24"/>
+          <w:szCs w:val="24"/>
+          <w:rtl/>
+        </w:rPr>
+        <w:t>س</w:t>
+      </w:r>
+      <w:r>
+        <w:rPr>
+          <w:color w:val="000000"/>
+          <w:sz w:val="24"/>
+          <w:szCs w:val="24"/>
+          <w:rtl/>
+        </w:rPr>
+        <w:t>ی</w:t>
+      </w:r>
+      <w:r>
+        <w:rPr>
+          <w:color w:val="000000"/>
+          <w:sz w:val="24"/>
+          <w:szCs w:val="24"/>
+          <w:rtl/>
+        </w:rPr>
+        <w:t xml:space="preserve"> </w:t>
+      </w:r>
+      <w:r>
+        <w:rPr>
+          <w:color w:val="000000"/>
+          <w:sz w:val="24"/>
+          <w:szCs w:val="24"/>
+        </w:rPr>
+        <w:t>C embedded</w:t>
+      </w:r>
+      <w:r>
+        <w:rPr>
+          <w:color w:val="000000"/>
+          <w:sz w:val="24"/>
+          <w:szCs w:val="24"/>
+          <w:rtl/>
+        </w:rPr>
+        <w:t xml:space="preserve"> </w:t>
+      </w:r>
+      <w:r>
+        <w:rPr>
+          <w:color w:val="000000"/>
+          <w:sz w:val="24"/>
+          <w:szCs w:val="24"/>
+        </w:rPr>
+        <w:t xml:space="preserve"> </w:t>
+      </w:r>
+      <w:r>
+        <w:rPr>
           <w:rFonts w:hint="cs"/>
           <w:color w:val="000000"/>
           <w:sz w:val="24"/>
           <w:szCs w:val="24"/>
           <w:rtl/>
-        </w:rPr>
-        <w:t xml:space="preserve">اشنایی کامل با سیستم های الکترونیکی هلی کوپترهای </w:t>
-      </w:r>
-      <w:r>
-        <w:rPr>
-          <w:color w:val="000000"/>
-          <w:sz w:val="24"/>
-          <w:szCs w:val="24"/>
-        </w:rPr>
-        <w:t>205, 206, 212, 214, 412, SH-3D</w:t>
+          <w:lang w:bidi="fa-IR"/>
+        </w:rPr>
+        <w:t xml:space="preserve">و </w:t>
+      </w:r>
+      <w:r>
+        <w:rPr>
+          <w:color w:val="000000"/>
+          <w:sz w:val="24"/>
+          <w:szCs w:val="24"/>
+          <w:lang w:bidi="fa-IR"/>
+        </w:rPr>
+        <w:t xml:space="preserve">C++ </w:t>
+      </w:r>
+      <w:r>
+        <w:rPr>
+          <w:rFonts w:hint="cs"/>
+          <w:color w:val="000000"/>
+          <w:sz w:val="24"/>
+          <w:szCs w:val="24"/>
+          <w:rtl/>
+          <w:lang w:bidi="fa-IR"/>
+        </w:rPr>
+        <w:t xml:space="preserve"> </w:t>
+      </w:r>
+      <w:r>
+        <w:rPr>
+          <w:rFonts w:hint="cs"/>
+          <w:color w:val="000000"/>
+          <w:sz w:val="24"/>
+          <w:szCs w:val="24"/>
+          <w:rtl/>
+        </w:rPr>
+        <w:t>پیشرفته</w:t>
       </w:r>
     </w:p>
     <w:p>
@@ -1897,7 +1972,8 @@
           <w:between w:val="nil"/>
         </w:pBdr>
         <w:bidi/>
-        <w:spacing w:after="0"/>
+        <w:spacing w:after="0" w:line="240" w:lineRule="auto"/>
+        <w:ind w:left="714" w:hanging="357"/>
         <w:rPr>
           <w:color w:val="000000"/>
           <w:sz w:val="24"/>
@@ -1919,34 +1995,16 @@
           <w:sz w:val="24"/>
           <w:szCs w:val="24"/>
         </w:rPr>
-        <w:t>Altium Designer</w:t>
-      </w:r>
-      <w:r>
-        <w:rPr>
-          <w:color w:val="000000"/>
-          <w:sz w:val="24"/>
-          <w:szCs w:val="24"/>
-          <w:rtl/>
-        </w:rPr>
-        <w:t xml:space="preserve"> – پ</w:t>
-      </w:r>
-      <w:r>
-        <w:rPr>
-          <w:color w:val="000000"/>
-          <w:sz w:val="24"/>
-          <w:szCs w:val="24"/>
-          <w:rtl/>
-        </w:rPr>
-        <w:t>ی</w:t>
-      </w:r>
-      <w:r>
-        <w:rPr>
-          <w:color w:val="000000"/>
-          <w:sz w:val="24"/>
-          <w:szCs w:val="24"/>
-          <w:rtl/>
-        </w:rPr>
-        <w:t>شرفته</w:t>
+        <w:t>Solid work</w:t>
+      </w:r>
+      <w:r>
+        <w:rPr>
+          <w:color w:val="000000"/>
+          <w:sz w:val="24"/>
+          <w:szCs w:val="24"/>
+          <w:rtl/>
+        </w:rPr>
+        <w:t xml:space="preserve"> متوسط</w:t>
       </w:r>
     </w:p>
     <w:p>
@@ -1963,188 +2021,6 @@
           <w:between w:val="nil"/>
         </w:pBdr>
         <w:bidi/>
-        <w:spacing w:after="0"/>
-        <w:rPr>
-          <w:color w:val="000000"/>
-          <w:sz w:val="24"/>
-          <w:szCs w:val="24"/>
-        </w:rPr>
-      </w:pPr>
-      <w:r>
-        <w:rPr>
-          <w:color w:val="000000"/>
-          <w:sz w:val="24"/>
-          <w:szCs w:val="24"/>
-          <w:rtl/>
-        </w:rPr>
-        <w:t>برنامه نو</w:t>
-      </w:r>
-      <w:r>
-        <w:rPr>
-          <w:color w:val="000000"/>
-          <w:sz w:val="24"/>
-          <w:szCs w:val="24"/>
-          <w:rtl/>
-        </w:rPr>
-        <w:t>ی</w:t>
-      </w:r>
-      <w:r>
-        <w:rPr>
-          <w:color w:val="000000"/>
-          <w:sz w:val="24"/>
-          <w:szCs w:val="24"/>
-          <w:rtl/>
-        </w:rPr>
-        <w:t>س</w:t>
-      </w:r>
-      <w:r>
-        <w:rPr>
-          <w:color w:val="000000"/>
-          <w:sz w:val="24"/>
-          <w:szCs w:val="24"/>
-          <w:rtl/>
-        </w:rPr>
-        <w:t>ی</w:t>
-      </w:r>
-      <w:r>
-        <w:rPr>
-          <w:color w:val="000000"/>
-          <w:sz w:val="24"/>
-          <w:szCs w:val="24"/>
-          <w:rtl/>
-        </w:rPr>
-        <w:t xml:space="preserve"> </w:t>
-      </w:r>
-      <w:r>
-        <w:rPr>
-          <w:color w:val="000000"/>
-          <w:sz w:val="24"/>
-          <w:szCs w:val="24"/>
-        </w:rPr>
-        <w:t>C embedded</w:t>
-      </w:r>
-      <w:r>
-        <w:rPr>
-          <w:color w:val="000000"/>
-          <w:sz w:val="24"/>
-          <w:szCs w:val="24"/>
-          <w:rtl/>
-        </w:rPr>
-        <w:t xml:space="preserve"> </w:t>
-      </w:r>
-      <w:r>
-        <w:rPr>
-          <w:color w:val="000000"/>
-          <w:sz w:val="24"/>
-          <w:szCs w:val="24"/>
-        </w:rPr>
-        <w:t xml:space="preserve"> </w:t>
-      </w:r>
-      <w:r>
-        <w:rPr>
-          <w:rFonts w:hint="cs"/>
-          <w:color w:val="000000"/>
-          <w:sz w:val="24"/>
-          <w:szCs w:val="24"/>
-          <w:rtl/>
-          <w:lang w:bidi="fa-IR"/>
-        </w:rPr>
-        <w:t xml:space="preserve">و </w:t>
-      </w:r>
-      <w:r>
-        <w:rPr>
-          <w:color w:val="000000"/>
-          <w:sz w:val="24"/>
-          <w:szCs w:val="24"/>
-          <w:lang w:bidi="fa-IR"/>
-        </w:rPr>
-        <w:t xml:space="preserve">C++ </w:t>
-      </w:r>
-      <w:r>
-        <w:rPr>
-          <w:rFonts w:hint="cs"/>
-          <w:color w:val="000000"/>
-          <w:sz w:val="24"/>
-          <w:szCs w:val="24"/>
-          <w:rtl/>
-          <w:lang w:bidi="fa-IR"/>
-        </w:rPr>
-        <w:t xml:space="preserve"> </w:t>
-      </w:r>
-      <w:r>
-        <w:rPr>
-          <w:rFonts w:hint="cs"/>
-          <w:color w:val="000000"/>
-          <w:sz w:val="24"/>
-          <w:szCs w:val="24"/>
-          <w:rtl/>
-        </w:rPr>
-        <w:t>پیشرفته</w:t>
-      </w:r>
-    </w:p>
-    <w:p>
-      <w:pPr>
-        <w:numPr>
-          <w:ilvl w:val="0"/>
-          <w:numId w:val="1"/>
-        </w:numPr>
-        <w:pBdr>
-          <w:top w:val="nil"/>
-          <w:left w:val="nil"/>
-          <w:bottom w:val="nil"/>
-          <w:right w:val="nil"/>
-          <w:between w:val="nil"/>
-        </w:pBdr>
-        <w:bidi/>
-        <w:spacing w:after="0" w:line="240" w:lineRule="auto"/>
-        <w:ind w:left="714" w:hanging="357"/>
-        <w:rPr>
-          <w:color w:val="000000"/>
-          <w:sz w:val="24"/>
-          <w:szCs w:val="24"/>
-        </w:rPr>
-      </w:pPr>
-      <w:r>
-        <w:rPr>
-          <w:color w:val="000000"/>
-          <w:sz w:val="24"/>
-          <w:szCs w:val="24"/>
-          <w:rtl/>
-        </w:rPr>
-        <w:t xml:space="preserve">نرم افزار </w:t>
-      </w:r>
-      <w:r>
-        <w:rPr>
-          <w:color w:val="000000"/>
-          <w:sz w:val="24"/>
-          <w:szCs w:val="24"/>
-        </w:rPr>
-        <w:t>Solid work</w:t>
-      </w:r>
-      <w:r>
-        <w:rPr>
-          <w:color w:val="000000"/>
-          <w:sz w:val="24"/>
-          <w:szCs w:val="24"/>
-          <w:rtl/>
-        </w:rPr>
-        <w:t xml:space="preserve"> متوسط</w:t>
-      </w:r>
-    </w:p>
-    <w:p>
-      <w:pPr>
-        <w:numPr>
-          <w:ilvl w:val="0"/>
-          <w:numId w:val="1"/>
-        </w:numPr>
-        <w:pBdr>
-          <w:top w:val="nil"/>
-          <w:left w:val="nil"/>
-          <w:bottom w:val="nil"/>
-          <w:right w:val="nil"/>
-          <w:between w:val="nil"/>
-        </w:pBdr>
-        <w:bidi/>
         <w:spacing w:line="240" w:lineRule="auto"/>
         <w:ind w:left="714" w:hanging="357"/>
         <w:rPr>
@@ -2240,7 +2116,7 @@
           <w:sz w:val="24"/>
           <w:szCs w:val="24"/>
         </w:rPr>
-        <w:t>AVR, PIC, STM32, Renesas, LPC</w:t>
+        <w:t>PIC, STM32, Renesas</w:t>
       </w:r>
     </w:p>
     <w:p>
@@ -2274,7 +2150,7 @@
           <w:rtl/>
           <w:lang w:bidi="fa-IR"/>
         </w:rPr>
-        <w:t xml:space="preserve">تسلط روی نرم افزار </w:t>
+        <w:t xml:space="preserve">تسلط به ارتباطات </w:t>
       </w:r>
       <w:r>
         <w:rPr>
@@ -2283,11 +2159,16 @@
           <w:szCs w:val="24"/>
           <w:lang w:bidi="fa-IR"/>
         </w:rPr>
-        <w:t>Office</w:t>
-      </w:r>
-    </w:p>
-    <w:p>
-      <w:pPr>
+        <w:t xml:space="preserve">CAN, SPI, I2C, USART </w:t>
+      </w:r>
+    </w:p>
+    <w:p>
+      <w:pPr>
+        <w:pStyle w:val="ListParagraph"/>
+        <w:numPr>
+          <w:ilvl w:val="0"/>
+          <w:numId w:val="1"/>
+        </w:numPr>
         <w:pBdr>
           <w:top w:val="nil"/>
           <w:left w:val="nil"/>
@@ -2296,13 +2177,42 @@
           <w:between w:val="nil"/>
         </w:pBdr>
         <w:bidi/>
-        <w:rPr>
-          <w:b/>
-          <w:sz w:val="24"/>
-          <w:szCs w:val="24"/>
-          <w:u w:val="single"/>
-        </w:rPr>
-      </w:pPr>
+        <w:spacing w:after="0" w:line="240" w:lineRule="auto"/>
+        <w:rPr>
+          <w:color w:val="000000"/>
+          <w:sz w:val="24"/>
+          <w:szCs w:val="24"/>
+        </w:rPr>
+      </w:pPr>
+      <w:r>
+        <w:rPr>
+          <w:rFonts w:hint="cs"/>
+          <w:color w:val="000000"/>
+          <w:sz w:val="24"/>
+          <w:szCs w:val="24"/>
+          <w:rtl/>
+          <w:lang w:bidi="fa-IR"/>
+        </w:rPr>
+        <w:t xml:space="preserve">اشنا به الزامات </w:t>
+      </w:r>
+      <w:r>
+        <w:rPr>
+          <w:color w:val="000000"/>
+          <w:sz w:val="24"/>
+          <w:szCs w:val="24"/>
+          <w:lang w:bidi="fa-IR"/>
+        </w:rPr>
+        <w:t>EMI, EM</w:t>
+      </w:r>
+      <w:r>
+        <w:rPr>
+          <w:color w:val="000000"/>
+          <w:sz w:val="24"/>
+          <w:szCs w:val="24"/>
+          <w:lang w:bidi="fa-IR"/>
+        </w:rPr>
+        <w:t>C</w:t>
+      </w:r>
     </w:p>
     <w:p>
       <w:pPr>
@@ -2314,13 +2224,11 @@
           <w:between w:val="nil"/>
         </w:pBdr>
         <w:bidi/>
-        <w:ind w:left="720"/>
-        <w:rPr>
-          <w:b/>
-          <w:sz w:val="24"/>
-          <w:szCs w:val="24"/>
-          <w:u w:val="single"/>
-          <w:rtl/>
+        <w:spacing w:after="0" w:line="240" w:lineRule="auto"/>
+        <w:rPr>
+          <w:color w:val="000000"/>
+          <w:sz w:val="24"/>
+          <w:szCs w:val="24"/>
         </w:rPr>
         <w:sectPr>
           <w:type w:val="continuous"/>
@@ -2332,6 +2240,24 @@
             <w:col w:w="6624"/>
           </w:cols>
         </w:sectPr>
+      </w:pPr>
+    </w:p>
+    <w:p>
+      <w:pPr>
+        <w:pBdr>
+          <w:top w:val="nil"/>
+          <w:left w:val="nil"/>
+          <w:bottom w:val="nil"/>
+          <w:right w:val="nil"/>
+          <w:between w:val="nil"/>
+        </w:pBdr>
+        <w:bidi/>
+        <w:rPr>
+          <w:b/>
+          <w:sz w:val="28"/>
+          <w:szCs w:val="28"/>
+          <w:u w:val="single"/>
+        </w:rPr>
       </w:pPr>
     </w:p>
     <w:p>
@@ -2871,29 +2797,90 @@
           <w:sz w:val="28"/>
           <w:szCs w:val="28"/>
           <w:rtl/>
+        </w:rPr>
+        <w:t>مهندسی معکوس</w:t>
+      </w:r>
+      <w:r>
+        <w:rPr>
+          <w:color w:val="000000"/>
+          <w:sz w:val="28"/>
+          <w:szCs w:val="28"/>
+          <w:rtl/>
+        </w:rPr>
+        <w:t xml:space="preserve"> ساعت د</w:t>
+      </w:r>
+      <w:r>
+        <w:rPr>
+          <w:color w:val="000000"/>
+          <w:sz w:val="28"/>
+          <w:szCs w:val="28"/>
+          <w:rtl/>
+        </w:rPr>
+        <w:t>ی</w:t>
+      </w:r>
+      <w:r>
+        <w:rPr>
+          <w:color w:val="000000"/>
+          <w:sz w:val="28"/>
+          <w:szCs w:val="28"/>
+          <w:rtl/>
+        </w:rPr>
+        <w:t>ج</w:t>
+      </w:r>
+      <w:r>
+        <w:rPr>
+          <w:color w:val="000000"/>
+          <w:sz w:val="28"/>
+          <w:szCs w:val="28"/>
+          <w:rtl/>
+        </w:rPr>
+        <w:t>ی</w:t>
+      </w:r>
+      <w:r>
+        <w:rPr>
+          <w:color w:val="000000"/>
+          <w:sz w:val="28"/>
+          <w:szCs w:val="28"/>
+          <w:rtl/>
+        </w:rPr>
+        <w:t>تال هواپ</w:t>
+      </w:r>
+      <w:r>
+        <w:rPr>
+          <w:color w:val="000000"/>
+          <w:sz w:val="28"/>
+          <w:szCs w:val="28"/>
+          <w:rtl/>
+        </w:rPr>
+        <w:t>ی</w:t>
+      </w:r>
+      <w:r>
+        <w:rPr>
+          <w:color w:val="000000"/>
+          <w:sz w:val="28"/>
+          <w:szCs w:val="28"/>
+          <w:rtl/>
+        </w:rPr>
+        <w:t xml:space="preserve">ما </w:t>
+      </w:r>
+      <w:r>
+        <w:rPr>
+          <w:color w:val="000000"/>
+          <w:sz w:val="28"/>
+          <w:szCs w:val="28"/>
+        </w:rPr>
+        <w:t>M800</w:t>
+      </w:r>
+      <w:r>
+        <w:rPr>
+          <w:rFonts w:hint="cs"/>
+          <w:color w:val="000000"/>
+          <w:sz w:val="28"/>
+          <w:szCs w:val="28"/>
+          <w:rtl/>
           <w:lang w:bidi="fa-IR"/>
         </w:rPr>
-        <w:t xml:space="preserve">تست و ارزیابی عملکرد </w:t>
-      </w:r>
-      <w:r>
-        <w:rPr>
-          <w:color w:val="000000"/>
-          <w:sz w:val="28"/>
-          <w:szCs w:val="28"/>
-          <w:lang w:bidi="fa-IR"/>
-        </w:rPr>
-        <w:t>CVR/FDR</w:t>
-      </w:r>
-      <w:r>
-        <w:rPr>
-          <w:rFonts w:hint="cs"/>
-          <w:color w:val="000000"/>
-          <w:sz w:val="28"/>
-          <w:szCs w:val="28"/>
-          <w:rtl/>
-          <w:lang w:bidi="fa-IR"/>
-        </w:rPr>
-        <w:t xml:space="preserve"> نصب شده و انجام تست های پروازی مورد نیاز </w:t>
+        <w:t xml:space="preserve"> </w:t>
       </w:r>
     </w:p>
     <w:p>
@@ -2919,95 +2906,233 @@
       </w:pPr>
       <w:r>
         <w:rPr>
-          <w:rFonts w:hint="cs"/>
-          <w:color w:val="000000"/>
-          <w:sz w:val="28"/>
-          <w:szCs w:val="28"/>
-          <w:rtl/>
-        </w:rPr>
-        <w:t>مهندسی معکوس</w:t>
-      </w:r>
-      <w:r>
-        <w:rPr>
-          <w:color w:val="000000"/>
-          <w:sz w:val="28"/>
-          <w:szCs w:val="28"/>
-          <w:rtl/>
-        </w:rPr>
-        <w:t xml:space="preserve"> ساعت د</w:t>
-      </w:r>
-      <w:r>
-        <w:rPr>
-          <w:color w:val="000000"/>
-          <w:sz w:val="28"/>
-          <w:szCs w:val="28"/>
-          <w:rtl/>
-        </w:rPr>
-        <w:t>ی</w:t>
-      </w:r>
-      <w:r>
-        <w:rPr>
-          <w:color w:val="000000"/>
-          <w:sz w:val="28"/>
-          <w:szCs w:val="28"/>
-          <w:rtl/>
-        </w:rPr>
-        <w:t>ج</w:t>
-      </w:r>
-      <w:r>
-        <w:rPr>
-          <w:color w:val="000000"/>
-          <w:sz w:val="28"/>
-          <w:szCs w:val="28"/>
-          <w:rtl/>
-        </w:rPr>
-        <w:t>ی</w:t>
-      </w:r>
-      <w:r>
-        <w:rPr>
-          <w:color w:val="000000"/>
-          <w:sz w:val="28"/>
-          <w:szCs w:val="28"/>
-          <w:rtl/>
-        </w:rPr>
-        <w:t>تال هواپ</w:t>
-      </w:r>
-      <w:r>
-        <w:rPr>
-          <w:color w:val="000000"/>
-          <w:sz w:val="28"/>
-          <w:szCs w:val="28"/>
-          <w:rtl/>
-        </w:rPr>
-        <w:t>ی</w:t>
-      </w:r>
-      <w:r>
-        <w:rPr>
-          <w:color w:val="000000"/>
-          <w:sz w:val="28"/>
-          <w:szCs w:val="28"/>
-          <w:rtl/>
-        </w:rPr>
-        <w:t xml:space="preserve">ما </w:t>
-      </w:r>
-      <w:r>
-        <w:rPr>
-          <w:color w:val="000000"/>
-          <w:sz w:val="28"/>
-          <w:szCs w:val="28"/>
-        </w:rPr>
-        <w:t>M800</w:t>
-      </w:r>
-      <w:r>
-        <w:rPr>
-          <w:rFonts w:hint="cs"/>
-          <w:color w:val="000000"/>
-          <w:sz w:val="28"/>
-          <w:szCs w:val="28"/>
-          <w:rtl/>
-          <w:lang w:bidi="fa-IR"/>
+          <w:color w:val="000000"/>
+          <w:sz w:val="28"/>
+          <w:szCs w:val="28"/>
+          <w:rtl/>
+        </w:rPr>
+        <w:t>طراح</w:t>
+      </w:r>
+      <w:r>
+        <w:rPr>
+          <w:color w:val="000000"/>
+          <w:sz w:val="28"/>
+          <w:szCs w:val="28"/>
+          <w:rtl/>
+        </w:rPr>
+        <w:t>ی</w:t>
+      </w:r>
+      <w:r>
+        <w:rPr>
+          <w:color w:val="000000"/>
+          <w:sz w:val="28"/>
+          <w:szCs w:val="28"/>
         </w:rPr>
         <w:t xml:space="preserve"> </w:t>
+      </w:r>
+      <w:r>
+        <w:rPr>
+          <w:color w:val="000000"/>
+          <w:sz w:val="28"/>
+          <w:szCs w:val="28"/>
+          <w:rtl/>
+        </w:rPr>
+        <w:t>و اجرا</w:t>
+      </w:r>
+      <w:r>
+        <w:rPr>
+          <w:color w:val="000000"/>
+          <w:sz w:val="28"/>
+          <w:szCs w:val="28"/>
+          <w:rtl/>
+        </w:rPr>
+        <w:t>ی</w:t>
+      </w:r>
+      <w:r>
+        <w:rPr>
+          <w:color w:val="000000"/>
+          <w:sz w:val="28"/>
+          <w:szCs w:val="28"/>
+          <w:rtl/>
+        </w:rPr>
+        <w:t xml:space="preserve"> </w:t>
+      </w:r>
+      <w:r>
+        <w:rPr>
+          <w:color w:val="000000"/>
+          <w:sz w:val="28"/>
+          <w:szCs w:val="28"/>
+        </w:rPr>
+        <w:t>wiring</w:t>
+      </w:r>
+      <w:r>
+        <w:rPr>
+          <w:color w:val="000000"/>
+          <w:sz w:val="28"/>
+          <w:szCs w:val="28"/>
+          <w:rtl/>
+        </w:rPr>
+        <w:t xml:space="preserve"> </w:t>
+      </w:r>
+      <w:r>
+        <w:rPr>
+          <w:color w:val="000000"/>
+          <w:sz w:val="28"/>
+          <w:szCs w:val="28"/>
+          <w:rtl/>
+        </w:rPr>
+        <w:t>جا</w:t>
+      </w:r>
+      <w:r>
+        <w:rPr>
+          <w:color w:val="000000"/>
+          <w:sz w:val="28"/>
+          <w:szCs w:val="28"/>
+          <w:rtl/>
+        </w:rPr>
+        <w:t>ی</w:t>
+      </w:r>
+      <w:r>
+        <w:rPr>
+          <w:color w:val="000000"/>
+          <w:sz w:val="28"/>
+          <w:szCs w:val="28"/>
+          <w:rtl/>
+        </w:rPr>
+        <w:t>گز</w:t>
+      </w:r>
+      <w:r>
+        <w:rPr>
+          <w:color w:val="000000"/>
+          <w:sz w:val="28"/>
+          <w:szCs w:val="28"/>
+          <w:rtl/>
+        </w:rPr>
+        <w:t>ی</w:t>
+      </w:r>
+      <w:r>
+        <w:rPr>
+          <w:color w:val="000000"/>
+          <w:sz w:val="28"/>
+          <w:szCs w:val="28"/>
+          <w:rtl/>
+        </w:rPr>
+        <w:t>ن</w:t>
+      </w:r>
+      <w:r>
+        <w:rPr>
+          <w:color w:val="000000"/>
+          <w:sz w:val="28"/>
+          <w:szCs w:val="28"/>
+          <w:rtl/>
+        </w:rPr>
+        <w:t>ی</w:t>
+      </w:r>
+      <w:r>
+        <w:rPr>
+          <w:color w:val="000000"/>
+          <w:sz w:val="28"/>
+          <w:szCs w:val="28"/>
+          <w:rtl/>
+        </w:rPr>
+        <w:t xml:space="preserve"> ساعت ها</w:t>
+      </w:r>
+      <w:r>
+        <w:rPr>
+          <w:color w:val="000000"/>
+          <w:sz w:val="28"/>
+          <w:szCs w:val="28"/>
+          <w:rtl/>
+        </w:rPr>
+        <w:t>ی</w:t>
+      </w:r>
+      <w:r>
+        <w:rPr>
+          <w:color w:val="000000"/>
+          <w:sz w:val="28"/>
+          <w:szCs w:val="28"/>
+          <w:rtl/>
+        </w:rPr>
+        <w:t xml:space="preserve"> </w:t>
+      </w:r>
+      <w:r>
+        <w:rPr>
+          <w:color w:val="000000"/>
+          <w:sz w:val="28"/>
+          <w:szCs w:val="28"/>
+        </w:rPr>
+        <w:t>M800 Davtron</w:t>
+      </w:r>
+      <w:r>
+        <w:rPr>
+          <w:color w:val="000000"/>
+          <w:sz w:val="28"/>
+          <w:szCs w:val="28"/>
+          <w:rtl/>
+        </w:rPr>
+        <w:t xml:space="preserve"> رو</w:t>
+      </w:r>
+      <w:r>
+        <w:rPr>
+          <w:color w:val="000000"/>
+          <w:sz w:val="28"/>
+          <w:szCs w:val="28"/>
+          <w:rtl/>
+        </w:rPr>
+        <w:t>ی</w:t>
+      </w:r>
+      <w:r>
+        <w:rPr>
+          <w:color w:val="000000"/>
+          <w:sz w:val="28"/>
+          <w:szCs w:val="28"/>
+          <w:rtl/>
+        </w:rPr>
+        <w:t xml:space="preserve"> هل</w:t>
+      </w:r>
+      <w:r>
+        <w:rPr>
+          <w:color w:val="000000"/>
+          <w:sz w:val="28"/>
+          <w:szCs w:val="28"/>
+          <w:rtl/>
+        </w:rPr>
+        <w:t>ی</w:t>
+      </w:r>
+      <w:r>
+        <w:rPr>
+          <w:color w:val="000000"/>
+          <w:sz w:val="28"/>
+          <w:szCs w:val="28"/>
+          <w:rtl/>
+        </w:rPr>
+        <w:t xml:space="preserve"> کوپترها</w:t>
+      </w:r>
+      <w:r>
+        <w:rPr>
+          <w:color w:val="000000"/>
+          <w:sz w:val="28"/>
+          <w:szCs w:val="28"/>
+          <w:rtl/>
+        </w:rPr>
+        <w:t>ی</w:t>
+      </w:r>
+      <w:r>
+        <w:rPr>
+          <w:color w:val="000000"/>
+          <w:sz w:val="28"/>
+          <w:szCs w:val="28"/>
+          <w:rtl/>
+        </w:rPr>
+        <w:t xml:space="preserve"> </w:t>
+      </w:r>
+      <w:r>
+        <w:rPr>
+          <w:color w:val="000000"/>
+          <w:sz w:val="28"/>
+          <w:szCs w:val="28"/>
+        </w:rPr>
+        <w:t>205, 209, 214, 212, 206, SH-3D</w:t>
       </w:r>
     </w:p>
     <w:p>
@@ -3033,233 +3158,74 @@
       </w:pPr>
       <w:r>
         <w:rPr>
-          <w:color w:val="000000"/>
-          <w:sz w:val="28"/>
-          <w:szCs w:val="28"/>
-          <w:rtl/>
-        </w:rPr>
-        <w:t>طراح</w:t>
-      </w:r>
-      <w:r>
-        <w:rPr>
-          <w:color w:val="000000"/>
-          <w:sz w:val="28"/>
-          <w:szCs w:val="28"/>
-          <w:rtl/>
-        </w:rPr>
-        <w:t>ی</w:t>
-      </w:r>
-      <w:r>
-        <w:rPr>
-          <w:color w:val="000000"/>
-          <w:sz w:val="28"/>
-          <w:szCs w:val="28"/>
+          <w:rFonts w:hint="cs"/>
+          <w:color w:val="000000"/>
+          <w:sz w:val="28"/>
+          <w:szCs w:val="28"/>
+          <w:rtl/>
+          <w:lang w:bidi="fa-IR"/>
+        </w:rPr>
+        <w:t xml:space="preserve">مهندسی معکوس </w:t>
+      </w:r>
+      <w:r>
+        <w:rPr>
+          <w:color w:val="000000"/>
+          <w:sz w:val="28"/>
+          <w:szCs w:val="28"/>
+          <w:lang w:bidi="fa-IR"/>
+        </w:rPr>
+        <w:t>Wiring</w:t>
+      </w:r>
+      <w:r>
+        <w:rPr>
+          <w:rFonts w:hint="cs"/>
+          <w:color w:val="000000"/>
+          <w:sz w:val="28"/>
+          <w:szCs w:val="28"/>
+          <w:rtl/>
+          <w:lang w:bidi="fa-IR"/>
+        </w:rPr>
+        <w:t xml:space="preserve"> مربوط به  </w:t>
+      </w:r>
+      <w:r>
+        <w:rPr>
+          <w:color w:val="000000"/>
+          <w:sz w:val="28"/>
+          <w:szCs w:val="28"/>
+          <w:lang w:bidi="fa-IR"/>
+        </w:rPr>
+        <w:t>Instrument Panel</w:t>
+      </w:r>
+      <w:r>
+        <w:rPr>
+          <w:rFonts w:hint="cs"/>
+          <w:color w:val="000000"/>
+          <w:sz w:val="28"/>
+          <w:szCs w:val="28"/>
+          <w:rtl/>
+          <w:lang w:bidi="fa-IR"/>
+        </w:rPr>
+        <w:t xml:space="preserve"> هلی کوپتر </w:t>
+      </w:r>
+      <w:r>
+        <w:rPr>
+          <w:color w:val="000000"/>
+          <w:sz w:val="28"/>
+          <w:szCs w:val="28"/>
+          <w:lang w:bidi="fa-IR"/>
+        </w:rPr>
+        <w:t>SH-3D</w:t>
+      </w:r>
+      <w:r>
+        <w:rPr>
+          <w:rFonts w:hint="cs"/>
+          <w:color w:val="000000"/>
+          <w:sz w:val="28"/>
+          <w:szCs w:val="28"/>
+          <w:rtl/>
+          <w:lang w:bidi="fa-IR"/>
         </w:rPr>
         <w:t xml:space="preserve"> </w:t>
-      </w:r>
-      <w:r>
-        <w:rPr>
-          <w:color w:val="000000"/>
-          <w:sz w:val="28"/>
-          <w:szCs w:val="28"/>
-          <w:rtl/>
-        </w:rPr>
-        <w:t>و اجرا</w:t>
-      </w:r>
-      <w:r>
-        <w:rPr>
-          <w:color w:val="000000"/>
-          <w:sz w:val="28"/>
-          <w:szCs w:val="28"/>
-          <w:rtl/>
-        </w:rPr>
-        <w:t>ی</w:t>
-      </w:r>
-      <w:r>
-        <w:rPr>
-          <w:color w:val="000000"/>
-          <w:sz w:val="28"/>
-          <w:szCs w:val="28"/>
-          <w:rtl/>
-        </w:rPr>
-        <w:t xml:space="preserve"> </w:t>
-      </w:r>
-      <w:r>
-        <w:rPr>
-          <w:color w:val="000000"/>
-          <w:sz w:val="28"/>
-          <w:szCs w:val="28"/>
-        </w:rPr>
-        <w:t>wiring</w:t>
-      </w:r>
-      <w:r>
-        <w:rPr>
-          <w:color w:val="000000"/>
-          <w:sz w:val="28"/>
-          <w:szCs w:val="28"/>
-          <w:rtl/>
-        </w:rPr>
-        <w:t xml:space="preserve"> </w:t>
-      </w:r>
-      <w:r>
-        <w:rPr>
-          <w:color w:val="000000"/>
-          <w:sz w:val="28"/>
-          <w:szCs w:val="28"/>
-          <w:rtl/>
-        </w:rPr>
-        <w:t>جا</w:t>
-      </w:r>
-      <w:r>
-        <w:rPr>
-          <w:color w:val="000000"/>
-          <w:sz w:val="28"/>
-          <w:szCs w:val="28"/>
-          <w:rtl/>
-        </w:rPr>
-        <w:t>ی</w:t>
-      </w:r>
-      <w:r>
-        <w:rPr>
-          <w:color w:val="000000"/>
-          <w:sz w:val="28"/>
-          <w:szCs w:val="28"/>
-          <w:rtl/>
-        </w:rPr>
-        <w:t>گز</w:t>
-      </w:r>
-      <w:r>
-        <w:rPr>
-          <w:color w:val="000000"/>
-          <w:sz w:val="28"/>
-          <w:szCs w:val="28"/>
-          <w:rtl/>
-        </w:rPr>
-        <w:t>ی</w:t>
-      </w:r>
-      <w:r>
-        <w:rPr>
-          <w:color w:val="000000"/>
-          <w:sz w:val="28"/>
-          <w:szCs w:val="28"/>
-          <w:rtl/>
-        </w:rPr>
-        <w:t>ن</w:t>
-      </w:r>
-      <w:r>
-        <w:rPr>
-          <w:color w:val="000000"/>
-          <w:sz w:val="28"/>
-          <w:szCs w:val="28"/>
-          <w:rtl/>
-        </w:rPr>
-        <w:t>ی</w:t>
-      </w:r>
-      <w:r>
-        <w:rPr>
-          <w:color w:val="000000"/>
-          <w:sz w:val="28"/>
-          <w:szCs w:val="28"/>
-          <w:rtl/>
-        </w:rPr>
-        <w:t xml:space="preserve"> ساعت ها</w:t>
-      </w:r>
-      <w:r>
-        <w:rPr>
-          <w:color w:val="000000"/>
-          <w:sz w:val="28"/>
-          <w:szCs w:val="28"/>
-          <w:rtl/>
-        </w:rPr>
-        <w:t>ی</w:t>
-      </w:r>
-      <w:r>
-        <w:rPr>
-          <w:color w:val="000000"/>
-          <w:sz w:val="28"/>
-          <w:szCs w:val="28"/>
-          <w:rtl/>
-        </w:rPr>
-        <w:t xml:space="preserve"> </w:t>
-      </w:r>
-      <w:r>
-        <w:rPr>
-          <w:color w:val="000000"/>
-          <w:sz w:val="28"/>
-          <w:szCs w:val="28"/>
-        </w:rPr>
-        <w:t>M800 Davtron</w:t>
-      </w:r>
-      <w:r>
-        <w:rPr>
-          <w:color w:val="000000"/>
-          <w:sz w:val="28"/>
-          <w:szCs w:val="28"/>
-          <w:rtl/>
-        </w:rPr>
-        <w:t xml:space="preserve"> رو</w:t>
-      </w:r>
-      <w:r>
-        <w:rPr>
-          <w:color w:val="000000"/>
-          <w:sz w:val="28"/>
-          <w:szCs w:val="28"/>
-          <w:rtl/>
-        </w:rPr>
-        <w:t>ی</w:t>
-      </w:r>
-      <w:r>
-        <w:rPr>
-          <w:color w:val="000000"/>
-          <w:sz w:val="28"/>
-          <w:szCs w:val="28"/>
-          <w:rtl/>
-        </w:rPr>
-        <w:t xml:space="preserve"> هل</w:t>
-      </w:r>
-      <w:r>
-        <w:rPr>
-          <w:color w:val="000000"/>
-          <w:sz w:val="28"/>
-          <w:szCs w:val="28"/>
-          <w:rtl/>
-        </w:rPr>
-        <w:t>ی</w:t>
-      </w:r>
-      <w:r>
-        <w:rPr>
-          <w:color w:val="000000"/>
-          <w:sz w:val="28"/>
-          <w:szCs w:val="28"/>
-          <w:rtl/>
-        </w:rPr>
-        <w:t xml:space="preserve"> کوپترها</w:t>
-      </w:r>
-      <w:r>
-        <w:rPr>
-          <w:color w:val="000000"/>
-          <w:sz w:val="28"/>
-          <w:szCs w:val="28"/>
-          <w:rtl/>
-        </w:rPr>
-        <w:t>ی</w:t>
-      </w:r>
-      <w:r>
-        <w:rPr>
-          <w:color w:val="000000"/>
-          <w:sz w:val="28"/>
-          <w:szCs w:val="28"/>
-          <w:rtl/>
-        </w:rPr>
-        <w:t xml:space="preserve"> </w:t>
-      </w:r>
-      <w:r>
-        <w:rPr>
-          <w:color w:val="000000"/>
-          <w:sz w:val="28"/>
-          <w:szCs w:val="28"/>
-        </w:rPr>
-        <w:t>205, 209, 214, 212, 206, SH-3D</w:t>
       </w:r>
     </w:p>
     <w:p>
@@ -3290,69 +3256,19 @@
           <w:sz w:val="28"/>
           <w:szCs w:val="28"/>
           <w:rtl/>
+        </w:rPr>
+        <w:t xml:space="preserve">مستندسازی و اجرای استانداردهای </w:t>
+      </w:r>
+      <w:r>
+        <w:rPr>
+          <w:rFonts w:hint="cs"/>
+          <w:color w:val="000000"/>
+          <w:sz w:val="28"/>
+          <w:szCs w:val="28"/>
+          <w:rtl/>
           <w:lang w:bidi="fa-IR"/>
         </w:rPr>
-        <w:t xml:space="preserve">مهندسی معکوس </w:t>
-      </w:r>
-      <w:r>
-        <w:rPr>
-          <w:color w:val="000000"/>
-          <w:sz w:val="28"/>
-          <w:szCs w:val="28"/>
-          <w:lang w:bidi="fa-IR"/>
-        </w:rPr>
-        <w:t>Wiring</w:t>
-      </w:r>
-      <w:r>
-        <w:rPr>
-          <w:rFonts w:hint="cs"/>
-          <w:color w:val="000000"/>
-          <w:sz w:val="28"/>
-          <w:szCs w:val="28"/>
-          <w:rtl/>
-          <w:lang w:bidi="fa-IR"/>
-        </w:rPr>
-        <w:t xml:space="preserve"> مربوط به  </w:t>
-      </w:r>
-      <w:r>
-        <w:rPr>
-          <w:color w:val="000000"/>
-          <w:sz w:val="28"/>
-          <w:szCs w:val="28"/>
-          <w:lang w:bidi="fa-IR"/>
-        </w:rPr>
-        <w:t>Instrument Panel</w:t>
-      </w:r>
-      <w:r>
-        <w:rPr>
-          <w:rFonts w:hint="cs"/>
-          <w:color w:val="000000"/>
-          <w:sz w:val="28"/>
-          <w:szCs w:val="28"/>
-          <w:rtl/>
-          <w:lang w:bidi="fa-IR"/>
-        </w:rPr>
-        <w:t xml:space="preserve"> هلی کوپتر </w:t>
-      </w:r>
-      <w:r>
-        <w:rPr>
-          <w:color w:val="000000"/>
-          <w:sz w:val="28"/>
-          <w:szCs w:val="28"/>
-          <w:lang w:bidi="fa-IR"/>
-        </w:rPr>
-        <w:t>SH-3D</w:t>
-      </w:r>
-      <w:r>
-        <w:rPr>
-          <w:rFonts w:hint="cs"/>
-          <w:color w:val="000000"/>
-          <w:sz w:val="28"/>
-          <w:szCs w:val="28"/>
-          <w:rtl/>
-          <w:lang w:bidi="fa-IR"/>
-        </w:rPr>
-        <w:t xml:space="preserve"> </w:t>
+        <w:t>هوایی در حوزه الات دقیق هلی کوپتر</w:t>
       </w:r>
     </w:p>
     <w:p>
@@ -3383,8 +3299,9 @@
           <w:sz w:val="28"/>
           <w:szCs w:val="28"/>
           <w:rtl/>
-        </w:rPr>
-        <w:t xml:space="preserve">مستندسازی و اجرای استانداردهای </w:t>
+          <w:lang w:bidi="fa-IR"/>
+        </w:rPr>
+        <w:t xml:space="preserve">صدور دستور العمل های مهندسی </w:t>
       </w:r>
       <w:r>
         <w:rPr>
@@ -3395,7 +3312,38 @@
           <w:rtl/>
           <w:lang w:bidi="fa-IR"/>
         </w:rPr>
-        <w:t>هوایی در حوزه الات دقیق هلی کوپتر</w:t>
+        <w:t xml:space="preserve">( </w:t>
+      </w:r>
+      <w:r>
+        <w:rPr>
+          <w:color w:val="000000"/>
+          <w:sz w:val="28"/>
+          <w:szCs w:val="28"/>
+          <w:lang w:bidi="fa-IR"/>
+        </w:rPr>
+        <w:t>EO , SAR</w:t>
+      </w:r>
+      <w:r>
+        <w:rPr>
+          <w:rFonts w:hint="cs"/>
+          <w:color w:val="000000"/>
+          <w:sz w:val="28"/>
+          <w:szCs w:val="28"/>
+          <w:rtl/>
+          <w:lang w:bidi="fa-IR"/>
+        </w:rPr>
+        <w:t xml:space="preserve"> ) </w:t>
+      </w:r>
+      <w:r>
+        <w:rPr>
+          <w:rFonts w:hint="cs"/>
+          <w:color w:val="000000"/>
+          <w:sz w:val="28"/>
+          <w:szCs w:val="28"/>
+          <w:rtl/>
+          <w:lang w:bidi="fa-IR"/>
+        </w:rPr>
+        <w:t>برای رفع ایرادات هلی کوپتری</w:t>
       </w:r>
     </w:p>
     <w:p>
@@ -3428,49 +3376,7 @@
           <w:rtl/>
           <w:lang w:bidi="fa-IR"/>
         </w:rPr>
-        <w:t xml:space="preserve">صدور دستور العمل های مهندسی </w:t>
-      </w:r>
-      <w:r>
-        <w:rPr>
-          <w:rFonts w:hint="cs"/>
-          <w:color w:val="000000"/>
-          <w:sz w:val="28"/>
-          <w:szCs w:val="28"/>
-          <w:rtl/>
-          <w:lang w:bidi="fa-IR"/>
-        </w:rPr>
-        <w:t xml:space="preserve">( </w:t>
-      </w:r>
-      <w:r>
-        <w:rPr>
-          <w:color w:val="000000"/>
-          <w:sz w:val="28"/>
-          <w:szCs w:val="28"/>
-          <w:lang w:bidi="fa-IR"/>
-        </w:rPr>
-        <w:t>EO , SAR</w:t>
-      </w:r>
-      <w:r>
-        <w:rPr>
-          <w:rFonts w:hint="cs"/>
-          <w:color w:val="000000"/>
-          <w:sz w:val="28"/>
-          <w:szCs w:val="28"/>
-          <w:rtl/>
-          <w:lang w:bidi="fa-IR"/>
-        </w:rPr>
-        <w:t xml:space="preserve"> ) </w:t>
-      </w:r>
-      <w:r>
-        <w:rPr>
-          <w:rFonts w:hint="cs"/>
-          <w:color w:val="000000"/>
-          <w:sz w:val="28"/>
-          <w:szCs w:val="28"/>
-          <w:rtl/>
-          <w:lang w:bidi="fa-IR"/>
-        </w:rPr>
-        <w:t>برای رفع ایرادات هلی کوپتری</w:t>
+        <w:t>مهندسی معکوس بردهای الکترونیکی</w:t>
       </w:r>
     </w:p>
     <w:p>
@@ -3496,14 +3402,65 @@
       </w:pPr>
       <w:r>
         <w:rPr>
-          <w:rFonts w:hint="cs"/>
-          <w:color w:val="000000"/>
-          <w:sz w:val="28"/>
-          <w:szCs w:val="28"/>
-          <w:rtl/>
-          <w:lang w:bidi="fa-IR"/>
-        </w:rPr>
-        <w:t>مهندسی معکوس بردهای الکترونیکی</w:t>
+          <w:color w:val="000000"/>
+          <w:sz w:val="28"/>
+          <w:szCs w:val="28"/>
+          <w:rtl/>
+        </w:rPr>
+        <w:t>طراح</w:t>
+      </w:r>
+      <w:r>
+        <w:rPr>
+          <w:color w:val="000000"/>
+          <w:sz w:val="28"/>
+          <w:szCs w:val="28"/>
+          <w:rtl/>
+        </w:rPr>
+        <w:t>ی</w:t>
+      </w:r>
+      <w:r>
+        <w:rPr>
+          <w:color w:val="000000"/>
+          <w:sz w:val="28"/>
+          <w:szCs w:val="28"/>
+          <w:rtl/>
+        </w:rPr>
+        <w:t xml:space="preserve"> برد </w:t>
+      </w:r>
+      <w:r>
+        <w:rPr>
+          <w:color w:val="000000"/>
+          <w:sz w:val="28"/>
+          <w:szCs w:val="28"/>
+        </w:rPr>
+        <w:t>Fuel Probe</w:t>
+      </w:r>
+      <w:r>
+        <w:rPr>
+          <w:color w:val="000000"/>
+          <w:sz w:val="28"/>
+          <w:szCs w:val="28"/>
+          <w:rtl/>
+        </w:rPr>
+        <w:t xml:space="preserve"> هل</w:t>
+      </w:r>
+      <w:r>
+        <w:rPr>
+          <w:color w:val="000000"/>
+          <w:sz w:val="28"/>
+          <w:szCs w:val="28"/>
+          <w:rtl/>
+        </w:rPr>
+        <w:t>ی</w:t>
+      </w:r>
+      <w:r>
+        <w:rPr>
+          <w:color w:val="000000"/>
+          <w:sz w:val="28"/>
+          <w:szCs w:val="28"/>
+          <w:rtl/>
+        </w:rPr>
+        <w:t xml:space="preserve"> کوپتر صبا 248</w:t>
       </w:r>
     </w:p>
     <w:p>
@@ -3552,42 +3509,51 @@
           <w:szCs w:val="28"/>
           <w:rtl/>
         </w:rPr>
-        <w:t xml:space="preserve"> برد </w:t>
-      </w:r>
-      <w:r>
-        <w:rPr>
-          <w:color w:val="000000"/>
-          <w:sz w:val="28"/>
-          <w:szCs w:val="28"/>
-        </w:rPr>
-        <w:t>Fuel Probe</w:t>
-      </w:r>
-      <w:r>
-        <w:rPr>
-          <w:color w:val="000000"/>
-          <w:sz w:val="28"/>
-          <w:szCs w:val="28"/>
-          <w:rtl/>
-        </w:rPr>
-        <w:t xml:space="preserve"> هل</w:t>
-      </w:r>
-      <w:r>
-        <w:rPr>
-          <w:color w:val="000000"/>
-          <w:sz w:val="28"/>
-          <w:szCs w:val="28"/>
-          <w:rtl/>
-        </w:rPr>
-        <w:t>ی</w:t>
-      </w:r>
-      <w:r>
-        <w:rPr>
-          <w:color w:val="000000"/>
-          <w:sz w:val="28"/>
-          <w:szCs w:val="28"/>
-          <w:rtl/>
-        </w:rPr>
-        <w:t xml:space="preserve"> کوپتر صبا 248</w:t>
+        <w:t xml:space="preserve"> برد و برنامه نو</w:t>
+      </w:r>
+      <w:r>
+        <w:rPr>
+          <w:color w:val="000000"/>
+          <w:sz w:val="28"/>
+          <w:szCs w:val="28"/>
+          <w:rtl/>
+        </w:rPr>
+        <w:t>ی</w:t>
+      </w:r>
+      <w:r>
+        <w:rPr>
+          <w:color w:val="000000"/>
+          <w:sz w:val="28"/>
+          <w:szCs w:val="28"/>
+          <w:rtl/>
+        </w:rPr>
+        <w:t>س</w:t>
+      </w:r>
+      <w:r>
+        <w:rPr>
+          <w:color w:val="000000"/>
+          <w:sz w:val="28"/>
+          <w:szCs w:val="28"/>
+          <w:rtl/>
+        </w:rPr>
+        <w:t>ی</w:t>
+      </w:r>
+      <w:r>
+        <w:rPr>
+          <w:color w:val="000000"/>
+          <w:sz w:val="28"/>
+          <w:szCs w:val="28"/>
+          <w:rtl/>
+        </w:rPr>
+        <w:t xml:space="preserve"> تستر </w:t>
+      </w:r>
+      <w:r>
+        <w:rPr>
+          <w:color w:val="000000"/>
+          <w:sz w:val="28"/>
+          <w:szCs w:val="28"/>
+        </w:rPr>
+        <w:t>Attitude Ind.</w:t>
       </w:r>
     </w:p>
     <w:p>
@@ -3613,74 +3579,34 @@
       </w:pPr>
       <w:r>
         <w:rPr>
-          <w:color w:val="000000"/>
-          <w:sz w:val="28"/>
-          <w:szCs w:val="28"/>
-          <w:rtl/>
-        </w:rPr>
-        <w:t>طراح</w:t>
-      </w:r>
-      <w:r>
-        <w:rPr>
-          <w:color w:val="000000"/>
-          <w:sz w:val="28"/>
-          <w:szCs w:val="28"/>
-          <w:rtl/>
-        </w:rPr>
-        <w:t>ی</w:t>
-      </w:r>
-      <w:r>
-        <w:rPr>
-          <w:color w:val="000000"/>
-          <w:sz w:val="28"/>
-          <w:szCs w:val="28"/>
-          <w:rtl/>
-        </w:rPr>
-        <w:t xml:space="preserve"> برد و برنامه نو</w:t>
-      </w:r>
-      <w:r>
-        <w:rPr>
-          <w:color w:val="000000"/>
-          <w:sz w:val="28"/>
-          <w:szCs w:val="28"/>
-          <w:rtl/>
-        </w:rPr>
-        <w:t>ی</w:t>
-      </w:r>
-      <w:r>
-        <w:rPr>
-          <w:color w:val="000000"/>
-          <w:sz w:val="28"/>
-          <w:szCs w:val="28"/>
-          <w:rtl/>
-        </w:rPr>
-        <w:t>س</w:t>
-      </w:r>
-      <w:r>
-        <w:rPr>
-          <w:color w:val="000000"/>
-          <w:sz w:val="28"/>
-          <w:szCs w:val="28"/>
-          <w:rtl/>
-        </w:rPr>
-        <w:t>ی</w:t>
-      </w:r>
-      <w:r>
-        <w:rPr>
-          <w:color w:val="000000"/>
-          <w:sz w:val="28"/>
-          <w:szCs w:val="28"/>
-          <w:rtl/>
-        </w:rPr>
-        <w:t xml:space="preserve"> تستر </w:t>
-      </w:r>
-      <w:r>
-        <w:rPr>
-          <w:color w:val="000000"/>
-          <w:sz w:val="28"/>
-          <w:szCs w:val="28"/>
-        </w:rPr>
-        <w:t>Attitude Ind.</w:t>
+          <w:rFonts w:hint="cs"/>
+          <w:color w:val="000000"/>
+          <w:sz w:val="28"/>
+          <w:szCs w:val="28"/>
+          <w:rtl/>
+          <w:lang w:bidi="fa-IR"/>
+        </w:rPr>
+        <w:t xml:space="preserve">تعمیر انواع </w:t>
+      </w:r>
+      <w:r>
+        <w:rPr>
+          <w:color w:val="000000"/>
+          <w:sz w:val="28"/>
+          <w:szCs w:val="28"/>
+          <w:lang w:bidi="fa-IR"/>
+        </w:rPr>
+        <w:t>Gyro</w:t>
+      </w:r>
+      <w:r>
+        <w:rPr>
+          <w:rFonts w:hint="cs"/>
+          <w:color w:val="000000"/>
+          <w:sz w:val="28"/>
+          <w:szCs w:val="28"/>
+          <w:rtl/>
+          <w:lang w:bidi="fa-IR"/>
+        </w:rPr>
+        <w:t xml:space="preserve"> های هلی کوپتر</w:t>
       </w:r>
     </w:p>
     <w:p>
@@ -3711,18 +3637,16 @@
           <w:sz w:val="28"/>
           <w:szCs w:val="28"/>
           <w:rtl/>
-          <w:lang w:bidi="fa-IR"/>
-        </w:rPr>
-        <w:t xml:space="preserve">تعمیر انواع </w:t>
-      </w:r>
-      <w:r>
-        <w:rPr>
-          <w:color w:val="000000"/>
-          <w:sz w:val="28"/>
-          <w:szCs w:val="28"/>
-          <w:lang w:bidi="fa-IR"/>
-        </w:rPr>
-        <w:t>Gyro</w:t>
+        </w:rPr>
+        <w:t xml:space="preserve">طراحی و ساخت دستگاه مورد نیاز برای تعمیر </w:t>
+      </w:r>
+      <w:r>
+        <w:rPr>
+          <w:color w:val="000000"/>
+          <w:sz w:val="28"/>
+          <w:szCs w:val="28"/>
+        </w:rPr>
+        <w:t>Flux valve</w:t>
       </w:r>
       <w:r>
         <w:rPr>
@@ -3765,15 +3689,7 @@
           <w:szCs w:val="28"/>
           <w:rtl/>
         </w:rPr>
-        <w:t xml:space="preserve">طراحی و ساخت دستگاه مورد نیاز برای تعمیر </w:t>
-      </w:r>
-      <w:r>
-        <w:rPr>
-          <w:color w:val="000000"/>
-          <w:sz w:val="28"/>
-          <w:szCs w:val="28"/>
-        </w:rPr>
-        <w:t>Flux valve</w:t>
+        <w:t xml:space="preserve">اشنایی با تعمیرات نشانده های </w:t>
       </w:r>
       <w:r>
         <w:rPr>
@@ -3784,7 +3700,58 @@
           <w:rtl/>
           <w:lang w:bidi="fa-IR"/>
         </w:rPr>
-        <w:t xml:space="preserve"> های هلی کوپتر</w:t>
+        <w:t xml:space="preserve">الکترونیکی و </w:t>
+      </w:r>
+      <w:r>
+        <w:rPr>
+          <w:rFonts w:hint="cs"/>
+          <w:color w:val="000000"/>
+          <w:sz w:val="28"/>
+          <w:szCs w:val="28"/>
+          <w:rtl/>
+        </w:rPr>
+        <w:t>مکانیکی هلی کوپتر از جمله</w:t>
+      </w:r>
+      <w:r>
+        <w:rPr>
+          <w:color w:val="000000"/>
+          <w:sz w:val="28"/>
+          <w:szCs w:val="28"/>
+        </w:rPr>
+        <w:t>Attitude Ind., Clock, Radar Alt. Ind.</w:t>
+      </w:r>
+      <w:r>
+        <w:rPr>
+          <w:color w:val="000000"/>
+          <w:sz w:val="28"/>
+          <w:szCs w:val="28"/>
+        </w:rPr>
+        <w:t xml:space="preserve">, </w:t>
+      </w:r>
+      <w:r>
+        <w:rPr>
+          <w:rFonts w:hint="cs"/>
+          <w:color w:val="000000"/>
+          <w:sz w:val="28"/>
+          <w:szCs w:val="28"/>
+        </w:rPr>
+        <w:t>Compass</w:t>
+      </w:r>
+      <w:r>
+        <w:rPr>
+          <w:color w:val="000000"/>
+          <w:sz w:val="28"/>
+          <w:szCs w:val="28"/>
+        </w:rPr>
+        <w:t xml:space="preserve">, VS Ind., </w:t>
+      </w:r>
+      <w:r>
+        <w:rPr>
+          <w:color w:val="000000"/>
+          <w:sz w:val="28"/>
+          <w:szCs w:val="28"/>
+        </w:rPr>
+        <w:t>AHRS</w:t>
       </w:r>
     </w:p>
     <w:p>
@@ -3816,7 +3783,15 @@
           <w:szCs w:val="28"/>
           <w:rtl/>
         </w:rPr>
-        <w:t xml:space="preserve">اشنایی با تعمیرات نشانده های </w:t>
+        <w:t>دارای</w:t>
+      </w:r>
+      <w:r>
+        <w:rPr>
+          <w:color w:val="000000"/>
+          <w:sz w:val="28"/>
+          <w:szCs w:val="28"/>
+        </w:rPr>
+        <w:t xml:space="preserve">Log Book </w:t>
       </w:r>
       <w:r>
         <w:rPr>
@@ -3827,58 +3802,7 @@
           <w:rtl/>
           <w:lang w:bidi="fa-IR"/>
         </w:rPr>
-        <w:t xml:space="preserve">الکترونیکی و </w:t>
-      </w:r>
-      <w:r>
-        <w:rPr>
-          <w:rFonts w:hint="cs"/>
-          <w:color w:val="000000"/>
-          <w:sz w:val="28"/>
-          <w:szCs w:val="28"/>
-          <w:rtl/>
-        </w:rPr>
-        <w:t>مکانیکی هلی کوپتر از جمله</w:t>
-      </w:r>
-      <w:r>
-        <w:rPr>
-          <w:color w:val="000000"/>
-          <w:sz w:val="28"/>
-          <w:szCs w:val="28"/>
-        </w:rPr>
-        <w:t>Attitude Ind., Clock, Radar Alt. Ind.</w:t>
-      </w:r>
-      <w:r>
-        <w:rPr>
-          <w:color w:val="000000"/>
-          <w:sz w:val="28"/>
-          <w:szCs w:val="28"/>
-        </w:rPr>
-        <w:t xml:space="preserve">, </w:t>
-      </w:r>
-      <w:r>
-        <w:rPr>
-          <w:rFonts w:hint="cs"/>
-          <w:color w:val="000000"/>
-          <w:sz w:val="28"/>
-          <w:szCs w:val="28"/>
-        </w:rPr>
-        <w:t>Compass</w:t>
-      </w:r>
-      <w:r>
-        <w:rPr>
-          <w:color w:val="000000"/>
-          <w:sz w:val="28"/>
-          <w:szCs w:val="28"/>
-        </w:rPr>
-        <w:t xml:space="preserve">, VS Ind., </w:t>
-      </w:r>
-      <w:r>
-        <w:rPr>
-          <w:color w:val="000000"/>
-          <w:sz w:val="28"/>
-          <w:szCs w:val="28"/>
-        </w:rPr>
-        <w:t>AHRS</w:t>
+        <w:t xml:space="preserve"> تعمیرات هلی کوپتر</w:t>
       </w:r>
     </w:p>
     <w:p>
@@ -3910,15 +3834,15 @@
           <w:szCs w:val="28"/>
           <w:rtl/>
         </w:rPr>
-        <w:t>دارای</w:t>
-      </w:r>
-      <w:r>
-        <w:rPr>
-          <w:color w:val="000000"/>
-          <w:sz w:val="28"/>
-          <w:szCs w:val="28"/>
-        </w:rPr>
-        <w:t xml:space="preserve">Log Book </w:t>
+        <w:t xml:space="preserve">طراحی سخت افزار </w:t>
+      </w:r>
+      <w:r>
+        <w:rPr>
+          <w:color w:val="000000"/>
+          <w:sz w:val="28"/>
+          <w:szCs w:val="28"/>
+        </w:rPr>
+        <w:t>BCM</w:t>
       </w:r>
       <w:r>
         <w:rPr>
@@ -3929,11 +3853,26 @@
           <w:rtl/>
           <w:lang w:bidi="fa-IR"/>
         </w:rPr>
-        <w:t xml:space="preserve"> تعمیرات هلی کوپتر</w:t>
-      </w:r>
-    </w:p>
-    <w:p>
-      <w:pPr>
+        <w:t xml:space="preserve"> خودرو</w:t>
+      </w:r>
+      <w:r>
+        <w:rPr>
+          <w:rFonts w:hint="cs"/>
+          <w:color w:val="000000"/>
+          <w:sz w:val="28"/>
+          <w:szCs w:val="28"/>
+          <w:rtl/>
+          <w:lang w:bidi="fa-IR"/>
+        </w:rPr>
+        <w:t>یی برد 4 لایه</w:t>
+      </w:r>
+    </w:p>
+    <w:p>
+      <w:pPr>
+        <w:numPr>
+          <w:ilvl w:val="0"/>
+          <w:numId w:val="4"/>
+        </w:numPr>
         <w:pBdr>
           <w:top w:val="nil"/>
           <w:left w:val="nil"/>
@@ -3942,81 +3881,271 @@
           <w:between w:val="nil"/>
         </w:pBdr>
         <w:bidi/>
-        <w:ind w:left="720"/>
-        <w:rPr>
-          <w:color w:val="000000"/>
-          <w:sz w:val="24"/>
-          <w:szCs w:val="24"/>
-        </w:rPr>
-      </w:pPr>
-    </w:p>
-    <w:p>
-      <w:pPr>
-        <w:bidi/>
-        <w:rPr>
-          <w:sz w:val="24"/>
-          <w:szCs w:val="24"/>
-          <w:rtl/>
-        </w:rPr>
-      </w:pPr>
-    </w:p>
-    <w:p>
-      <w:pPr>
-        <w:bidi/>
-        <w:rPr>
-          <w:sz w:val="24"/>
-          <w:szCs w:val="24"/>
-          <w:rtl/>
-        </w:rPr>
-      </w:pPr>
-    </w:p>
-    <w:p>
-      <w:pPr>
-        <w:bidi/>
-        <w:rPr>
-          <w:sz w:val="24"/>
-          <w:szCs w:val="24"/>
-          <w:rtl/>
-        </w:rPr>
-      </w:pPr>
-    </w:p>
-    <w:p>
-      <w:pPr>
-        <w:bidi/>
-        <w:rPr>
-          <w:sz w:val="24"/>
-          <w:szCs w:val="24"/>
-          <w:rtl/>
-        </w:rPr>
-      </w:pPr>
-    </w:p>
-    <w:p>
-      <w:pPr>
-        <w:bidi/>
-        <w:rPr>
-          <w:sz w:val="24"/>
-          <w:szCs w:val="24"/>
-          <w:rtl/>
-        </w:rPr>
-      </w:pPr>
-    </w:p>
-    <w:p>
-      <w:pPr>
-        <w:bidi/>
-        <w:rPr>
-          <w:sz w:val="20"/>
-          <w:szCs w:val="20"/>
+        <w:spacing w:after="0"/>
+        <w:rPr>
+          <w:color w:val="000000"/>
+          <w:sz w:val="28"/>
+          <w:szCs w:val="28"/>
         </w:rPr>
       </w:pPr>
       <w:r>
         <w:rPr>
           <w:rFonts w:hint="cs"/>
-          <w:sz w:val="20"/>
-          <w:szCs w:val="20"/>
-          <w:rtl/>
-        </w:rPr>
-        <w:t xml:space="preserve">لازم به ذکر است در حال حاضر هیچ تعهد استخدامی ندارم. </w:t>
-      </w:r>
+          <w:color w:val="000000"/>
+          <w:sz w:val="28"/>
+          <w:szCs w:val="28"/>
+          <w:rtl/>
+        </w:rPr>
+        <w:t xml:space="preserve">طراحی سخت افزار و برنامه نویسی گیرنده یونیت </w:t>
+      </w:r>
+      <w:r>
+        <w:rPr>
+          <w:color w:val="000000"/>
+          <w:sz w:val="28"/>
+          <w:szCs w:val="28"/>
+        </w:rPr>
+        <w:t>TPMS</w:t>
+      </w:r>
+      <w:r>
+        <w:rPr>
+          <w:rFonts w:hint="cs"/>
+          <w:color w:val="000000"/>
+          <w:sz w:val="28"/>
+          <w:szCs w:val="28"/>
+          <w:rtl/>
+          <w:lang w:bidi="fa-IR"/>
+        </w:rPr>
+        <w:t xml:space="preserve"> خودرو</w:t>
+      </w:r>
+      <w:r>
+        <w:rPr>
+          <w:rFonts w:hint="cs"/>
+          <w:color w:val="000000"/>
+          <w:sz w:val="28"/>
+          <w:szCs w:val="28"/>
+          <w:rtl/>
+          <w:lang w:bidi="fa-IR"/>
+        </w:rPr>
+        <w:t xml:space="preserve"> با میکرو </w:t>
+      </w:r>
+      <w:r>
+        <w:rPr>
+          <w:color w:val="000000"/>
+          <w:sz w:val="28"/>
+          <w:szCs w:val="28"/>
+          <w:lang w:bidi="fa-IR"/>
+        </w:rPr>
+        <w:t>Renesas</w:t>
+      </w:r>
+      <w:r>
+        <w:rPr>
+          <w:rFonts w:hint="cs"/>
+          <w:color w:val="000000"/>
+          <w:sz w:val="28"/>
+          <w:szCs w:val="28"/>
+          <w:rtl/>
+          <w:lang w:bidi="fa-IR"/>
+        </w:rPr>
+        <w:t xml:space="preserve"> </w:t>
+      </w:r>
+    </w:p>
+    <w:p>
+      <w:pPr>
+        <w:numPr>
+          <w:ilvl w:val="0"/>
+          <w:numId w:val="4"/>
+        </w:numPr>
+        <w:pBdr>
+          <w:top w:val="nil"/>
+          <w:left w:val="nil"/>
+          <w:bottom w:val="nil"/>
+          <w:right w:val="nil"/>
+          <w:between w:val="nil"/>
+        </w:pBdr>
+        <w:bidi/>
+        <w:spacing w:after="0"/>
+        <w:rPr>
+          <w:color w:val="000000"/>
+          <w:sz w:val="28"/>
+          <w:szCs w:val="28"/>
+        </w:rPr>
+      </w:pPr>
+      <w:r>
+        <w:rPr>
+          <w:rFonts w:hint="cs"/>
+          <w:color w:val="000000"/>
+          <w:sz w:val="28"/>
+          <w:szCs w:val="28"/>
+          <w:rtl/>
+        </w:rPr>
+        <w:t xml:space="preserve">طراحی و ساخت تستر های </w:t>
+      </w:r>
+      <w:r>
+        <w:rPr>
+          <w:color w:val="000000"/>
+          <w:sz w:val="28"/>
+          <w:szCs w:val="28"/>
+        </w:rPr>
+        <w:t>Cluster</w:t>
+      </w:r>
+      <w:r>
+        <w:rPr>
+          <w:rFonts w:hint="cs"/>
+          <w:color w:val="000000"/>
+          <w:sz w:val="28"/>
+          <w:szCs w:val="28"/>
+          <w:rtl/>
+          <w:lang w:bidi="fa-IR"/>
+        </w:rPr>
+        <w:t xml:space="preserve"> خودرو</w:t>
+      </w:r>
+    </w:p>
+    <w:p>
+      <w:pPr>
+        <w:numPr>
+          <w:ilvl w:val="0"/>
+          <w:numId w:val="4"/>
+        </w:numPr>
+        <w:pBdr>
+          <w:top w:val="nil"/>
+          <w:left w:val="nil"/>
+          <w:bottom w:val="nil"/>
+          <w:right w:val="nil"/>
+          <w:between w:val="nil"/>
+        </w:pBdr>
+        <w:bidi/>
+        <w:spacing w:after="0"/>
+        <w:rPr>
+          <w:color w:val="000000"/>
+          <w:sz w:val="28"/>
+          <w:szCs w:val="28"/>
+        </w:rPr>
+      </w:pPr>
+      <w:r>
+        <w:rPr>
+          <w:rFonts w:hint="cs"/>
+          <w:color w:val="000000"/>
+          <w:sz w:val="28"/>
+          <w:szCs w:val="28"/>
+          <w:rtl/>
+          <w:lang w:bidi="fa-IR"/>
+        </w:rPr>
+        <w:t xml:space="preserve">طراحی سخت افزار </w:t>
+      </w:r>
+      <w:r>
+        <w:rPr>
+          <w:color w:val="000000"/>
+          <w:sz w:val="28"/>
+          <w:szCs w:val="28"/>
+          <w:lang w:bidi="fa-IR"/>
+        </w:rPr>
+        <w:t>Cluster</w:t>
+      </w:r>
+      <w:r>
+        <w:rPr>
+          <w:rFonts w:hint="cs"/>
+          <w:color w:val="000000"/>
+          <w:sz w:val="28"/>
+          <w:szCs w:val="28"/>
+          <w:rtl/>
+          <w:lang w:bidi="fa-IR"/>
+        </w:rPr>
+        <w:t xml:space="preserve"> خودروهای ساینا و </w:t>
+      </w:r>
+      <w:r>
+        <w:rPr>
+          <w:color w:val="000000"/>
+          <w:sz w:val="28"/>
+          <w:szCs w:val="28"/>
+          <w:lang w:bidi="fa-IR"/>
+        </w:rPr>
+        <w:t>P9</w:t>
+      </w:r>
+      <w:r>
+        <w:rPr>
+          <w:color w:val="000000"/>
+          <w:sz w:val="28"/>
+          <w:szCs w:val="28"/>
+          <w:lang w:bidi="fa-IR"/>
+        </w:rPr>
+        <w:t>0</w:t>
+      </w:r>
+    </w:p>
+    <w:p>
+      <w:pPr>
+        <w:numPr>
+          <w:ilvl w:val="0"/>
+          <w:numId w:val="4"/>
+        </w:numPr>
+        <w:pBdr>
+          <w:top w:val="nil"/>
+          <w:left w:val="nil"/>
+          <w:bottom w:val="nil"/>
+          <w:right w:val="nil"/>
+          <w:between w:val="nil"/>
+        </w:pBdr>
+        <w:bidi/>
+        <w:spacing w:after="0"/>
+        <w:rPr>
+          <w:color w:val="000000"/>
+          <w:sz w:val="28"/>
+          <w:szCs w:val="28"/>
+        </w:rPr>
+      </w:pPr>
+      <w:r>
+        <w:rPr>
+          <w:rFonts w:hint="cs"/>
+          <w:color w:val="000000"/>
+          <w:sz w:val="28"/>
+          <w:szCs w:val="28"/>
+          <w:rtl/>
+          <w:lang w:bidi="fa-IR"/>
+        </w:rPr>
+        <w:t xml:space="preserve">طراحی سخت افزار و برنامه نویسی تستر </w:t>
+      </w:r>
+      <w:r>
+        <w:rPr>
+          <w:color w:val="000000"/>
+          <w:sz w:val="28"/>
+          <w:szCs w:val="28"/>
+          <w:lang w:bidi="fa-IR"/>
+        </w:rPr>
+        <w:t xml:space="preserve">U300 </w:t>
+      </w:r>
+      <w:r>
+        <w:rPr>
+          <w:rFonts w:hint="cs"/>
+          <w:color w:val="000000"/>
+          <w:sz w:val="28"/>
+          <w:szCs w:val="28"/>
+          <w:rtl/>
+          <w:lang w:bidi="fa-IR"/>
+        </w:rPr>
+        <w:t>خودرو</w:t>
+      </w:r>
+    </w:p>
+    <w:p>
+      <w:pPr>
+        <w:numPr>
+          <w:ilvl w:val="0"/>
+          <w:numId w:val="4"/>
+        </w:numPr>
+        <w:pBdr>
+          <w:top w:val="nil"/>
+          <w:left w:val="nil"/>
+          <w:bottom w:val="nil"/>
+          <w:right w:val="nil"/>
+          <w:between w:val="nil"/>
+        </w:pBdr>
+        <w:bidi/>
+        <w:spacing w:after="0"/>
+        <w:rPr>
+          <w:color w:val="000000"/>
+          <w:sz w:val="28"/>
+          <w:szCs w:val="28"/>
+          <w:rtl/>
+        </w:rPr>
+      </w:pPr>
     </w:p>
     <w:sectPr>
       <w:type w:val="continuous"/>
@@ -4030,7 +4159,7 @@
 </file>
 
 <file path=word/numbering.xml><?xml version="1.0" encoding="utf-8"?>
-<w:numbering xmlns:wpc="http://schemas.microsoft.com/office/word/2010/wordprocessingCanvas" xmlns:cx="http://schemas.microsoft.com/office/drawing/2014/chartex" xmlns:cx1="http://schemas.microsoft.com/office/drawing/2015/9/8/chartex" xmlns:cx2="http://schemas.microsoft.com/office/drawing/2015/10/21/chartex" xmlns:cx3="http://schemas.microsoft.com/office/drawing/2016/5/9/chartex" xmlns:cx4="http://schemas.microsoft.com/office/drawing/2016/5/10/chartex" xmlns:cx5="http://schemas.microsoft.com/office/drawing/2016/5/11/chartex" xmlns:cx6="http://schemas.microsoft.com/office/drawing/2016/5/12/chartex" xmlns:cx7="http://schemas.microsoft.com/office/drawing/2016/5/13/chartex" xmlns:cx8="http://schemas.microsoft.com/office/drawing/2016/5/14/chartex" xmlns:mc="http://schemas.openxmlformats.org/markup-compatibility/2006" xmlns:aink="http://schemas.microsoft.com/office/drawing/2016/ink" xmlns:am3d="http://schemas.microsoft.com/office/drawing/2017/model3d" xmlns:o="urn:schemas-microsoft-com:office:office" xmlns:oel="http://schemas.microsoft.com/office/2019/extlst" xmlns:r="http://schemas.openxmlformats.org/officeDocument/2006/relationships" xmlns:m="http://schemas.openxmlformats.org/officeDocument/2006/math" xmlns:v="urn:schemas-microsoft-com:vml" xmlns:wp14="http://schemas.microsoft.com/office/word/2010/wordprocessingDrawing" xmlns:wp="http://schemas.openxmlformats.org/drawingml/2006/wordprocessingDrawing" xmlns:w10="urn:schemas-microsoft-com:office:word" xmlns:w="http://schemas.openxmlformats.org/wordprocessingml/2006/main" xmlns:w14="http://schemas.microsoft.com/office/word/2010/wordml" xmlns:w15="http://schemas.microsoft.com/office/word/2012/wordml" xmlns:w16cex="http://schemas.microsoft.com/office/word/2018/wordml/cex" xmlns:w16cid="http://schemas.microsoft.com/office/word/2016/wordml/cid" xmlns:w16="http://schemas.microsoft.com/office/word/2018/wordml" xmlns:w16du="http://schemas.microsoft.com/office/word/2023/wordml/word16du" xmlns:w16sdtdh="http://schemas.microsoft.com/office/word/2020/wordml/sdtdatahash" xmlns:w16se="http://schemas.microsoft.com/office/word/2015/wordml/symex" xmlns:wpg="http://schemas.microsoft.com/office/word/2010/wordprocessingGroup" xmlns:wpi="http://schemas.microsoft.com/office/word/2010/wordprocessingInk" xmlns:wne="http://schemas.microsoft.com/office/word/2006/wordml" xmlns:wps="http://schemas.microsoft.com/office/word/2010/wordprocessingShape" mc:Ignorable="w14 w15 w16se w16cid w16 w16cex w16sdtdh wp14">
+<w:numbering xmlns:wpc="http://schemas.microsoft.com/office/word/2010/wordprocessingCanvas" xmlns:cx="http://schemas.microsoft.com/office/drawing/2014/chartex" xmlns:cx1="http://schemas.microsoft.com/office/drawing/2015/9/8/chartex" xmlns:cx2="http://schemas.microsoft.com/office/drawing/2015/10/21/chartex" xmlns:cx3="http://schemas.microsoft.com/office/drawing/2016/5/9/chartex" xmlns:cx4="http://schemas.microsoft.com/office/drawing/2016/5/10/chartex" xmlns:cx5="http://schemas.microsoft.com/office/drawing/2016/5/11/chartex" xmlns:cx6="http://schemas.microsoft.com/office/drawing/2016/5/12/chartex" xmlns:cx7="http://schemas.microsoft.com/office/drawing/2016/5/13/chartex" xmlns:cx8="http://schemas.microsoft.com/office/drawing/2016/5/14/chartex" xmlns:mc="http://schemas.openxmlformats.org/markup-compatibility/2006" xmlns:aink="http://schemas.microsoft.com/office/drawing/2016/ink" xmlns:am3d="http://schemas.microsoft.com/office/drawing/2017/model3d" xmlns:o="urn:schemas-microsoft-com:office:office" xmlns:oel="http://schemas.microsoft.com/office/2019/extlst" xmlns:r="http://schemas.openxmlformats.org/officeDocument/2006/relationships" xmlns:m="http://schemas.openxmlformats.org/officeDocument/2006/math" xmlns:v="urn:schemas-microsoft-com:vml" xmlns:wp14="http://schemas.microsoft.com/office/word/2010/wordprocessingDrawing" xmlns:wp="http://schemas.openxmlformats.org/drawingml/2006/wordprocessingDrawing" xmlns:w10="urn:schemas-microsoft-com:office:word" xmlns:w="http://schemas.openxmlformats.org/wordprocessingml/2006/main" xmlns:w14="http://schemas.microsoft.com/office/word/2010/wordml" xmlns:w15="http://schemas.microsoft.com/office/word/2012/wordml" xmlns:w16cex="http://schemas.microsoft.com/office/word/2018/wordml/cex" xmlns:w16cid="http://schemas.microsoft.com/office/word/2016/wordml/cid" xmlns:w16="http://schemas.microsoft.com/office/word/2018/wordml" xmlns:w16du="http://schemas.microsoft.com/office/word/2023/wordml/word16du" xmlns:w16sdtdh="http://schemas.microsoft.com/office/word/2020/wordml/sdtdatahash" xmlns:w16se="http://schemas.microsoft.com/office/word/2015/wordml/symex" xmlns:wpg="http://schemas.microsoft.com/office/word/2010/wordprocessingGroup" xmlns:wpi="http://schemas.microsoft.com/office/word/2010/wordprocessingInk" xmlns:wne="http://schemas.microsoft.com/office/word/2006/wordml" xmlns:wps="http://schemas.microsoft.com/office/word/2010/wordprocessingShape" mc:Ignorable="w14 w15 w16se w16cid w16 w16cex w16sdtdh w16du wp14">
   <w:abstractNum w:abstractNumId="0" w15:restartNumberingAfterBreak="0">
     <w:nsid w:val="08781F54"/>
     <w:multiLevelType w:val="hybridMultilevel"/>
@@ -4044,7 +4173,7 @@
         <w:ind w:left="720" w:hanging="360"/>
       </w:pPr>
       <w:rPr>
-        <w:rFonts w:ascii="WingDings" w:hAnsi="WingDings" w:hint="default"/>
+        <w:rFonts w:ascii="Wingdings" w:hAnsi="Wingdings" w:hint="default"/>
       </w:rPr>
     </w:lvl>
     <w:lvl w:ilvl="1" w:tplc="04090003" w:tentative="1">
@@ -4068,7 +4197,7 @@
         <w:ind w:left="2160" w:hanging="360"/>
       </w:pPr>
       <w:rPr>
-        <w:rFonts w:ascii="WingDings" w:hAnsi="WingDings" w:hint="default"/>
+        <w:rFonts w:ascii="Wingdings" w:hAnsi="Wingdings" w:hint="default"/>
       </w:rPr>
     </w:lvl>
     <w:lvl w:ilvl="3" w:tplc="04090001" w:tentative="1">
@@ -4104,7 +4233,7 @@
         <w:ind w:left="4320" w:hanging="360"/>
       </w:pPr>
       <w:rPr>
-        <w:rFonts w:ascii="WingDings" w:hAnsi="WingDings" w:hint="default"/>
+        <w:rFonts w:ascii="Wingdings" w:hAnsi="Wingdings" w:hint="default"/>
       </w:rPr>
     </w:lvl>
     <w:lvl w:ilvl="6" w:tplc="04090001" w:tentative="1">
@@ -4140,7 +4269,7 @@
         <w:ind w:left="6480" w:hanging="360"/>
       </w:pPr>
       <w:rPr>
-        <w:rFonts w:ascii="WingDings" w:hAnsi="WingDings" w:hint="default"/>
+        <w:rFonts w:ascii="Wingdings" w:hAnsi="Wingdings" w:hint="default"/>
       </w:rPr>
     </w:lvl>
   </w:abstractNum>
@@ -4407,7 +4536,7 @@
         <w:ind w:left="2160" w:hanging="360"/>
       </w:pPr>
       <w:rPr>
-        <w:rFonts w:ascii="WingDings" w:hAnsi="WingDings" w:hint="default"/>
+        <w:rFonts w:ascii="Wingdings" w:hAnsi="Wingdings" w:hint="default"/>
       </w:rPr>
     </w:lvl>
     <w:lvl w:ilvl="3" w:tplc="04090001" w:tentative="1">
@@ -4443,7 +4572,7 @@
         <w:ind w:left="4320" w:hanging="360"/>
       </w:pPr>
       <w:rPr>
-        <w:rFonts w:ascii="WingDings" w:hAnsi="WingDings" w:hint="default"/>
+        <w:rFonts w:ascii="Wingdings" w:hAnsi="Wingdings" w:hint="default"/>
       </w:rPr>
     </w:lvl>
     <w:lvl w:ilvl="6" w:tplc="04090001" w:tentative="1">
@@ -4479,7 +4608,7 @@
         <w:ind w:left="6480" w:hanging="360"/>
       </w:pPr>
       <w:rPr>
-        <w:rFonts w:ascii="WingDings" w:hAnsi="WingDings" w:hint="default"/>
+        <w:rFonts w:ascii="Wingdings" w:hAnsi="Wingdings" w:hint="default"/>
       </w:rPr>
     </w:lvl>
   </w:abstractNum>
@@ -4520,7 +4649,7 @@
         <w:ind w:left="2160" w:hanging="360"/>
       </w:pPr>
       <w:rPr>
-        <w:rFonts w:ascii="WingDings" w:hAnsi="WingDings" w:hint="default"/>
+        <w:rFonts w:ascii="Wingdings" w:hAnsi="Wingdings" w:hint="default"/>
       </w:rPr>
     </w:lvl>
     <w:lvl w:ilvl="3" w:tplc="04090001" w:tentative="1">
@@ -4556,7 +4685,7 @@
         <w:ind w:left="4320" w:hanging="360"/>
       </w:pPr>
       <w:rPr>
-        <w:rFonts w:ascii="WingDings" w:hAnsi="WingDings" w:hint="default"/>
+        <w:rFonts w:ascii="Wingdings" w:hAnsi="Wingdings" w:hint="default"/>
       </w:rPr>
     </w:lvl>
     <w:lvl w:ilvl="6" w:tplc="04090001" w:tentative="1">
@@ -4592,7 +4721,7 @@
         <w:ind w:left="6480" w:hanging="360"/>
       </w:pPr>
       <w:rPr>
-        <w:rFonts w:ascii="WingDings" w:hAnsi="WingDings" w:hint="default"/>
+        <w:rFonts w:ascii="Wingdings" w:hAnsi="Wingdings" w:hint="default"/>
       </w:rPr>
     </w:lvl>
   </w:abstractNum>
@@ -4835,7 +4964,7 @@
         <w:ind w:left="720" w:hanging="360"/>
       </w:pPr>
       <w:rPr>
-        <w:rFonts w:ascii="WingDings" w:hAnsi="WingDings" w:hint="default"/>
+        <w:rFonts w:ascii="Wingdings" w:hAnsi="Wingdings" w:hint="default"/>
       </w:rPr>
     </w:lvl>
     <w:lvl w:ilvl="1" w:tplc="04090003" w:tentative="1">
@@ -4859,7 +4988,7 @@
         <w:ind w:left="2160" w:hanging="360"/>
       </w:pPr>
       <w:rPr>
-        <w:rFonts w:ascii="WingDings" w:hAnsi="WingDings" w:hint="default"/>
+        <w:rFonts w:ascii="Wingdings" w:hAnsi="Wingdings" w:hint="default"/>
       </w:rPr>
     </w:lvl>
     <w:lvl w:ilvl="3" w:tplc="04090001" w:tentative="1">
@@ -4895,7 +5024,7 @@
         <w:ind w:left="4320" w:hanging="360"/>
       </w:pPr>
       <w:rPr>
-        <w:rFonts w:ascii="WingDings" w:hAnsi="WingDings" w:hint="default"/>
+        <w:rFonts w:ascii="Wingdings" w:hAnsi="Wingdings" w:hint="default"/>
       </w:rPr>
     </w:lvl>
     <w:lvl w:ilvl="6" w:tplc="04090001" w:tentative="1">
@@ -4931,7 +5060,7 @@
         <w:ind w:left="6480" w:hanging="360"/>
       </w:pPr>
       <w:rPr>
-        <w:rFonts w:ascii="WingDings" w:hAnsi="WingDings" w:hint="default"/>
+        <w:rFonts w:ascii="Wingdings" w:hAnsi="Wingdings" w:hint="default"/>
       </w:rPr>
     </w:lvl>
   </w:abstractNum>
@@ -4963,7 +5092,7 @@
 </file>
 
 <file path=word/styles.xml><?xml version="1.0" encoding="utf-8"?>
-<w:styles xmlns:mc="http://schemas.openxmlformats.org/markup-compatibility/2006" xmlns:r="http://schemas.openxmlformats.org/officeDocument/2006/relationships" xmlns:w="http://schemas.openxmlformats.org/wordprocessingml/2006/main" xmlns:w14="http://schemas.microsoft.com/office/word/2010/wordml" xmlns:w15="http://schemas.microsoft.com/office/word/2012/wordml" xmlns:w16cex="http://schemas.microsoft.com/office/word/2018/wordml/cex" xmlns:w16cid="http://schemas.microsoft.com/office/word/2016/wordml/cid" xmlns:w16="http://schemas.microsoft.com/office/word/2018/wordml" xmlns:w16sdtdh="http://schemas.microsoft.com/office/word/2020/wordml/sdtdatahash" xmlns:w16se="http://schemas.microsoft.com/office/word/2015/wordml/symex" mc:Ignorable="w14 w15 w16se w16cid w16 w16cex w16sdtdh">
+<w:styles xmlns:mc="http://schemas.openxmlformats.org/markup-compatibility/2006" xmlns:r="http://schemas.openxmlformats.org/officeDocument/2006/relationships" xmlns:w="http://schemas.openxmlformats.org/wordprocessingml/2006/main" xmlns:w14="http://schemas.microsoft.com/office/word/2010/wordml" xmlns:w15="http://schemas.microsoft.com/office/word/2012/wordml" xmlns:w16cex="http://schemas.microsoft.com/office/word/2018/wordml/cex" xmlns:w16cid="http://schemas.microsoft.com/office/word/2016/wordml/cid" xmlns:w16="http://schemas.microsoft.com/office/word/2018/wordml" xmlns:w16du="http://schemas.microsoft.com/office/word/2023/wordml/word16du" xmlns:w16sdtdh="http://schemas.microsoft.com/office/word/2020/wordml/sdtdatahash" xmlns:w16se="http://schemas.microsoft.com/office/word/2015/wordml/symex" mc:Ignorable="w14 w15 w16se w16cid w16 w16cex w16sdtdh w16du">
   <w:docDefaults>
     <w:rPrDefault>
       <w:rPr>
@@ -5933,28 +6062,28 @@
 </file>
 
 <file path=customXml/item1.xml><?xml version="1.0" encoding="utf-8"?>
+<b:Sources xmlns:b="http://schemas.openxmlformats.org/officeDocument/2006/bibliography" xmlns="http://schemas.openxmlformats.org/officeDocument/2006/bibliography" SelectedStyle="\APASixthEditionOfficeOnline.xsl" StyleName="APA" Version="6"/>
+</file>
+
+<file path=customXml/item2.xml><?xml version="1.0" encoding="utf-8"?>
 <go:gDocsCustomXmlDataStorage xmlns:go="http://customooxmlschemas.google.com/" xmlns:r="http://schemas.openxmlformats.org/officeDocument/2006/relationships" uri="GoogleDocsCustomDataVersion2">
   <go:docsCustomData xmlns:go="http://customooxmlschemas.google.com/" roundtripDataSignature="AMtx7mgamVLy2KNK1Oj6y/dWdjl5C4WEqQ==">CgMxLjA4AHIhMXJJZkpraHJ5U0p5SHVWTmszTElFQ1E0WFNLZGFTbjdN</go:docsCustomData>
 </go:gDocsCustomXmlDataStorage>
 </file>
 
-<file path=customXml/item2.xml><?xml version="1.0" encoding="utf-8"?>
-<b:Sources xmlns:b="http://schemas.openxmlformats.org/officeDocument/2006/bibliography" xmlns="http://schemas.openxmlformats.org/officeDocument/2006/bibliography" SelectedStyle="\APASixthEditionOfficeOnline.xsl" StyleName="APA" Version="6"/>
+<file path=customXml/itemProps1.xml><?xml version="1.0" encoding="utf-8"?>
+<ds:datastoreItem xmlns:ds="http://schemas.openxmlformats.org/officeDocument/2006/customXml" ds:itemID="{C67CDD4F-7CE8-4CF9-BDA3-CA7BD34F7F70}">
+  <ds:schemaRefs>
+    <ds:schemaRef ds:uri="http://schemas.openxmlformats.org/officeDocument/2006/bibliography"/>
+  </ds:schemaRefs>
+</ds:datastoreItem>
 </file>
 
-<file path=customXml/itemProps1.xml><?xml version="1.0" encoding="utf-8"?>
+<file path=customXml/itemProps2.xml><?xml version="1.0" encoding="utf-8"?>
 <ds:datastoreItem xmlns:ds="http://schemas.openxmlformats.org/officeDocument/2006/customXml" ds:itemID="{11111111-1234-1234-1234-123412341234}">
   <ds:schemaRefs>
     <ds:schemaRef ds:uri="http://customooxmlschemas.google.com/"/>
     <ds:schemaRef ds:uri="http://schemas.openxmlformats.org/officeDocument/2006/relationships"/>
   </ds:schemaRefs>
 </ds:datastoreItem>
-</file>
-
-<file path=customXml/itemProps2.xml><?xml version="1.0" encoding="utf-8"?>
-<ds:datastoreItem xmlns:ds="http://schemas.openxmlformats.org/officeDocument/2006/customXml" ds:itemID="{C67CDD4F-7CE8-4CF9-BDA3-CA7BD34F7F70}">
-  <ds:schemaRefs>
-    <ds:schemaRef ds:uri="http://schemas.openxmlformats.org/officeDocument/2006/bibliography"/>
-  </ds:schemaRefs>
-</ds:datastoreItem>
 </file>
</xml_diff>

<commit_message>
The electronic resume updated and it sent for Mamut company
</commit_message>
<xml_diff>
--- a/My Resume/رزومه الکترونیک.docx
+++ b/My Resume/رزومه الکترونیک.docx
@@ -663,6 +663,16 @@
         </w:rPr>
         <w:t>ما</w:t>
       </w:r>
+      <w:r>
+        <w:rPr>
+          <w:rFonts w:hint="cs"/>
+          <w:color w:val="000000"/>
+          <w:sz w:val="24"/>
+          <w:szCs w:val="24"/>
+          <w:rtl/>
+        </w:rPr>
+        <w:t xml:space="preserve"> </w:t>
+      </w:r>
     </w:p>
     <w:p>
       <w:pPr>
@@ -877,66 +887,32 @@
       </w:pPr>
       <w:r>
         <w:rPr>
-          <w:color w:val="000000"/>
-          <w:sz w:val="24"/>
-          <w:szCs w:val="24"/>
-          <w:rtl/>
-        </w:rPr>
-        <w:t>دوره س</w:t>
-      </w:r>
-      <w:r>
-        <w:rPr>
-          <w:color w:val="000000"/>
-          <w:sz w:val="24"/>
-          <w:szCs w:val="24"/>
-          <w:rtl/>
-        </w:rPr>
-        <w:t>ی</w:t>
-      </w:r>
-      <w:r>
-        <w:rPr>
-          <w:color w:val="000000"/>
-          <w:sz w:val="24"/>
-          <w:szCs w:val="24"/>
-          <w:rtl/>
-        </w:rPr>
-        <w:t>ستم ها</w:t>
-      </w:r>
-      <w:r>
-        <w:rPr>
-          <w:color w:val="000000"/>
-          <w:sz w:val="24"/>
-          <w:szCs w:val="24"/>
-          <w:rtl/>
-        </w:rPr>
-        <w:t>ی</w:t>
-      </w:r>
-      <w:r>
-        <w:rPr>
-          <w:color w:val="000000"/>
-          <w:sz w:val="24"/>
-          <w:szCs w:val="24"/>
-          <w:rtl/>
-        </w:rPr>
-        <w:t xml:space="preserve"> نشاندهنده هل</w:t>
-      </w:r>
-      <w:r>
-        <w:rPr>
-          <w:color w:val="000000"/>
-          <w:sz w:val="24"/>
-          <w:szCs w:val="24"/>
-          <w:rtl/>
-        </w:rPr>
-        <w:t>ی</w:t>
-      </w:r>
-      <w:r>
-        <w:rPr>
-          <w:color w:val="000000"/>
-          <w:sz w:val="24"/>
-          <w:szCs w:val="24"/>
-          <w:rtl/>
-        </w:rPr>
-        <w:t xml:space="preserve"> کوپتر</w:t>
+          <w:rFonts w:hint="cs"/>
+          <w:color w:val="000000"/>
+          <w:sz w:val="24"/>
+          <w:szCs w:val="24"/>
+          <w:rtl/>
+        </w:rPr>
+        <w:t xml:space="preserve">دوره </w:t>
+      </w:r>
+      <w:r>
+        <w:rPr>
+          <w:color w:val="000000"/>
+          <w:sz w:val="24"/>
+          <w:szCs w:val="24"/>
+        </w:rPr>
+        <w:t>Part 145</w:t>
+      </w:r>
+      <w:r>
+        <w:rPr>
+          <w:rFonts w:hint="cs"/>
+          <w:color w:val="000000"/>
+          <w:sz w:val="24"/>
+          <w:szCs w:val="24"/>
+          <w:rtl/>
+          <w:lang w:bidi="fa-IR"/>
+        </w:rPr>
+        <w:t xml:space="preserve"> الزامات تعمیرات هلی کوپتر</w:t>
       </w:r>
     </w:p>
     <w:p>
@@ -967,6 +943,7 @@
           <w:sz w:val="24"/>
           <w:szCs w:val="24"/>
           <w:rtl/>
+          <w:lang w:bidi="fa-IR"/>
         </w:rPr>
         <w:t xml:space="preserve">دوره </w:t>
       </w:r>
@@ -975,19 +952,9 @@
           <w:color w:val="000000"/>
           <w:sz w:val="24"/>
           <w:szCs w:val="24"/>
-        </w:rPr>
-        <w:t>Part 145</w:t>
-      </w:r>
-      <w:r>
-        <w:rPr>
-          <w:rFonts w:hint="cs"/>
-          <w:color w:val="000000"/>
-          <w:sz w:val="24"/>
-          <w:szCs w:val="24"/>
-          <w:rtl/>
           <w:lang w:bidi="fa-IR"/>
         </w:rPr>
-        <w:t xml:space="preserve"> الزامات تعمیرات هلی کوپتر</w:t>
+        <w:t>Human Factor</w:t>
       </w:r>
     </w:p>
     <w:p>
@@ -1020,7 +987,7 @@
           <w:rtl/>
           <w:lang w:bidi="fa-IR"/>
         </w:rPr>
-        <w:t xml:space="preserve">دوره </w:t>
+        <w:t xml:space="preserve">گواهینامه </w:t>
       </w:r>
       <w:r>
         <w:rPr>
@@ -1029,7 +996,7 @@
           <w:szCs w:val="24"/>
           <w:lang w:bidi="fa-IR"/>
         </w:rPr>
-        <w:t>Human Factor</w:t>
+        <w:t>B2</w:t>
       </w:r>
     </w:p>
     <w:p>
@@ -1060,18 +1027,53 @@
           <w:sz w:val="24"/>
           <w:szCs w:val="24"/>
           <w:rtl/>
-          <w:lang w:bidi="fa-IR"/>
-        </w:rPr>
-        <w:t xml:space="preserve">گواهینامه </w:t>
-      </w:r>
-      <w:r>
-        <w:rPr>
-          <w:color w:val="000000"/>
-          <w:sz w:val="24"/>
-          <w:szCs w:val="24"/>
-          <w:lang w:bidi="fa-IR"/>
-        </w:rPr>
-        <w:t>B2</w:t>
+        </w:rPr>
+        <w:t xml:space="preserve">دوره پیشرفته </w:t>
+      </w:r>
+      <w:r>
+        <w:rPr>
+          <w:color w:val="000000"/>
+          <w:sz w:val="24"/>
+          <w:szCs w:val="24"/>
+          <w:rtl/>
+        </w:rPr>
+        <w:t>زبان انگل</w:t>
+      </w:r>
+      <w:r>
+        <w:rPr>
+          <w:color w:val="000000"/>
+          <w:sz w:val="24"/>
+          <w:szCs w:val="24"/>
+          <w:rtl/>
+        </w:rPr>
+        <w:t>ی</w:t>
+      </w:r>
+      <w:r>
+        <w:rPr>
+          <w:color w:val="000000"/>
+          <w:sz w:val="24"/>
+          <w:szCs w:val="24"/>
+          <w:rtl/>
+        </w:rPr>
+        <w:t>س</w:t>
+      </w:r>
+      <w:r>
+        <w:rPr>
+          <w:color w:val="000000"/>
+          <w:sz w:val="24"/>
+          <w:szCs w:val="24"/>
+          <w:rtl/>
+        </w:rPr>
+        <w:t>ی</w:t>
+      </w:r>
+      <w:r>
+        <w:rPr>
+          <w:color w:val="000000"/>
+          <w:sz w:val="24"/>
+          <w:szCs w:val="24"/>
+          <w:rtl/>
+        </w:rPr>
+        <w:t xml:space="preserve"> – مکالمه و نگارش </w:t>
       </w:r>
     </w:p>
     <w:p>
@@ -1102,26 +1104,31 @@
           <w:sz w:val="24"/>
           <w:szCs w:val="24"/>
           <w:rtl/>
+        </w:rPr>
+        <w:t xml:space="preserve">سطح </w:t>
+      </w:r>
+      <w:r>
+        <w:rPr>
+          <w:color w:val="000000"/>
+          <w:sz w:val="24"/>
+          <w:szCs w:val="24"/>
+        </w:rPr>
+        <w:t>A1</w:t>
+      </w:r>
+      <w:r>
+        <w:rPr>
+          <w:rFonts w:hint="cs"/>
+          <w:color w:val="000000"/>
+          <w:sz w:val="24"/>
+          <w:szCs w:val="24"/>
+          <w:rtl/>
           <w:lang w:bidi="fa-IR"/>
         </w:rPr>
-        <w:t xml:space="preserve">تایپ هلی کوپتر </w:t>
-      </w:r>
-      <w:r>
-        <w:rPr>
-          <w:color w:val="000000"/>
-          <w:sz w:val="24"/>
-          <w:szCs w:val="24"/>
-          <w:lang w:bidi="fa-IR"/>
-        </w:rPr>
-        <w:t>412EP</w:t>
-      </w:r>
-    </w:p>
-    <w:p>
-      <w:pPr>
-        <w:numPr>
-          <w:ilvl w:val="0"/>
-          <w:numId w:val="2"/>
-        </w:numPr>
+        <w:t xml:space="preserve"> زبان المانی</w:t>
+      </w:r>
+    </w:p>
+    <w:p>
+      <w:pPr>
         <w:pBdr>
           <w:top w:val="nil"/>
           <w:left w:val="nil"/>
@@ -1131,67 +1138,33 @@
         </w:pBdr>
         <w:bidi/>
         <w:spacing w:after="0"/>
-        <w:rPr>
-          <w:color w:val="000000"/>
-          <w:sz w:val="24"/>
-          <w:szCs w:val="24"/>
-        </w:rPr>
-      </w:pPr>
-      <w:r>
-        <w:rPr>
-          <w:rFonts w:hint="cs"/>
-          <w:color w:val="000000"/>
-          <w:sz w:val="24"/>
-          <w:szCs w:val="24"/>
-          <w:rtl/>
-        </w:rPr>
-        <w:t xml:space="preserve">دوره پیشرفته </w:t>
-      </w:r>
-      <w:r>
-        <w:rPr>
-          <w:color w:val="000000"/>
-          <w:sz w:val="24"/>
-          <w:szCs w:val="24"/>
-          <w:rtl/>
-        </w:rPr>
-        <w:t>زبان انگل</w:t>
-      </w:r>
-      <w:r>
-        <w:rPr>
-          <w:color w:val="000000"/>
-          <w:sz w:val="24"/>
-          <w:szCs w:val="24"/>
-          <w:rtl/>
-        </w:rPr>
-        <w:t>ی</w:t>
-      </w:r>
-      <w:r>
-        <w:rPr>
-          <w:color w:val="000000"/>
-          <w:sz w:val="24"/>
-          <w:szCs w:val="24"/>
-          <w:rtl/>
-        </w:rPr>
-        <w:t>س</w:t>
-      </w:r>
-      <w:r>
-        <w:rPr>
-          <w:color w:val="000000"/>
-          <w:sz w:val="24"/>
-          <w:szCs w:val="24"/>
-          <w:rtl/>
-        </w:rPr>
-        <w:t>ی</w:t>
-      </w:r>
-      <w:r>
-        <w:rPr>
-          <w:color w:val="000000"/>
-          <w:sz w:val="24"/>
-          <w:szCs w:val="24"/>
-          <w:rtl/>
-        </w:rPr>
-        <w:t xml:space="preserve"> – مکالمه و نگارش </w:t>
-      </w:r>
+        <w:ind w:left="720"/>
+        <w:rPr>
+          <w:color w:val="000000"/>
+          <w:sz w:val="24"/>
+          <w:szCs w:val="24"/>
+          <w:rtl/>
+        </w:rPr>
+      </w:pPr>
+    </w:p>
+    <w:p>
+      <w:pPr>
+        <w:pBdr>
+          <w:top w:val="nil"/>
+          <w:left w:val="nil"/>
+          <w:bottom w:val="nil"/>
+          <w:right w:val="nil"/>
+          <w:between w:val="nil"/>
+        </w:pBdr>
+        <w:bidi/>
+        <w:spacing w:after="0"/>
+        <w:ind w:left="720"/>
+        <w:rPr>
+          <w:color w:val="000000"/>
+          <w:sz w:val="24"/>
+          <w:szCs w:val="24"/>
+        </w:rPr>
+      </w:pPr>
     </w:p>
     <w:p>
       <w:pPr>
@@ -1650,6 +1623,24 @@
     </w:p>
     <w:p>
       <w:pPr>
+        <w:pBdr>
+          <w:top w:val="nil"/>
+          <w:left w:val="nil"/>
+          <w:bottom w:val="nil"/>
+          <w:right w:val="nil"/>
+          <w:between w:val="nil"/>
+        </w:pBdr>
+        <w:bidi/>
+        <w:ind w:left="720"/>
+        <w:rPr>
+          <w:color w:val="000000"/>
+          <w:sz w:val="24"/>
+          <w:szCs w:val="24"/>
+        </w:rPr>
+      </w:pPr>
+    </w:p>
+    <w:p>
+      <w:pPr>
         <w:bidi/>
         <w:rPr>
           <w:sz w:val="24"/>
@@ -1710,13 +1701,66 @@
       </w:pPr>
       <w:r>
         <w:rPr>
-          <w:rFonts w:hint="cs"/>
-          <w:color w:val="000000"/>
-          <w:sz w:val="24"/>
-          <w:szCs w:val="24"/>
-          <w:rtl/>
-        </w:rPr>
-        <w:t xml:space="preserve">تحلیل و عیب یابی انواع برد های الکترونیکی و دستگاه های الکترومکانیکی هوایی </w:t>
+          <w:color w:val="000000"/>
+          <w:sz w:val="24"/>
+          <w:szCs w:val="24"/>
+          <w:rtl/>
+        </w:rPr>
+        <w:t xml:space="preserve">نرم افزار </w:t>
+      </w:r>
+      <w:r>
+        <w:rPr>
+          <w:color w:val="000000"/>
+          <w:sz w:val="24"/>
+          <w:szCs w:val="24"/>
+        </w:rPr>
+        <w:t>Altium Designer</w:t>
+      </w:r>
+      <w:r>
+        <w:rPr>
+          <w:color w:val="000000"/>
+          <w:sz w:val="24"/>
+          <w:szCs w:val="24"/>
+          <w:rtl/>
+        </w:rPr>
+        <w:t xml:space="preserve"> </w:t>
+      </w:r>
+      <w:r>
+        <w:rPr>
+          <w:rFonts w:hint="cs"/>
+          <w:color w:val="000000"/>
+          <w:sz w:val="24"/>
+          <w:szCs w:val="24"/>
+          <w:rtl/>
+        </w:rPr>
+        <w:t>-</w:t>
+      </w:r>
+      <w:r>
+        <w:rPr>
+          <w:color w:val="000000"/>
+          <w:sz w:val="24"/>
+          <w:szCs w:val="24"/>
+          <w:rtl/>
+        </w:rPr>
+        <w:t xml:space="preserve"> پ</w:t>
+      </w:r>
+      <w:r>
+        <w:rPr>
+          <w:color w:val="000000"/>
+          <w:sz w:val="24"/>
+          <w:szCs w:val="24"/>
+          <w:rtl/>
+        </w:rPr>
+        <w:t>ی</w:t>
+      </w:r>
+      <w:r>
+        <w:rPr>
+          <w:color w:val="000000"/>
+          <w:sz w:val="24"/>
+          <w:szCs w:val="24"/>
+          <w:rtl/>
+        </w:rPr>
+        <w:t>شرفته</w:t>
       </w:r>
     </w:p>
     <w:p>
@@ -1742,21 +1786,125 @@
       </w:pPr>
       <w:r>
         <w:rPr>
-          <w:rFonts w:hint="cs"/>
-          <w:color w:val="000000"/>
-          <w:sz w:val="24"/>
-          <w:szCs w:val="24"/>
-          <w:rtl/>
-        </w:rPr>
-        <w:t xml:space="preserve">اشنایی کامل با سیستم های الکترونیکی هلی کوپترهای </w:t>
-      </w:r>
-      <w:r>
-        <w:rPr>
-          <w:color w:val="000000"/>
-          <w:sz w:val="24"/>
-          <w:szCs w:val="24"/>
-        </w:rPr>
-        <w:t>205, 206, 212, 214, 412, SH-3D</w:t>
+          <w:color w:val="000000"/>
+          <w:sz w:val="24"/>
+          <w:szCs w:val="24"/>
+          <w:rtl/>
+        </w:rPr>
+        <w:t>برنامه نو</w:t>
+      </w:r>
+      <w:r>
+        <w:rPr>
+          <w:color w:val="000000"/>
+          <w:sz w:val="24"/>
+          <w:szCs w:val="24"/>
+          <w:rtl/>
+        </w:rPr>
+        <w:t>ی</w:t>
+      </w:r>
+      <w:r>
+        <w:rPr>
+          <w:color w:val="000000"/>
+          <w:sz w:val="24"/>
+          <w:szCs w:val="24"/>
+          <w:rtl/>
+        </w:rPr>
+        <w:t>س</w:t>
+      </w:r>
+      <w:r>
+        <w:rPr>
+          <w:color w:val="000000"/>
+          <w:sz w:val="24"/>
+          <w:szCs w:val="24"/>
+          <w:rtl/>
+        </w:rPr>
+        <w:t>ی</w:t>
+      </w:r>
+      <w:r>
+        <w:rPr>
+          <w:color w:val="000000"/>
+          <w:sz w:val="24"/>
+          <w:szCs w:val="24"/>
+          <w:rtl/>
+        </w:rPr>
+        <w:t xml:space="preserve"> </w:t>
+      </w:r>
+      <w:r>
+        <w:rPr>
+          <w:color w:val="000000"/>
+          <w:sz w:val="24"/>
+          <w:szCs w:val="24"/>
+        </w:rPr>
+        <w:t>C embedded</w:t>
+      </w:r>
+      <w:r>
+        <w:rPr>
+          <w:color w:val="000000"/>
+          <w:sz w:val="24"/>
+          <w:szCs w:val="24"/>
+          <w:rtl/>
+        </w:rPr>
+        <w:t xml:space="preserve"> </w:t>
+      </w:r>
+      <w:r>
+        <w:rPr>
+          <w:color w:val="000000"/>
+          <w:sz w:val="24"/>
+          <w:szCs w:val="24"/>
+        </w:rPr>
+        <w:t xml:space="preserve"> </w:t>
+      </w:r>
+      <w:r>
+        <w:rPr>
+          <w:rFonts w:hint="cs"/>
+          <w:color w:val="000000"/>
+          <w:sz w:val="24"/>
+          <w:szCs w:val="24"/>
+          <w:rtl/>
+          <w:lang w:bidi="fa-IR"/>
+        </w:rPr>
+        <w:t xml:space="preserve">و </w:t>
+      </w:r>
+      <w:r>
+        <w:rPr>
+          <w:color w:val="000000"/>
+          <w:sz w:val="24"/>
+          <w:szCs w:val="24"/>
+          <w:lang w:bidi="fa-IR"/>
+        </w:rPr>
+        <w:t xml:space="preserve">C++ </w:t>
+      </w:r>
+      <w:r>
+        <w:rPr>
+          <w:rFonts w:hint="cs"/>
+          <w:color w:val="000000"/>
+          <w:sz w:val="24"/>
+          <w:szCs w:val="24"/>
+          <w:rtl/>
+          <w:lang w:bidi="fa-IR"/>
+        </w:rPr>
+        <w:t xml:space="preserve"> </w:t>
+      </w:r>
+      <w:r>
+        <w:rPr>
+          <w:rFonts w:hint="cs"/>
+          <w:color w:val="000000"/>
+          <w:sz w:val="24"/>
+          <w:szCs w:val="24"/>
+          <w:rtl/>
+          <w:lang w:bidi="fa-IR"/>
+        </w:rPr>
+        <w:t xml:space="preserve">- </w:t>
+      </w:r>
+      <w:r>
+        <w:rPr>
+          <w:rFonts w:hint="cs"/>
+          <w:color w:val="000000"/>
+          <w:sz w:val="24"/>
+          <w:szCs w:val="24"/>
+          <w:rtl/>
+        </w:rPr>
+        <w:t>پیشرفته</w:t>
       </w:r>
     </w:p>
     <w:p>
@@ -1782,47 +1930,34 @@
       </w:pPr>
       <w:r>
         <w:rPr>
-          <w:color w:val="000000"/>
-          <w:sz w:val="24"/>
-          <w:szCs w:val="24"/>
-          <w:rtl/>
-        </w:rPr>
-        <w:t xml:space="preserve">نرم افزار </w:t>
-      </w:r>
-      <w:r>
-        <w:rPr>
-          <w:color w:val="000000"/>
-          <w:sz w:val="24"/>
-          <w:szCs w:val="24"/>
-        </w:rPr>
-        <w:t>Altium Designer</w:t>
-      </w:r>
-      <w:r>
-        <w:rPr>
-          <w:color w:val="000000"/>
-          <w:sz w:val="24"/>
-          <w:szCs w:val="24"/>
-          <w:rtl/>
-        </w:rPr>
-        <w:t xml:space="preserve"> – پ</w:t>
-      </w:r>
-      <w:r>
-        <w:rPr>
-          <w:color w:val="000000"/>
-          <w:sz w:val="24"/>
-          <w:szCs w:val="24"/>
-          <w:rtl/>
-        </w:rPr>
-        <w:t>ی</w:t>
-      </w:r>
-      <w:r>
-        <w:rPr>
-          <w:color w:val="000000"/>
-          <w:sz w:val="24"/>
-          <w:szCs w:val="24"/>
-          <w:rtl/>
-        </w:rPr>
-        <w:t>شرفته</w:t>
+          <w:rFonts w:hint="cs"/>
+          <w:color w:val="000000"/>
+          <w:sz w:val="24"/>
+          <w:szCs w:val="24"/>
+          <w:rtl/>
+          <w:lang w:bidi="fa-IR"/>
+        </w:rPr>
+        <w:t xml:space="preserve">اشنایی با </w:t>
+      </w:r>
+      <w:r>
+        <w:rPr>
+          <w:color w:val="000000"/>
+          <w:sz w:val="24"/>
+          <w:szCs w:val="24"/>
+          <w:lang w:bidi="fa-IR"/>
+        </w:rPr>
+        <w:t>Framework QT</w:t>
+      </w:r>
+      <w:r>
+        <w:rPr>
+          <w:rFonts w:hint="cs"/>
+          <w:color w:val="000000"/>
+          <w:sz w:val="24"/>
+          <w:szCs w:val="24"/>
+          <w:rtl/>
+          <w:lang w:bidi="fa-IR"/>
+        </w:rPr>
+        <w:t xml:space="preserve"> </w:t>
       </w:r>
     </w:p>
     <w:p>
@@ -1839,48 +1974,30 @@
           <w:between w:val="nil"/>
         </w:pBdr>
         <w:bidi/>
-        <w:spacing w:after="0"/>
-        <w:rPr>
-          <w:color w:val="000000"/>
-          <w:sz w:val="24"/>
-          <w:szCs w:val="24"/>
-        </w:rPr>
-      </w:pPr>
-      <w:r>
-        <w:rPr>
-          <w:color w:val="000000"/>
-          <w:sz w:val="24"/>
-          <w:szCs w:val="24"/>
-          <w:rtl/>
-        </w:rPr>
-        <w:t>برنامه نو</w:t>
-      </w:r>
-      <w:r>
-        <w:rPr>
-          <w:color w:val="000000"/>
-          <w:sz w:val="24"/>
-          <w:szCs w:val="24"/>
-          <w:rtl/>
-        </w:rPr>
-        <w:t>ی</w:t>
-      </w:r>
-      <w:r>
-        <w:rPr>
-          <w:color w:val="000000"/>
-          <w:sz w:val="24"/>
-          <w:szCs w:val="24"/>
-          <w:rtl/>
-        </w:rPr>
-        <w:t>س</w:t>
-      </w:r>
-      <w:r>
-        <w:rPr>
-          <w:color w:val="000000"/>
-          <w:sz w:val="24"/>
-          <w:szCs w:val="24"/>
-          <w:rtl/>
-        </w:rPr>
-        <w:t>ی</w:t>
+        <w:spacing w:after="0" w:line="240" w:lineRule="auto"/>
+        <w:ind w:left="714" w:hanging="357"/>
+        <w:rPr>
+          <w:color w:val="000000"/>
+          <w:sz w:val="24"/>
+          <w:szCs w:val="24"/>
+        </w:rPr>
+      </w:pPr>
+      <w:r>
+        <w:rPr>
+          <w:color w:val="000000"/>
+          <w:sz w:val="24"/>
+          <w:szCs w:val="24"/>
+          <w:rtl/>
+        </w:rPr>
+        <w:t xml:space="preserve">نرم افزار </w:t>
+      </w:r>
+      <w:r>
+        <w:rPr>
+          <w:color w:val="000000"/>
+          <w:sz w:val="24"/>
+          <w:szCs w:val="24"/>
+        </w:rPr>
+        <w:t>Solid work</w:t>
       </w:r>
       <w:r>
         <w:rPr>
@@ -1893,69 +2010,22 @@
       </w:r>
       <w:r>
         <w:rPr>
-          <w:color w:val="000000"/>
-          <w:sz w:val="24"/>
-          <w:szCs w:val="24"/>
-        </w:rPr>
-        <w:t>C embedded</w:t>
-      </w:r>
-      <w:r>
-        <w:rPr>
-          <w:color w:val="000000"/>
-          <w:sz w:val="24"/>
-          <w:szCs w:val="24"/>
-          <w:rtl/>
-        </w:rPr>
-        <w:t xml:space="preserve"> </w:t>
-      </w:r>
-      <w:r>
-        <w:rPr>
-          <w:color w:val="000000"/>
-          <w:sz w:val="24"/>
-          <w:szCs w:val="24"/>
-        </w:rPr>
-        <w:t xml:space="preserve"> </w:t>
-      </w:r>
-      <w:r>
-        <w:rPr>
-          <w:rFonts w:hint="cs"/>
-          <w:color w:val="000000"/>
-          <w:sz w:val="24"/>
-          <w:szCs w:val="24"/>
-          <w:rtl/>
-          <w:lang w:bidi="fa-IR"/>
-        </w:rPr>
-        <w:t xml:space="preserve">و </w:t>
-      </w:r>
-      <w:r>
-        <w:rPr>
-          <w:color w:val="000000"/>
-          <w:sz w:val="24"/>
-          <w:szCs w:val="24"/>
-          <w:lang w:bidi="fa-IR"/>
-        </w:rPr>
-        <w:t xml:space="preserve">C++ </w:t>
-      </w:r>
-      <w:r>
-        <w:rPr>
-          <w:rFonts w:hint="cs"/>
-          <w:color w:val="000000"/>
-          <w:sz w:val="24"/>
-          <w:szCs w:val="24"/>
-          <w:rtl/>
-          <w:lang w:bidi="fa-IR"/>
-        </w:rPr>
-        <w:t xml:space="preserve"> </w:t>
-      </w:r>
-      <w:r>
-        <w:rPr>
-          <w:rFonts w:hint="cs"/>
-          <w:color w:val="000000"/>
-          <w:sz w:val="24"/>
-          <w:szCs w:val="24"/>
-          <w:rtl/>
-        </w:rPr>
-        <w:t>پیشرفته</w:t>
+          <w:rFonts w:hint="cs"/>
+          <w:color w:val="000000"/>
+          <w:sz w:val="24"/>
+          <w:szCs w:val="24"/>
+          <w:rtl/>
+        </w:rPr>
+        <w:t xml:space="preserve">- </w:t>
+      </w:r>
+      <w:r>
+        <w:rPr>
+          <w:color w:val="000000"/>
+          <w:sz w:val="24"/>
+          <w:szCs w:val="24"/>
+          <w:rtl/>
+        </w:rPr>
+        <w:t>متوسط</w:t>
       </w:r>
     </w:p>
     <w:p>
@@ -1972,55 +2042,6 @@
           <w:between w:val="nil"/>
         </w:pBdr>
         <w:bidi/>
-        <w:spacing w:after="0" w:line="240" w:lineRule="auto"/>
-        <w:ind w:left="714" w:hanging="357"/>
-        <w:rPr>
-          <w:color w:val="000000"/>
-          <w:sz w:val="24"/>
-          <w:szCs w:val="24"/>
-        </w:rPr>
-      </w:pPr>
-      <w:r>
-        <w:rPr>
-          <w:color w:val="000000"/>
-          <w:sz w:val="24"/>
-          <w:szCs w:val="24"/>
-          <w:rtl/>
-        </w:rPr>
-        <w:t xml:space="preserve">نرم افزار </w:t>
-      </w:r>
-      <w:r>
-        <w:rPr>
-          <w:color w:val="000000"/>
-          <w:sz w:val="24"/>
-          <w:szCs w:val="24"/>
-        </w:rPr>
-        <w:t>Solid work</w:t>
-      </w:r>
-      <w:r>
-        <w:rPr>
-          <w:color w:val="000000"/>
-          <w:sz w:val="24"/>
-          <w:szCs w:val="24"/>
-          <w:rtl/>
-        </w:rPr>
-        <w:t xml:space="preserve"> متوسط</w:t>
-      </w:r>
-    </w:p>
-    <w:p>
-      <w:pPr>
-        <w:numPr>
-          <w:ilvl w:val="0"/>
-          <w:numId w:val="1"/>
-        </w:numPr>
-        <w:pBdr>
-          <w:top w:val="nil"/>
-          <w:left w:val="nil"/>
-          <w:bottom w:val="nil"/>
-          <w:right w:val="nil"/>
-          <w:between w:val="nil"/>
-        </w:pBdr>
-        <w:bidi/>
         <w:spacing w:line="240" w:lineRule="auto"/>
         <w:ind w:left="714" w:hanging="357"/>
         <w:rPr>
@@ -2117,6 +2138,44 @@
           <w:szCs w:val="24"/>
         </w:rPr>
         <w:t>PIC, STM32, Renesas</w:t>
+      </w:r>
+      <w:r>
+        <w:rPr>
+          <w:rFonts w:hint="cs"/>
+          <w:color w:val="000000"/>
+          <w:sz w:val="24"/>
+          <w:szCs w:val="24"/>
+          <w:rtl/>
+        </w:rPr>
+        <w:t xml:space="preserve"> با </w:t>
+      </w:r>
+      <w:r>
+        <w:rPr>
+          <w:color w:val="000000"/>
+          <w:sz w:val="24"/>
+          <w:szCs w:val="24"/>
+        </w:rPr>
+        <w:t>IDE</w:t>
+      </w:r>
+      <w:r>
+        <w:rPr>
+          <w:rFonts w:hint="cs"/>
+          <w:color w:val="000000"/>
+          <w:sz w:val="24"/>
+          <w:szCs w:val="24"/>
+          <w:rtl/>
+          <w:lang w:bidi="fa-IR"/>
+        </w:rPr>
+        <w:t xml:space="preserve"> های </w:t>
+      </w:r>
+      <w:r>
+        <w:rPr>
+          <w:color w:val="000000"/>
+          <w:sz w:val="24"/>
+          <w:szCs w:val="24"/>
+          <w:lang w:bidi="fa-IR"/>
+        </w:rPr>
+        <w:t>Cube, MPLAB, CS+</w:t>
       </w:r>
     </w:p>
     <w:p>
@@ -2216,6 +2275,10 @@
     </w:p>
     <w:p>
       <w:pPr>
+        <w:numPr>
+          <w:ilvl w:val="0"/>
+          <w:numId w:val="1"/>
+        </w:numPr>
         <w:pBdr>
           <w:top w:val="nil"/>
           <w:left w:val="nil"/>
@@ -2224,7 +2287,7 @@
           <w:between w:val="nil"/>
         </w:pBdr>
         <w:bidi/>
-        <w:spacing w:after="0" w:line="240" w:lineRule="auto"/>
+        <w:spacing w:after="0"/>
         <w:rPr>
           <w:color w:val="000000"/>
           <w:sz w:val="24"/>
@@ -2241,6 +2304,16 @@
           </w:cols>
         </w:sectPr>
       </w:pPr>
+      <w:r>
+        <w:rPr>
+          <w:rFonts w:hint="cs"/>
+          <w:color w:val="000000"/>
+          <w:sz w:val="24"/>
+          <w:szCs w:val="24"/>
+          <w:rtl/>
+        </w:rPr>
+        <w:t xml:space="preserve">تحلیل و عیب یابی انواع برد های الکترونیکی و دستگاه های الکترومکانیکی </w:t>
+      </w:r>
     </w:p>
     <w:p>
       <w:pPr>
@@ -2462,7 +2535,26 @@
           <w:szCs w:val="28"/>
           <w:rtl/>
         </w:rPr>
-        <w:t xml:space="preserve"> رو</w:t>
+        <w:t xml:space="preserve"> </w:t>
+      </w:r>
+      <w:r>
+        <w:rPr>
+          <w:rFonts w:hint="cs"/>
+          <w:color w:val="000000"/>
+          <w:sz w:val="28"/>
+          <w:szCs w:val="28"/>
+          <w:rtl/>
+        </w:rPr>
+        <w:t xml:space="preserve">( جعبه سیاه ) </w:t>
+      </w:r>
+      <w:r>
+        <w:rPr>
+          <w:color w:val="000000"/>
+          <w:sz w:val="28"/>
+          <w:szCs w:val="28"/>
+          <w:rtl/>
+        </w:rPr>
+        <w:t>رو</w:t>
       </w:r>
       <w:r>
         <w:rPr>
@@ -2693,6 +2785,25 @@
       </w:r>
       <w:r>
         <w:rPr>
+          <w:color w:val="000000"/>
+          <w:sz w:val="28"/>
+          <w:szCs w:val="28"/>
+        </w:rPr>
+        <w:t>Prototype</w:t>
+      </w:r>
+      <w:r>
+        <w:rPr>
+          <w:rFonts w:hint="cs"/>
+          <w:color w:val="000000"/>
+          <w:sz w:val="28"/>
+          <w:szCs w:val="28"/>
+          <w:rtl/>
+          <w:lang w:bidi="fa-IR"/>
+        </w:rPr>
+        <w:t xml:space="preserve"> </w:t>
+      </w:r>
+      <w:r>
+        <w:rPr>
           <w:rFonts w:hint="cs"/>
           <w:color w:val="000000"/>
           <w:sz w:val="28"/>
@@ -3163,69 +3274,19 @@
           <w:sz w:val="28"/>
           <w:szCs w:val="28"/>
           <w:rtl/>
+        </w:rPr>
+        <w:t xml:space="preserve">مستندسازی و اجرای استانداردهای </w:t>
+      </w:r>
+      <w:r>
+        <w:rPr>
+          <w:rFonts w:hint="cs"/>
+          <w:color w:val="000000"/>
+          <w:sz w:val="28"/>
+          <w:szCs w:val="28"/>
+          <w:rtl/>
           <w:lang w:bidi="fa-IR"/>
         </w:rPr>
-        <w:t xml:space="preserve">مهندسی معکوس </w:t>
-      </w:r>
-      <w:r>
-        <w:rPr>
-          <w:color w:val="000000"/>
-          <w:sz w:val="28"/>
-          <w:szCs w:val="28"/>
-          <w:lang w:bidi="fa-IR"/>
-        </w:rPr>
-        <w:t>Wiring</w:t>
-      </w:r>
-      <w:r>
-        <w:rPr>
-          <w:rFonts w:hint="cs"/>
-          <w:color w:val="000000"/>
-          <w:sz w:val="28"/>
-          <w:szCs w:val="28"/>
-          <w:rtl/>
-          <w:lang w:bidi="fa-IR"/>
-        </w:rPr>
-        <w:t xml:space="preserve"> مربوط به  </w:t>
-      </w:r>
-      <w:r>
-        <w:rPr>
-          <w:color w:val="000000"/>
-          <w:sz w:val="28"/>
-          <w:szCs w:val="28"/>
-          <w:lang w:bidi="fa-IR"/>
-        </w:rPr>
-        <w:t>Instrument Panel</w:t>
-      </w:r>
-      <w:r>
-        <w:rPr>
-          <w:rFonts w:hint="cs"/>
-          <w:color w:val="000000"/>
-          <w:sz w:val="28"/>
-          <w:szCs w:val="28"/>
-          <w:rtl/>
-          <w:lang w:bidi="fa-IR"/>
-        </w:rPr>
-        <w:t xml:space="preserve"> هلی کوپتر </w:t>
-      </w:r>
-      <w:r>
-        <w:rPr>
-          <w:color w:val="000000"/>
-          <w:sz w:val="28"/>
-          <w:szCs w:val="28"/>
-          <w:lang w:bidi="fa-IR"/>
-        </w:rPr>
-        <w:t>SH-3D</w:t>
-      </w:r>
-      <w:r>
-        <w:rPr>
-          <w:rFonts w:hint="cs"/>
-          <w:color w:val="000000"/>
-          <w:sz w:val="28"/>
-          <w:szCs w:val="28"/>
-          <w:rtl/>
-          <w:lang w:bidi="fa-IR"/>
-        </w:rPr>
-        <w:t xml:space="preserve"> </w:t>
+        <w:t>هوایی در حوزه الات دقیق هلی کوپتر</w:t>
       </w:r>
     </w:p>
     <w:p>
@@ -3256,19 +3317,51 @@
           <w:sz w:val="28"/>
           <w:szCs w:val="28"/>
           <w:rtl/>
-        </w:rPr>
-        <w:t xml:space="preserve">مستندسازی و اجرای استانداردهای </w:t>
-      </w:r>
-      <w:r>
-        <w:rPr>
-          <w:rFonts w:hint="cs"/>
-          <w:color w:val="000000"/>
-          <w:sz w:val="28"/>
-          <w:szCs w:val="28"/>
-          <w:rtl/>
           <w:lang w:bidi="fa-IR"/>
         </w:rPr>
-        <w:t>هوایی در حوزه الات دقیق هلی کوپتر</w:t>
+        <w:t xml:space="preserve">صدور دستور العمل های مهندسی </w:t>
+      </w:r>
+      <w:r>
+        <w:rPr>
+          <w:rFonts w:hint="cs"/>
+          <w:color w:val="000000"/>
+          <w:sz w:val="28"/>
+          <w:szCs w:val="28"/>
+          <w:rtl/>
+          <w:lang w:bidi="fa-IR"/>
+        </w:rPr>
+        <w:t xml:space="preserve">( </w:t>
+      </w:r>
+      <w:r>
+        <w:rPr>
+          <w:color w:val="000000"/>
+          <w:sz w:val="28"/>
+          <w:szCs w:val="28"/>
+          <w:lang w:bidi="fa-IR"/>
+        </w:rPr>
+        <w:t>EO , SAR</w:t>
+      </w:r>
+      <w:r>
+        <w:rPr>
+          <w:rFonts w:hint="cs"/>
+          <w:color w:val="000000"/>
+          <w:sz w:val="28"/>
+          <w:szCs w:val="28"/>
+          <w:rtl/>
+          <w:lang w:bidi="fa-IR"/>
+        </w:rPr>
+        <w:t xml:space="preserve"> ) </w:t>
+      </w:r>
+      <w:r>
+        <w:rPr>
+          <w:rFonts w:hint="cs"/>
+          <w:color w:val="000000"/>
+          <w:sz w:val="28"/>
+          <w:szCs w:val="28"/>
+          <w:rtl/>
+          <w:lang w:bidi="fa-IR"/>
+        </w:rPr>
+        <w:t>برای رفع ایرادات هلی کوپتری</w:t>
       </w:r>
     </w:p>
     <w:p>
@@ -3301,7 +3394,7 @@
           <w:rtl/>
           <w:lang w:bidi="fa-IR"/>
         </w:rPr>
-        <w:t xml:space="preserve">صدور دستور العمل های مهندسی </w:t>
+        <w:t>مهندسی معکوس بردهای الکترونیکی</w:t>
       </w:r>
       <w:r>
         <w:rPr>
@@ -3312,38 +3405,7 @@
           <w:rtl/>
           <w:lang w:bidi="fa-IR"/>
         </w:rPr>
-        <w:t xml:space="preserve">( </w:t>
-      </w:r>
-      <w:r>
-        <w:rPr>
-          <w:color w:val="000000"/>
-          <w:sz w:val="28"/>
-          <w:szCs w:val="28"/>
-          <w:lang w:bidi="fa-IR"/>
-        </w:rPr>
-        <w:t>EO , SAR</w:t>
-      </w:r>
-      <w:r>
-        <w:rPr>
-          <w:rFonts w:hint="cs"/>
-          <w:color w:val="000000"/>
-          <w:sz w:val="28"/>
-          <w:szCs w:val="28"/>
-          <w:rtl/>
-          <w:lang w:bidi="fa-IR"/>
-        </w:rPr>
-        <w:t xml:space="preserve"> ) </w:t>
-      </w:r>
-      <w:r>
-        <w:rPr>
-          <w:rFonts w:hint="cs"/>
-          <w:color w:val="000000"/>
-          <w:sz w:val="28"/>
-          <w:szCs w:val="28"/>
-          <w:rtl/>
-          <w:lang w:bidi="fa-IR"/>
-        </w:rPr>
-        <w:t>برای رفع ایرادات هلی کوپتری</w:t>
+        <w:t xml:space="preserve"> نشان دهنده هلی کوپتری</w:t>
       </w:r>
     </w:p>
     <w:p>
@@ -3369,14 +3431,65 @@
       </w:pPr>
       <w:r>
         <w:rPr>
-          <w:rFonts w:hint="cs"/>
-          <w:color w:val="000000"/>
-          <w:sz w:val="28"/>
-          <w:szCs w:val="28"/>
-          <w:rtl/>
-          <w:lang w:bidi="fa-IR"/>
-        </w:rPr>
-        <w:t>مهندسی معکوس بردهای الکترونیکی</w:t>
+          <w:color w:val="000000"/>
+          <w:sz w:val="28"/>
+          <w:szCs w:val="28"/>
+          <w:rtl/>
+        </w:rPr>
+        <w:t>طراح</w:t>
+      </w:r>
+      <w:r>
+        <w:rPr>
+          <w:color w:val="000000"/>
+          <w:sz w:val="28"/>
+          <w:szCs w:val="28"/>
+          <w:rtl/>
+        </w:rPr>
+        <w:t>ی</w:t>
+      </w:r>
+      <w:r>
+        <w:rPr>
+          <w:color w:val="000000"/>
+          <w:sz w:val="28"/>
+          <w:szCs w:val="28"/>
+          <w:rtl/>
+        </w:rPr>
+        <w:t xml:space="preserve"> برد </w:t>
+      </w:r>
+      <w:r>
+        <w:rPr>
+          <w:color w:val="000000"/>
+          <w:sz w:val="28"/>
+          <w:szCs w:val="28"/>
+        </w:rPr>
+        <w:t>Fuel Probe</w:t>
+      </w:r>
+      <w:r>
+        <w:rPr>
+          <w:color w:val="000000"/>
+          <w:sz w:val="28"/>
+          <w:szCs w:val="28"/>
+          <w:rtl/>
+        </w:rPr>
+        <w:t xml:space="preserve"> هل</w:t>
+      </w:r>
+      <w:r>
+        <w:rPr>
+          <w:color w:val="000000"/>
+          <w:sz w:val="28"/>
+          <w:szCs w:val="28"/>
+          <w:rtl/>
+        </w:rPr>
+        <w:t>ی</w:t>
+      </w:r>
+      <w:r>
+        <w:rPr>
+          <w:color w:val="000000"/>
+          <w:sz w:val="28"/>
+          <w:szCs w:val="28"/>
+          <w:rtl/>
+        </w:rPr>
+        <w:t xml:space="preserve"> کوپتر صبا 248</w:t>
       </w:r>
     </w:p>
     <w:p>
@@ -3425,42 +3538,51 @@
           <w:szCs w:val="28"/>
           <w:rtl/>
         </w:rPr>
-        <w:t xml:space="preserve"> برد </w:t>
-      </w:r>
-      <w:r>
-        <w:rPr>
-          <w:color w:val="000000"/>
-          <w:sz w:val="28"/>
-          <w:szCs w:val="28"/>
-        </w:rPr>
-        <w:t>Fuel Probe</w:t>
-      </w:r>
-      <w:r>
-        <w:rPr>
-          <w:color w:val="000000"/>
-          <w:sz w:val="28"/>
-          <w:szCs w:val="28"/>
-          <w:rtl/>
-        </w:rPr>
-        <w:t xml:space="preserve"> هل</w:t>
-      </w:r>
-      <w:r>
-        <w:rPr>
-          <w:color w:val="000000"/>
-          <w:sz w:val="28"/>
-          <w:szCs w:val="28"/>
-          <w:rtl/>
-        </w:rPr>
-        <w:t>ی</w:t>
-      </w:r>
-      <w:r>
-        <w:rPr>
-          <w:color w:val="000000"/>
-          <w:sz w:val="28"/>
-          <w:szCs w:val="28"/>
-          <w:rtl/>
-        </w:rPr>
-        <w:t xml:space="preserve"> کوپتر صبا 248</w:t>
+        <w:t xml:space="preserve"> برد و برنامه نو</w:t>
+      </w:r>
+      <w:r>
+        <w:rPr>
+          <w:color w:val="000000"/>
+          <w:sz w:val="28"/>
+          <w:szCs w:val="28"/>
+          <w:rtl/>
+        </w:rPr>
+        <w:t>ی</w:t>
+      </w:r>
+      <w:r>
+        <w:rPr>
+          <w:color w:val="000000"/>
+          <w:sz w:val="28"/>
+          <w:szCs w:val="28"/>
+          <w:rtl/>
+        </w:rPr>
+        <w:t>س</w:t>
+      </w:r>
+      <w:r>
+        <w:rPr>
+          <w:color w:val="000000"/>
+          <w:sz w:val="28"/>
+          <w:szCs w:val="28"/>
+          <w:rtl/>
+        </w:rPr>
+        <w:t>ی</w:t>
+      </w:r>
+      <w:r>
+        <w:rPr>
+          <w:color w:val="000000"/>
+          <w:sz w:val="28"/>
+          <w:szCs w:val="28"/>
+          <w:rtl/>
+        </w:rPr>
+        <w:t xml:space="preserve"> تستر </w:t>
+      </w:r>
+      <w:r>
+        <w:rPr>
+          <w:color w:val="000000"/>
+          <w:sz w:val="28"/>
+          <w:szCs w:val="28"/>
+        </w:rPr>
+        <w:t>Attitude Ind.</w:t>
       </w:r>
     </w:p>
     <w:p>
@@ -3486,74 +3608,32 @@
       </w:pPr>
       <w:r>
         <w:rPr>
-          <w:color w:val="000000"/>
-          <w:sz w:val="28"/>
-          <w:szCs w:val="28"/>
-          <w:rtl/>
-        </w:rPr>
-        <w:t>طراح</w:t>
-      </w:r>
-      <w:r>
-        <w:rPr>
-          <w:color w:val="000000"/>
-          <w:sz w:val="28"/>
-          <w:szCs w:val="28"/>
-          <w:rtl/>
-        </w:rPr>
-        <w:t>ی</w:t>
-      </w:r>
-      <w:r>
-        <w:rPr>
-          <w:color w:val="000000"/>
-          <w:sz w:val="28"/>
-          <w:szCs w:val="28"/>
-          <w:rtl/>
-        </w:rPr>
-        <w:t xml:space="preserve"> برد و برنامه نو</w:t>
-      </w:r>
-      <w:r>
-        <w:rPr>
-          <w:color w:val="000000"/>
-          <w:sz w:val="28"/>
-          <w:szCs w:val="28"/>
-          <w:rtl/>
-        </w:rPr>
-        <w:t>ی</w:t>
-      </w:r>
-      <w:r>
-        <w:rPr>
-          <w:color w:val="000000"/>
-          <w:sz w:val="28"/>
-          <w:szCs w:val="28"/>
-          <w:rtl/>
-        </w:rPr>
-        <w:t>س</w:t>
-      </w:r>
-      <w:r>
-        <w:rPr>
-          <w:color w:val="000000"/>
-          <w:sz w:val="28"/>
-          <w:szCs w:val="28"/>
-          <w:rtl/>
-        </w:rPr>
-        <w:t>ی</w:t>
-      </w:r>
-      <w:r>
-        <w:rPr>
-          <w:color w:val="000000"/>
-          <w:sz w:val="28"/>
-          <w:szCs w:val="28"/>
-          <w:rtl/>
-        </w:rPr>
-        <w:t xml:space="preserve"> تستر </w:t>
-      </w:r>
-      <w:r>
-        <w:rPr>
-          <w:color w:val="000000"/>
-          <w:sz w:val="28"/>
-          <w:szCs w:val="28"/>
-        </w:rPr>
-        <w:t>Attitude Ind.</w:t>
+          <w:rFonts w:hint="cs"/>
+          <w:color w:val="000000"/>
+          <w:sz w:val="28"/>
+          <w:szCs w:val="28"/>
+          <w:rtl/>
+        </w:rPr>
+        <w:t xml:space="preserve">طراحی و ساخت دستگاه مورد نیاز برای تعمیر </w:t>
+      </w:r>
+      <w:r>
+        <w:rPr>
+          <w:color w:val="000000"/>
+          <w:sz w:val="28"/>
+          <w:szCs w:val="28"/>
+        </w:rPr>
+        <w:t>Flux valve</w:t>
+      </w:r>
+      <w:r>
+        <w:rPr>
+          <w:rFonts w:hint="cs"/>
+          <w:color w:val="000000"/>
+          <w:sz w:val="28"/>
+          <w:szCs w:val="28"/>
+          <w:rtl/>
+          <w:lang w:bidi="fa-IR"/>
+        </w:rPr>
+        <w:t xml:space="preserve"> های هلی کوپتر</w:t>
       </w:r>
     </w:p>
     <w:p>
@@ -3584,29 +3664,90 @@
           <w:sz w:val="28"/>
           <w:szCs w:val="28"/>
           <w:rtl/>
+        </w:rPr>
+        <w:t xml:space="preserve">اشنایی </w:t>
+      </w:r>
+      <w:r>
+        <w:rPr>
+          <w:rFonts w:hint="cs"/>
+          <w:color w:val="000000"/>
+          <w:sz w:val="28"/>
+          <w:szCs w:val="28"/>
+          <w:rtl/>
+        </w:rPr>
+        <w:t xml:space="preserve">کامل </w:t>
+      </w:r>
+      <w:r>
+        <w:rPr>
+          <w:rFonts w:hint="cs"/>
+          <w:color w:val="000000"/>
+          <w:sz w:val="28"/>
+          <w:szCs w:val="28"/>
+          <w:rtl/>
+        </w:rPr>
+        <w:t xml:space="preserve">با تعمیرات نشانده های </w:t>
+      </w:r>
+      <w:r>
+        <w:rPr>
+          <w:rFonts w:hint="cs"/>
+          <w:color w:val="000000"/>
+          <w:sz w:val="28"/>
+          <w:szCs w:val="28"/>
+          <w:rtl/>
           <w:lang w:bidi="fa-IR"/>
         </w:rPr>
-        <w:t xml:space="preserve">تعمیر انواع </w:t>
-      </w:r>
-      <w:r>
-        <w:rPr>
-          <w:color w:val="000000"/>
-          <w:sz w:val="28"/>
-          <w:szCs w:val="28"/>
-          <w:lang w:bidi="fa-IR"/>
-        </w:rPr>
-        <w:t>Gyro</w:t>
-      </w:r>
-      <w:r>
-        <w:rPr>
-          <w:rFonts w:hint="cs"/>
-          <w:color w:val="000000"/>
-          <w:sz w:val="28"/>
-          <w:szCs w:val="28"/>
-          <w:rtl/>
-          <w:lang w:bidi="fa-IR"/>
-        </w:rPr>
-        <w:t xml:space="preserve"> های هلی کوپتر</w:t>
+        <w:t xml:space="preserve">الکترونیکی و </w:t>
+      </w:r>
+      <w:r>
+        <w:rPr>
+          <w:rFonts w:hint="cs"/>
+          <w:color w:val="000000"/>
+          <w:sz w:val="28"/>
+          <w:szCs w:val="28"/>
+          <w:rtl/>
+        </w:rPr>
+        <w:t>مکانیکی هلی کوپتر از جمله</w:t>
+      </w:r>
+      <w:r>
+        <w:rPr>
+          <w:color w:val="000000"/>
+          <w:sz w:val="28"/>
+          <w:szCs w:val="28"/>
+        </w:rPr>
+        <w:t>Attitude Ind., Clock, Radar Alt. Ind.</w:t>
+      </w:r>
+      <w:r>
+        <w:rPr>
+          <w:color w:val="000000"/>
+          <w:sz w:val="28"/>
+          <w:szCs w:val="28"/>
+        </w:rPr>
+        <w:t xml:space="preserve">, </w:t>
+      </w:r>
+      <w:r>
+        <w:rPr>
+          <w:rFonts w:hint="cs"/>
+          <w:color w:val="000000"/>
+          <w:sz w:val="28"/>
+          <w:szCs w:val="28"/>
+        </w:rPr>
+        <w:t>Compass</w:t>
+      </w:r>
+      <w:r>
+        <w:rPr>
+          <w:color w:val="000000"/>
+          <w:sz w:val="28"/>
+          <w:szCs w:val="28"/>
+        </w:rPr>
+        <w:t xml:space="preserve">, VS Ind., </w:t>
+      </w:r>
+      <w:r>
+        <w:rPr>
+          <w:color w:val="000000"/>
+          <w:sz w:val="28"/>
+          <w:szCs w:val="28"/>
+        </w:rPr>
+        <w:t>AHRS</w:t>
       </w:r>
     </w:p>
     <w:p>
@@ -3637,27 +3778,38 @@
           <w:sz w:val="28"/>
           <w:szCs w:val="28"/>
           <w:rtl/>
-        </w:rPr>
-        <w:t xml:space="preserve">طراحی و ساخت دستگاه مورد نیاز برای تعمیر </w:t>
-      </w:r>
-      <w:r>
-        <w:rPr>
-          <w:color w:val="000000"/>
-          <w:sz w:val="28"/>
-          <w:szCs w:val="28"/>
-        </w:rPr>
-        <w:t>Flux valve</w:t>
-      </w:r>
-      <w:r>
-        <w:rPr>
-          <w:rFonts w:hint="cs"/>
-          <w:color w:val="000000"/>
-          <w:sz w:val="28"/>
-          <w:szCs w:val="28"/>
-          <w:rtl/>
           <w:lang w:bidi="fa-IR"/>
         </w:rPr>
-        <w:t xml:space="preserve"> های هلی کوپتر</w:t>
+        <w:t xml:space="preserve">طراحی برد و برنامه نویسی تستر بردهای </w:t>
+      </w:r>
+      <w:r>
+        <w:rPr>
+          <w:color w:val="000000"/>
+          <w:sz w:val="28"/>
+          <w:szCs w:val="28"/>
+          <w:lang w:bidi="fa-IR"/>
+        </w:rPr>
+        <w:t>Power</w:t>
+      </w:r>
+      <w:r>
+        <w:rPr>
+          <w:rFonts w:hint="cs"/>
+          <w:color w:val="000000"/>
+          <w:sz w:val="28"/>
+          <w:szCs w:val="28"/>
+          <w:rtl/>
+          <w:lang w:bidi="fa-IR"/>
+        </w:rPr>
+        <w:t xml:space="preserve"> درایورهای موتور </w:t>
+      </w:r>
+      <w:r>
+        <w:rPr>
+          <w:color w:val="000000"/>
+          <w:sz w:val="28"/>
+          <w:szCs w:val="28"/>
+          <w:lang w:bidi="fa-IR"/>
+        </w:rPr>
+        <w:t>AC</w:t>
       </w:r>
     </w:p>
     <w:p>
@@ -3689,7 +3841,15 @@
           <w:szCs w:val="28"/>
           <w:rtl/>
         </w:rPr>
-        <w:t xml:space="preserve">اشنایی با تعمیرات نشانده های </w:t>
+        <w:t xml:space="preserve">طراحی سخت افزار </w:t>
+      </w:r>
+      <w:r>
+        <w:rPr>
+          <w:color w:val="000000"/>
+          <w:sz w:val="28"/>
+          <w:szCs w:val="28"/>
+        </w:rPr>
+        <w:t>BCM</w:t>
       </w:r>
       <w:r>
         <w:rPr>
@@ -3700,58 +3860,18 @@
           <w:rtl/>
           <w:lang w:bidi="fa-IR"/>
         </w:rPr>
-        <w:t xml:space="preserve">الکترونیکی و </w:t>
-      </w:r>
-      <w:r>
-        <w:rPr>
-          <w:rFonts w:hint="cs"/>
-          <w:color w:val="000000"/>
-          <w:sz w:val="28"/>
-          <w:szCs w:val="28"/>
-          <w:rtl/>
-        </w:rPr>
-        <w:t>مکانیکی هلی کوپتر از جمله</w:t>
-      </w:r>
-      <w:r>
-        <w:rPr>
-          <w:color w:val="000000"/>
-          <w:sz w:val="28"/>
-          <w:szCs w:val="28"/>
-        </w:rPr>
-        <w:t>Attitude Ind., Clock, Radar Alt. Ind.</w:t>
-      </w:r>
-      <w:r>
-        <w:rPr>
-          <w:color w:val="000000"/>
-          <w:sz w:val="28"/>
-          <w:szCs w:val="28"/>
-        </w:rPr>
-        <w:t xml:space="preserve">, </w:t>
-      </w:r>
-      <w:r>
-        <w:rPr>
-          <w:rFonts w:hint="cs"/>
-          <w:color w:val="000000"/>
-          <w:sz w:val="28"/>
-          <w:szCs w:val="28"/>
-        </w:rPr>
-        <w:t>Compass</w:t>
-      </w:r>
-      <w:r>
-        <w:rPr>
-          <w:color w:val="000000"/>
-          <w:sz w:val="28"/>
-          <w:szCs w:val="28"/>
-        </w:rPr>
-        <w:t xml:space="preserve">, VS Ind., </w:t>
-      </w:r>
-      <w:r>
-        <w:rPr>
-          <w:color w:val="000000"/>
-          <w:sz w:val="28"/>
-          <w:szCs w:val="28"/>
-        </w:rPr>
-        <w:t>AHRS</w:t>
+        <w:t xml:space="preserve"> خودرو</w:t>
+      </w:r>
+      <w:r>
+        <w:rPr>
+          <w:rFonts w:hint="cs"/>
+          <w:color w:val="000000"/>
+          <w:sz w:val="28"/>
+          <w:szCs w:val="28"/>
+          <w:rtl/>
+          <w:lang w:bidi="fa-IR"/>
+        </w:rPr>
+        <w:t>یی برد 4 لایه</w:t>
       </w:r>
     </w:p>
     <w:p>
@@ -3783,15 +3903,15 @@
           <w:szCs w:val="28"/>
           <w:rtl/>
         </w:rPr>
-        <w:t>دارای</w:t>
-      </w:r>
-      <w:r>
-        <w:rPr>
-          <w:color w:val="000000"/>
-          <w:sz w:val="28"/>
-          <w:szCs w:val="28"/>
-        </w:rPr>
-        <w:t xml:space="preserve">Log Book </w:t>
+        <w:t xml:space="preserve">طراحی سخت افزار و برنامه نویسی گیرنده یونیت </w:t>
+      </w:r>
+      <w:r>
+        <w:rPr>
+          <w:color w:val="000000"/>
+          <w:sz w:val="28"/>
+          <w:szCs w:val="28"/>
+        </w:rPr>
+        <w:t>TPMS</w:t>
       </w:r>
       <w:r>
         <w:rPr>
@@ -3802,7 +3922,38 @@
           <w:rtl/>
           <w:lang w:bidi="fa-IR"/>
         </w:rPr>
-        <w:t xml:space="preserve"> تعمیرات هلی کوپتر</w:t>
+        <w:t xml:space="preserve"> خودرو</w:t>
+      </w:r>
+      <w:r>
+        <w:rPr>
+          <w:rFonts w:hint="cs"/>
+          <w:color w:val="000000"/>
+          <w:sz w:val="28"/>
+          <w:szCs w:val="28"/>
+          <w:rtl/>
+          <w:lang w:bidi="fa-IR"/>
+        </w:rPr>
+        <w:t xml:space="preserve"> با میکرو </w:t>
+      </w:r>
+      <w:r>
+        <w:rPr>
+          <w:color w:val="000000"/>
+          <w:sz w:val="28"/>
+          <w:szCs w:val="28"/>
+          <w:lang w:bidi="fa-IR"/>
+        </w:rPr>
+        <w:t>Renesas</w:t>
+      </w:r>
+      <w:r>
+        <w:rPr>
+          <w:rFonts w:hint="cs"/>
+          <w:color w:val="000000"/>
+          <w:sz w:val="28"/>
+          <w:szCs w:val="28"/>
+          <w:rtl/>
+          <w:lang w:bidi="fa-IR"/>
+        </w:rPr>
+        <w:t xml:space="preserve"> </w:t>
       </w:r>
     </w:p>
     <w:p>
@@ -3833,6 +3984,7 @@
           <w:sz w:val="28"/>
           <w:szCs w:val="28"/>
           <w:rtl/>
+          <w:lang w:bidi="fa-IR"/>
         </w:rPr>
         <w:t xml:space="preserve">طراحی سخت افزار </w:t>
       </w:r>
@@ -3841,19 +3993,9 @@
           <w:color w:val="000000"/>
           <w:sz w:val="28"/>
           <w:szCs w:val="28"/>
-        </w:rPr>
-        <w:t>BCM</w:t>
-      </w:r>
-      <w:r>
-        <w:rPr>
-          <w:rFonts w:hint="cs"/>
-          <w:color w:val="000000"/>
-          <w:sz w:val="28"/>
-          <w:szCs w:val="28"/>
-          <w:rtl/>
           <w:lang w:bidi="fa-IR"/>
         </w:rPr>
-        <w:t xml:space="preserve"> خودرو</w:t>
+        <w:t>Cluster</w:t>
       </w:r>
       <w:r>
         <w:rPr>
@@ -3864,7 +4006,25 @@
           <w:rtl/>
           <w:lang w:bidi="fa-IR"/>
         </w:rPr>
-        <w:t>یی برد 4 لایه</w:t>
+        <w:t xml:space="preserve"> خودروهای ساینا و </w:t>
+      </w:r>
+      <w:r>
+        <w:rPr>
+          <w:color w:val="000000"/>
+          <w:sz w:val="28"/>
+          <w:szCs w:val="28"/>
+          <w:lang w:bidi="fa-IR"/>
+        </w:rPr>
+        <w:t>P9</w:t>
+      </w:r>
+      <w:r>
+        <w:rPr>
+          <w:color w:val="000000"/>
+          <w:sz w:val="28"/>
+          <w:szCs w:val="28"/>
+          <w:lang w:bidi="fa-IR"/>
+        </w:rPr>
+        <w:t>0</w:t>
       </w:r>
     </w:p>
     <w:p>
@@ -3896,15 +4056,15 @@
           <w:szCs w:val="28"/>
           <w:rtl/>
         </w:rPr>
-        <w:t xml:space="preserve">طراحی سخت افزار و برنامه نویسی گیرنده یونیت </w:t>
-      </w:r>
-      <w:r>
-        <w:rPr>
-          <w:color w:val="000000"/>
-          <w:sz w:val="28"/>
-          <w:szCs w:val="28"/>
-        </w:rPr>
-        <w:t>TPMS</w:t>
+        <w:t xml:space="preserve">طراحی و ساخت تستر های </w:t>
+      </w:r>
+      <w:r>
+        <w:rPr>
+          <w:color w:val="000000"/>
+          <w:sz w:val="28"/>
+          <w:szCs w:val="28"/>
+        </w:rPr>
+        <w:t>Cluster</w:t>
       </w:r>
       <w:r>
         <w:rPr>
@@ -3916,37 +4076,6 @@
           <w:lang w:bidi="fa-IR"/>
         </w:rPr>
         <w:t xml:space="preserve"> خودرو</w:t>
-      </w:r>
-      <w:r>
-        <w:rPr>
-          <w:rFonts w:hint="cs"/>
-          <w:color w:val="000000"/>
-          <w:sz w:val="28"/>
-          <w:szCs w:val="28"/>
-          <w:rtl/>
-          <w:lang w:bidi="fa-IR"/>
-        </w:rPr>
-        <w:t xml:space="preserve"> با میکرو </w:t>
-      </w:r>
-      <w:r>
-        <w:rPr>
-          <w:color w:val="000000"/>
-          <w:sz w:val="28"/>
-          <w:szCs w:val="28"/>
-          <w:lang w:bidi="fa-IR"/>
-        </w:rPr>
-        <w:t>Renesas</w:t>
-      </w:r>
-      <w:r>
-        <w:rPr>
-          <w:rFonts w:hint="cs"/>
-          <w:color w:val="000000"/>
-          <w:sz w:val="28"/>
-          <w:szCs w:val="28"/>
-          <w:rtl/>
-          <w:lang w:bidi="fa-IR"/>
-        </w:rPr>
-        <w:t xml:space="preserve"> </w:t>
       </w:r>
     </w:p>
     <w:p>
@@ -3977,27 +4106,29 @@
           <w:sz w:val="28"/>
           <w:szCs w:val="28"/>
           <w:rtl/>
-        </w:rPr>
-        <w:t xml:space="preserve">طراحی و ساخت تستر های </w:t>
-      </w:r>
-      <w:r>
-        <w:rPr>
-          <w:color w:val="000000"/>
-          <w:sz w:val="28"/>
-          <w:szCs w:val="28"/>
-        </w:rPr>
-        <w:t>Cluster</w:t>
-      </w:r>
-      <w:r>
-        <w:rPr>
-          <w:rFonts w:hint="cs"/>
-          <w:color w:val="000000"/>
-          <w:sz w:val="28"/>
-          <w:szCs w:val="28"/>
-          <w:rtl/>
           <w:lang w:bidi="fa-IR"/>
         </w:rPr>
-        <w:t xml:space="preserve"> خودرو</w:t>
+        <w:t xml:space="preserve">طراحی سخت افزار </w:t>
+      </w:r>
+      <w:r>
+        <w:rPr>
+          <w:color w:val="000000"/>
+          <w:sz w:val="28"/>
+          <w:szCs w:val="28"/>
+          <w:lang w:bidi="fa-IR"/>
+        </w:rPr>
+        <w:t>BCM</w:t>
+      </w:r>
+      <w:r>
+        <w:rPr>
+          <w:rFonts w:hint="cs"/>
+          <w:color w:val="000000"/>
+          <w:sz w:val="28"/>
+          <w:szCs w:val="28"/>
+          <w:rtl/>
+          <w:lang w:bidi="fa-IR"/>
+        </w:rPr>
+        <w:t xml:space="preserve"> خودروی اطلس</w:t>
       </w:r>
     </w:p>
     <w:p>
@@ -4030,7 +4161,7 @@
           <w:rtl/>
           <w:lang w:bidi="fa-IR"/>
         </w:rPr>
-        <w:t xml:space="preserve">طراحی سخت افزار </w:t>
+        <w:t xml:space="preserve">طراحی برد سیستم </w:t>
       </w:r>
       <w:r>
         <w:rPr>
@@ -4039,36 +4170,7 @@
           <w:szCs w:val="28"/>
           <w:lang w:bidi="fa-IR"/>
         </w:rPr>
-        <w:t>Cluster</w:t>
-      </w:r>
-      <w:r>
-        <w:rPr>
-          <w:rFonts w:hint="cs"/>
-          <w:color w:val="000000"/>
-          <w:sz w:val="28"/>
-          <w:szCs w:val="28"/>
-          <w:rtl/>
-          <w:lang w:bidi="fa-IR"/>
-        </w:rPr>
-        <w:t xml:space="preserve"> خودروهای ساینا و </w:t>
-      </w:r>
-      <w:r>
-        <w:rPr>
-          <w:color w:val="000000"/>
-          <w:sz w:val="28"/>
-          <w:szCs w:val="28"/>
-          <w:lang w:bidi="fa-IR"/>
-        </w:rPr>
-        <w:t>P9</w:t>
-      </w:r>
-      <w:r>
-        <w:rPr>
-          <w:color w:val="000000"/>
-          <w:sz w:val="28"/>
-          <w:szCs w:val="28"/>
-          <w:lang w:bidi="fa-IR"/>
-        </w:rPr>
-        <w:t>0</w:t>
+        <w:t>PEPS</w:t>
       </w:r>
     </w:p>
     <w:p>
@@ -4101,7 +4203,7 @@
           <w:rtl/>
           <w:lang w:bidi="fa-IR"/>
         </w:rPr>
-        <w:t xml:space="preserve">طراحی سخت افزار و برنامه نویسی تستر </w:t>
+        <w:t xml:space="preserve">طراحی برد و برنامه نویسی تستر </w:t>
       </w:r>
       <w:r>
         <w:rPr>
@@ -4110,7 +4212,7 @@
           <w:szCs w:val="28"/>
           <w:lang w:bidi="fa-IR"/>
         </w:rPr>
-        <w:t xml:space="preserve">U300 </w:t>
+        <w:t>BCM</w:t>
       </w:r>
       <w:r>
         <w:rPr>
@@ -4121,15 +4223,11 @@
           <w:rtl/>
           <w:lang w:bidi="fa-IR"/>
         </w:rPr>
-        <w:t>خودرو</w:t>
-      </w:r>
-    </w:p>
-    <w:p>
-      <w:pPr>
-        <w:numPr>
-          <w:ilvl w:val="0"/>
-          <w:numId w:val="4"/>
-        </w:numPr>
+        <w:t xml:space="preserve"> خودروهای سایپا</w:t>
+      </w:r>
+    </w:p>
+    <w:p>
+      <w:pPr>
         <w:pBdr>
           <w:top w:val="nil"/>
           <w:left w:val="nil"/>
@@ -4139,6 +4237,7 @@
         </w:pBdr>
         <w:bidi/>
         <w:spacing w:after="0"/>
+        <w:ind w:left="720"/>
         <w:rPr>
           <w:color w:val="000000"/>
           <w:sz w:val="28"/>
@@ -6062,28 +6161,28 @@
 </file>
 
 <file path=customXml/item1.xml><?xml version="1.0" encoding="utf-8"?>
-<b:Sources xmlns:b="http://schemas.openxmlformats.org/officeDocument/2006/bibliography" xmlns="http://schemas.openxmlformats.org/officeDocument/2006/bibliography" SelectedStyle="\APASixthEditionOfficeOnline.xsl" StyleName="APA" Version="6"/>
-</file>
-
-<file path=customXml/item2.xml><?xml version="1.0" encoding="utf-8"?>
 <go:gDocsCustomXmlDataStorage xmlns:go="http://customooxmlschemas.google.com/" xmlns:r="http://schemas.openxmlformats.org/officeDocument/2006/relationships" uri="GoogleDocsCustomDataVersion2">
   <go:docsCustomData xmlns:go="http://customooxmlschemas.google.com/" roundtripDataSignature="AMtx7mgamVLy2KNK1Oj6y/dWdjl5C4WEqQ==">CgMxLjA4AHIhMXJJZkpraHJ5U0p5SHVWTmszTElFQ1E0WFNLZGFTbjdN</go:docsCustomData>
 </go:gDocsCustomXmlDataStorage>
 </file>
 
-<file path=customXml/itemProps1.xml><?xml version="1.0" encoding="utf-8"?>
-<ds:datastoreItem xmlns:ds="http://schemas.openxmlformats.org/officeDocument/2006/customXml" ds:itemID="{C67CDD4F-7CE8-4CF9-BDA3-CA7BD34F7F70}">
-  <ds:schemaRefs>
-    <ds:schemaRef ds:uri="http://schemas.openxmlformats.org/officeDocument/2006/bibliography"/>
-  </ds:schemaRefs>
-</ds:datastoreItem>
+<file path=customXml/item2.xml><?xml version="1.0" encoding="utf-8"?>
+<b:Sources xmlns:b="http://schemas.openxmlformats.org/officeDocument/2006/bibliography" xmlns="http://schemas.openxmlformats.org/officeDocument/2006/bibliography" SelectedStyle="\APASixthEditionOfficeOnline.xsl" StyleName="APA" Version="6"/>
 </file>
 
-<file path=customXml/itemProps2.xml><?xml version="1.0" encoding="utf-8"?>
+<file path=customXml/itemProps1.xml><?xml version="1.0" encoding="utf-8"?>
 <ds:datastoreItem xmlns:ds="http://schemas.openxmlformats.org/officeDocument/2006/customXml" ds:itemID="{11111111-1234-1234-1234-123412341234}">
   <ds:schemaRefs>
     <ds:schemaRef ds:uri="http://customooxmlschemas.google.com/"/>
     <ds:schemaRef ds:uri="http://schemas.openxmlformats.org/officeDocument/2006/relationships"/>
   </ds:schemaRefs>
 </ds:datastoreItem>
+</file>
+
+<file path=customXml/itemProps2.xml><?xml version="1.0" encoding="utf-8"?>
+<ds:datastoreItem xmlns:ds="http://schemas.openxmlformats.org/officeDocument/2006/customXml" ds:itemID="{C67CDD4F-7CE8-4CF9-BDA3-CA7BD34F7F70}">
+  <ds:schemaRefs>
+    <ds:schemaRef ds:uri="http://schemas.openxmlformats.org/officeDocument/2006/bibliography"/>
+  </ds:schemaRefs>
+</ds:datastoreItem>
 </file>
</xml_diff>